<commit_message>
tested the nsga3 with 20P and 15G multi objective
</commit_message>
<xml_diff>
--- a/Optimization result reporting.docx
+++ b/Optimization result reporting.docx
@@ -68,21 +68,7 @@
         <w:rPr>
           <w:noProof/>
         </w:rPr>
-        <w:t>(</w:t>
-      </w:r>
-      <w:proofErr w:type="spellStart"/>
-      <w:r>
-        <w:rPr>
-          <w:noProof/>
-        </w:rPr>
-        <w:t>Hassanat</w:t>
-      </w:r>
-      <w:proofErr w:type="spellEnd"/>
-      <w:r>
-        <w:rPr>
-          <w:noProof/>
-        </w:rPr>
-        <w:t xml:space="preserve"> et al., 2019)</w:t>
+        <w:t>(Hassanat et al., 2019)</w:t>
       </w:r>
       <w:r>
         <w:fldChar w:fldCharType="end"/>
@@ -334,8 +320,291 @@
     <w:p/>
     <w:p/>
     <w:p/>
+    <w:p>
+      <w:pPr>
+        <w:rPr>
+          <w:b/>
+          <w:bCs/>
+        </w:rPr>
+      </w:pPr>
+      <w:r>
+        <w:rPr>
+          <w:b/>
+          <w:bCs/>
+        </w:rPr>
+        <w:t>Earth Model we choose:</w:t>
+      </w:r>
+    </w:p>
+    <w:p>
+      <w:r>
+        <w:t>The WGS 84 datum surface is an </w:t>
+      </w:r>
+      <w:hyperlink r:id="rId5" w:tooltip="Oblate spheroid" w:history="1">
+        <w:r>
+          <w:rPr>
+            <w:rStyle w:val="Hyperlink"/>
+          </w:rPr>
+          <w:t>oblate spheroid</w:t>
+        </w:r>
+      </w:hyperlink>
+      <w:r>
+        <w:t> with equatorial radius </w:t>
+      </w:r>
+      <w:r>
+        <w:rPr>
+          <w:i/>
+          <w:iCs/>
+        </w:rPr>
+        <w:t>a</w:t>
+      </w:r>
+      <w:r>
+        <w:t> = 6378137 m at the </w:t>
+      </w:r>
+      <w:r>
+        <w:t>equator</w:t>
+      </w:r>
+      <w:r>
+        <w:t xml:space="preserve"> </w:t>
+      </w:r>
+      <w:r>
+        <w:t>and </w:t>
+      </w:r>
+      <w:hyperlink r:id="rId6" w:tooltip="Flattening" w:history="1">
+        <w:r>
+          <w:rPr>
+            <w:rStyle w:val="Hyperlink"/>
+          </w:rPr>
+          <w:t>flat</w:t>
+        </w:r>
+        <w:r>
+          <w:rPr>
+            <w:rStyle w:val="Hyperlink"/>
+          </w:rPr>
+          <w:t>t</w:t>
+        </w:r>
+        <w:r>
+          <w:rPr>
+            <w:rStyle w:val="Hyperlink"/>
+          </w:rPr>
+          <w:t>ening</w:t>
+        </w:r>
+      </w:hyperlink>
+      <w:r>
+        <w:t> </w:t>
+      </w:r>
+      <w:r>
+        <w:rPr>
+          <w:i/>
+          <w:iCs/>
+        </w:rPr>
+        <w:t>f</w:t>
+      </w:r>
+      <w:r>
+        <w:t> = </w:t>
+      </w:r>
+      <w:r>
+        <w:rPr>
+          <w:vertAlign w:val="superscript"/>
+        </w:rPr>
+        <w:t>1</w:t>
+      </w:r>
+      <w:r>
+        <w:t>⁄</w:t>
+      </w:r>
+      <w:r>
+        <w:rPr>
+          <w:vertAlign w:val="subscript"/>
+        </w:rPr>
+        <w:t>298.257223563</w:t>
+      </w:r>
+      <w:r>
+        <w:t>. The refined value of the WGS 84 </w:t>
+      </w:r>
+      <w:hyperlink r:id="rId7" w:tooltip="Standard gravitational parameter" w:history="1">
+        <w:r>
+          <w:rPr>
+            <w:rStyle w:val="Hyperlink"/>
+          </w:rPr>
+          <w:t>gravitational constant</w:t>
+        </w:r>
+      </w:hyperlink>
+      <w:r>
+        <w:t> (mass of Earth's atmosphere included) is </w:t>
+      </w:r>
+      <w:r>
+        <w:rPr>
+          <w:i/>
+          <w:iCs/>
+        </w:rPr>
+        <w:t>GM</w:t>
+      </w:r>
+      <w:r>
+        <w:t> = 3.986004418×10</w:t>
+      </w:r>
+      <w:r>
+        <w:rPr>
+          <w:vertAlign w:val="superscript"/>
+        </w:rPr>
+        <w:t>14</w:t>
+      </w:r>
+      <w:r>
+        <w:t> m</w:t>
+      </w:r>
+      <w:r>
+        <w:rPr>
+          <w:vertAlign w:val="superscript"/>
+        </w:rPr>
+        <w:t>3</w:t>
+      </w:r>
+      <w:r>
+        <w:t>/s</w:t>
+      </w:r>
+      <w:r>
+        <w:rPr>
+          <w:vertAlign w:val="superscript"/>
+        </w:rPr>
+        <w:t>2</w:t>
+      </w:r>
+      <w:r>
+        <w:t>. The angular velocity of the Earth is defined to be </w:t>
+      </w:r>
+      <w:r>
+        <w:rPr>
+          <w:i/>
+          <w:iCs/>
+        </w:rPr>
+        <w:t>ω</w:t>
+      </w:r>
+      <w:r>
+        <w:t> = 72.92115×10</w:t>
+      </w:r>
+      <w:r>
+        <w:rPr>
+          <w:vertAlign w:val="superscript"/>
+        </w:rPr>
+        <w:t>−6</w:t>
+      </w:r>
+      <w:r>
+        <w:t> rad/s</w:t>
+      </w:r>
+      <w:r>
+        <w:t xml:space="preserve"> </w:t>
+      </w:r>
+      <w:r>
+        <w:fldChar w:fldCharType="begin"/>
+      </w:r>
+      <w:r>
+        <w:instrText xml:space="preserve"> ADDIN EN.CITE &lt;EndNote&gt;&lt;Cite&gt;&lt;Author&gt;Agency&lt;/Author&gt;&lt;Year&gt;1987&lt;/Year&gt;&lt;RecNum&gt;76&lt;/RecNum&gt;&lt;DisplayText&gt;(Agency, 1987)&lt;/DisplayText&gt;&lt;record&gt;&lt;rec-number&gt;76&lt;/rec-number&gt;&lt;foreign-keys&gt;&lt;key app="EN" db-id="vzd9fddwpppsa4ef0xkxwssa20a2wfsas5ww" timestamp="1726456054"&gt;76&lt;/key&gt;&lt;/foreign-keys&gt;&lt;ref-type name="Book"&gt;6&lt;/ref-type&gt;&lt;contributors&gt;&lt;authors&gt;&lt;author&gt;United States. Defense Mapping Agency&lt;/author&gt;&lt;/authors&gt;&lt;/contributors&gt;&lt;titles&gt;&lt;title&gt;Department of Defense World Geodetic System 1984: its definition and relationships with local geodetic systems&lt;/title&gt;&lt;/titles&gt;&lt;volume&gt;8350&lt;/volume&gt;&lt;dates&gt;&lt;year&gt;1987&lt;/year&gt;&lt;/dates&gt;&lt;publisher&gt;Defense Mapping Agency&lt;/publisher&gt;&lt;urls&gt;&lt;/urls&gt;&lt;/record&gt;&lt;/Cite&gt;&lt;/EndNote&gt;</w:instrText>
+      </w:r>
+      <w:r>
+        <w:fldChar w:fldCharType="separate"/>
+      </w:r>
+      <w:r>
+        <w:rPr>
+          <w:noProof/>
+        </w:rPr>
+        <w:t>(Agency, 1987)</w:t>
+      </w:r>
+      <w:r>
+        <w:fldChar w:fldCharType="end"/>
+      </w:r>
+      <w:r>
+        <w:t>.</w:t>
+      </w:r>
+    </w:p>
     <w:p/>
     <w:p/>
+    <w:p/>
+    <w:p>
+      <w:r>
+        <w:t>Our objective:</w:t>
+      </w:r>
+    </w:p>
+    <w:p/>
+    <w:p>
+      <w:pPr>
+        <w:pStyle w:val="ListParagraph"/>
+        <w:numPr>
+          <w:ilvl w:val="0"/>
+          <w:numId w:val="2"/>
+        </w:numPr>
+      </w:pPr>
+      <w:r>
+        <w:t>Minimize revisit time O_1(x)</w:t>
+      </w:r>
+    </w:p>
+    <w:p>
+      <w:pPr>
+        <w:pStyle w:val="ListParagraph"/>
+        <w:numPr>
+          <w:ilvl w:val="0"/>
+          <w:numId w:val="2"/>
+        </w:numPr>
+      </w:pPr>
+      <w:r>
+        <w:t>Maximize dwell time O_2(x)</w:t>
+      </w:r>
+    </w:p>
+    <w:p>
+      <w:r>
+        <w:t xml:space="preserve">In </w:t>
+      </w:r>
+      <w:r>
+        <w:rPr>
+          <w:b/>
+          <w:bCs/>
+        </w:rPr>
+        <w:t>multi-objective optimization</w:t>
+      </w:r>
+      <w:r>
+        <w:t xml:space="preserve">, we need to minimize both objectives. However, since </w:t>
+      </w:r>
+      <w:r>
+        <w:t>we</w:t>
+      </w:r>
+      <w:r>
+        <w:t xml:space="preserve">re trying to </w:t>
+      </w:r>
+      <w:r>
+        <w:rPr>
+          <w:b/>
+          <w:bCs/>
+        </w:rPr>
+        <w:t>maximize</w:t>
+      </w:r>
+      <w:r>
+        <w:t xml:space="preserve"> the dwell time, we need to </w:t>
+      </w:r>
+      <w:r>
+        <w:rPr>
+          <w:b/>
+          <w:bCs/>
+        </w:rPr>
+        <w:t>transform</w:t>
+      </w:r>
+      <w:r>
+        <w:t xml:space="preserve"> this into a </w:t>
+      </w:r>
+      <w:r>
+        <w:rPr>
+          <w:b/>
+          <w:bCs/>
+        </w:rPr>
+        <w:t>minimization</w:t>
+      </w:r>
+      <w:r>
+        <w:t xml:space="preserve"> problem</w:t>
+      </w:r>
+      <w:r>
+        <w:t>.</w:t>
+      </w:r>
+    </w:p>
+    <w:p/>
+    <w:p>
+      <w:r>
+        <w:t>Mathematically,</w:t>
+      </w:r>
+    </w:p>
     <w:p>
       <w:pPr>
         <w:pStyle w:val="ListParagraph"/>
@@ -345,6 +614,147 @@
         </w:numPr>
       </w:pPr>
       <w:r>
+        <w:rPr>
+          <w:b/>
+          <w:bCs/>
+        </w:rPr>
+        <w:t>Minimizing</w:t>
+      </w:r>
+      <w:r>
+        <w:t xml:space="preserve"> O_1(x): We want to minimize the revisit time directly.</w:t>
+      </w:r>
+    </w:p>
+    <w:p>
+      <w:pPr>
+        <w:pStyle w:val="ListParagraph"/>
+        <w:numPr>
+          <w:ilvl w:val="0"/>
+          <w:numId w:val="1"/>
+        </w:numPr>
+      </w:pPr>
+      <w:proofErr w:type="spellStart"/>
+      <w:r>
+        <w:rPr>
+          <w:b/>
+          <w:bCs/>
+        </w:rPr>
+        <w:t>Maximzing</w:t>
+      </w:r>
+      <w:proofErr w:type="spellEnd"/>
+      <w:r>
+        <w:rPr>
+          <w:b/>
+          <w:bCs/>
+        </w:rPr>
+        <w:t xml:space="preserve"> O-2(x): </w:t>
+      </w:r>
+      <w:r>
+        <w:rPr>
+          <w:b/>
+          <w:bCs/>
+        </w:rPr>
+        <w:t>We want to maximize the dwell time. However, since DEAP’s optimizer minimizes by default, we must transform this into a minimization problem. To do that, we minimize the negative of dwell time:</w:t>
+      </w:r>
+    </w:p>
+    <w:p>
+      <w:pPr>
+        <w:pStyle w:val="ListParagraph"/>
+        <w:ind w:left="1440"/>
+      </w:pPr>
+      <w:r>
+        <w:t>O_2(x)_maximizing = maximize O_2(x).  # dwell time</w:t>
+      </w:r>
+    </w:p>
+    <w:p>
+      <w:pPr>
+        <w:pStyle w:val="ListParagraph"/>
+        <w:ind w:left="1440"/>
+      </w:pPr>
+      <w:r>
+        <w:tab/>
+      </w:r>
+      <w:r>
+        <w:tab/>
+        <w:t>= minimize - O_2(x)</w:t>
+      </w:r>
+    </w:p>
+    <w:p>
+      <w:r>
+        <w:t xml:space="preserve"> The weights define whether to minimize or maximize an objective.</w:t>
+      </w:r>
+      <w:r>
+        <w:t xml:space="preserve">  (w1, w2) = (-1.0, </w:t>
+      </w:r>
+      <w:r>
+        <w:t>-</w:t>
+      </w:r>
+      <w:r>
+        <w:t>1.0) represents the fitness function as,</w:t>
+      </w:r>
+    </w:p>
+    <w:p>
+      <w:r>
+        <w:t xml:space="preserve">Fitness(x) = </w:t>
+      </w:r>
+      <w:r>
+        <w:t>w1 * O_1(x) + w2 * O_2(x)</w:t>
+      </w:r>
+    </w:p>
+    <w:p>
+      <w:r>
+        <w:tab/>
+      </w:r>
+      <w:r>
+        <w:tab/>
+      </w:r>
+      <w:proofErr w:type="gramStart"/>
+      <w:r>
+        <w:t>=  -</w:t>
+      </w:r>
+      <w:proofErr w:type="gramEnd"/>
+      <w:r>
+        <w:t xml:space="preserve">O_1(x) </w:t>
+      </w:r>
+      <w:r>
+        <w:t>+</w:t>
+      </w:r>
+      <w:r>
+        <w:t xml:space="preserve"> O_2(x)</w:t>
+      </w:r>
+    </w:p>
+    <w:p/>
+    <w:p>
+      <w:r>
+        <w:t>minimizing the fitness, results in minimization of revisit time and minimization of -</w:t>
+      </w:r>
+      <w:proofErr w:type="spellStart"/>
+      <w:r>
+        <w:t>ve</w:t>
+      </w:r>
+      <w:proofErr w:type="spellEnd"/>
+      <w:r>
+        <w:t xml:space="preserve"> of dwell time.</w:t>
+      </w:r>
+    </w:p>
+    <w:p>
+      <w:r>
+        <w:t xml:space="preserve"> </w:t>
+      </w:r>
+    </w:p>
+    <w:p>
+      <w:r>
+        <w:t xml:space="preserve"> </w:t>
+      </w:r>
+    </w:p>
+    <w:p>
+      <w:pPr>
+        <w:pStyle w:val="ListParagraph"/>
+        <w:numPr>
+          <w:ilvl w:val="0"/>
+          <w:numId w:val="1"/>
+        </w:numPr>
+      </w:pPr>
+      <w:r>
         <w:t>Optimization of inclination angle (</w:t>
       </w:r>
       <w:proofErr w:type="spellStart"/>
@@ -353,44 +763,152 @@
       </w:r>
       <w:proofErr w:type="spellEnd"/>
       <w:r>
-        <w:t>) using genetic algorithm (GA), for minimum cumulative revisit time of constellation</w:t>
-      </w:r>
-    </w:p>
-    <w:p>
-      <w:pPr>
-        <w:pStyle w:val="ListParagraph"/>
-      </w:pPr>
-      <w:r>
-        <w:t>Fitness function = minimum cumulative revisit time</w:t>
-      </w:r>
-    </w:p>
-    <w:p>
-      <w:pPr>
-        <w:pStyle w:val="ListParagraph"/>
-      </w:pPr>
-      <w:r>
-        <w:t xml:space="preserve"> Optimizing parameter = inclination (</w:t>
+        <w:t>)</w:t>
+      </w:r>
+      <w:r>
+        <w:t xml:space="preserve">, and </w:t>
       </w:r>
       <w:proofErr w:type="spellStart"/>
       <w:r>
+        <w:t>raan</w:t>
+      </w:r>
+      <w:proofErr w:type="spellEnd"/>
+      <w:r>
+        <w:t xml:space="preserve"> for the constellation of 3-plane and 12 satellites</w:t>
+      </w:r>
+      <w:r>
+        <w:t xml:space="preserve"> using </w:t>
+      </w:r>
+      <w:r>
+        <w:t>NSGA3</w:t>
+      </w:r>
+      <w:r>
+        <w:t xml:space="preserve">, for minimum cumulative revisit time </w:t>
+      </w:r>
+      <w:r>
+        <w:t xml:space="preserve">and </w:t>
+      </w:r>
+      <w:r>
+        <w:t xml:space="preserve">maximum cumulative dwell time </w:t>
+      </w:r>
+      <w:r>
+        <w:t>of constellation</w:t>
+      </w:r>
+      <w:r>
+        <w:t>.</w:t>
+      </w:r>
+    </w:p>
+    <w:p>
+      <w:pPr>
+        <w:pStyle w:val="ListParagraph"/>
+      </w:pPr>
+    </w:p>
+    <w:p>
+      <w:pPr>
+        <w:pStyle w:val="ListParagraph"/>
+      </w:pPr>
+      <w:r>
+        <w:t>Number of objectives = 2</w:t>
+      </w:r>
+    </w:p>
+    <w:p>
+      <w:pPr>
+        <w:pStyle w:val="ListParagraph"/>
+      </w:pPr>
+    </w:p>
+    <w:p>
+      <w:pPr>
+        <w:pStyle w:val="ListParagraph"/>
+      </w:pPr>
+      <w:r>
+        <w:t xml:space="preserve">Fitness </w:t>
+      </w:r>
+      <w:r>
+        <w:t xml:space="preserve">/ evaluation </w:t>
+      </w:r>
+      <w:r>
+        <w:t xml:space="preserve">function = </w:t>
+      </w:r>
+      <w:r>
+        <w:t xml:space="preserve">-1 * </w:t>
+      </w:r>
+      <w:r>
+        <w:t>cumulative revisit time</w:t>
+      </w:r>
+      <w:r>
+        <w:t xml:space="preserve"> (CRT) </w:t>
+      </w:r>
+      <w:r>
+        <w:t>-1</w:t>
+      </w:r>
+      <w:r>
+        <w:t xml:space="preserve"> * </w:t>
+      </w:r>
+      <w:proofErr w:type="gramStart"/>
+      <w:r>
+        <w:t>( -</w:t>
+      </w:r>
+      <w:proofErr w:type="gramEnd"/>
+      <w:r>
+        <w:t xml:space="preserve"> </w:t>
+      </w:r>
+      <w:r>
+        <w:t>cumulative dwell time (CDT)</w:t>
+      </w:r>
+      <w:r>
+        <w:t>)</w:t>
+      </w:r>
+    </w:p>
+    <w:p>
+      <w:pPr>
+        <w:pStyle w:val="ListParagraph"/>
+      </w:pPr>
+    </w:p>
+    <w:p>
+      <w:pPr>
+        <w:pStyle w:val="ListParagraph"/>
+      </w:pPr>
+      <w:r>
+        <w:t xml:space="preserve"> Optimizing parameter = </w:t>
+      </w:r>
+      <w:r>
+        <w:t>I</w:t>
+      </w:r>
+      <w:r>
+        <w:t>nclination (</w:t>
+      </w:r>
+      <w:proofErr w:type="spellStart"/>
+      <w:r>
         <w:t>i</w:t>
       </w:r>
       <w:proofErr w:type="spellEnd"/>
       <w:r>
         <w:t>)</w:t>
       </w:r>
-    </w:p>
-    <w:p>
-      <w:pPr>
-        <w:pStyle w:val="ListParagraph"/>
-      </w:pPr>
-    </w:p>
-    <w:p>
-      <w:pPr>
-        <w:pStyle w:val="ListParagraph"/>
-      </w:pPr>
-      <w:r>
-        <w:t>Population size = 100,</w:t>
+      <w:r>
+        <w:t xml:space="preserve">, and </w:t>
+      </w:r>
+      <w:r>
+        <w:t>RAAN</w:t>
+      </w:r>
+    </w:p>
+    <w:p>
+      <w:pPr>
+        <w:pStyle w:val="ListParagraph"/>
+      </w:pPr>
+    </w:p>
+    <w:p>
+      <w:pPr>
+        <w:pStyle w:val="ListParagraph"/>
+      </w:pPr>
+      <w:r>
+        <w:t xml:space="preserve">Population size = </w:t>
+      </w:r>
+      <w:r>
+        <w:t>2</w:t>
+      </w:r>
+      <w:r>
+        <w:t>0,</w:t>
       </w:r>
     </w:p>
     <w:p>
@@ -406,72 +924,553 @@
         <w:t xml:space="preserve"> = </w:t>
       </w:r>
       <w:r>
+        <w:t>15</w:t>
+      </w:r>
+    </w:p>
+    <w:p>
+      <w:pPr>
+        <w:pStyle w:val="ListParagraph"/>
+      </w:pPr>
+      <w:r>
+        <w:t xml:space="preserve">Number of </w:t>
+      </w:r>
+      <w:proofErr w:type="gramStart"/>
+      <w:r>
+        <w:t>plane</w:t>
+      </w:r>
+      <w:proofErr w:type="gramEnd"/>
+      <w:r>
+        <w:t xml:space="preserve"> = 3</w:t>
+      </w:r>
+    </w:p>
+    <w:p>
+      <w:pPr>
+        <w:pStyle w:val="ListParagraph"/>
+      </w:pPr>
+      <w:r>
+        <w:t xml:space="preserve">Number of </w:t>
+      </w:r>
+      <w:proofErr w:type="gramStart"/>
+      <w:r>
+        <w:t>satellite</w:t>
+      </w:r>
+      <w:proofErr w:type="gramEnd"/>
+      <w:r>
+        <w:t xml:space="preserve"> per plane = 4</w:t>
+      </w:r>
+    </w:p>
+    <w:p>
+      <w:pPr>
+        <w:pStyle w:val="ListParagraph"/>
+      </w:pPr>
+      <w:r>
+        <w:t xml:space="preserve">Fitness </w:t>
+      </w:r>
+      <w:proofErr w:type="gramStart"/>
+      <w:r>
+        <w:t xml:space="preserve">weight </w:t>
+      </w:r>
+      <w:r>
+        <w:t xml:space="preserve"> =</w:t>
+      </w:r>
+      <w:proofErr w:type="gramEnd"/>
+      <w:r>
+        <w:t xml:space="preserve"> (-1, </w:t>
+      </w:r>
+      <w:r>
+        <w:t>-</w:t>
+      </w:r>
+      <w:r>
+        <w:t>1)</w:t>
+      </w:r>
+    </w:p>
+    <w:p>
+      <w:pPr>
+        <w:pStyle w:val="ListParagraph"/>
+      </w:pPr>
+      <w:r>
+        <w:t>Crossover weight = 0.7</w:t>
+      </w:r>
+    </w:p>
+    <w:p>
+      <w:pPr>
+        <w:pStyle w:val="ListParagraph"/>
+      </w:pPr>
+      <w:r>
+        <w:t>Mutation weight = 0.2</w:t>
+      </w:r>
+    </w:p>
+    <w:p>
+      <w:pPr>
+        <w:pStyle w:val="ListParagraph"/>
+      </w:pPr>
+    </w:p>
+    <w:p>
+      <w:pPr>
+        <w:pStyle w:val="ListParagraph"/>
+      </w:pPr>
+      <w:r>
+        <w:t xml:space="preserve">Results: </w:t>
+      </w:r>
+    </w:p>
+    <w:p>
+      <w:pPr>
+        <w:pStyle w:val="ListParagraph"/>
+      </w:pPr>
+    </w:p>
+    <w:p>
+      <w:pPr>
+        <w:pStyle w:val="ListParagraph"/>
+      </w:pPr>
+      <w:r>
+        <w:rPr>
+          <w:noProof/>
+        </w:rPr>
+        <w:lastRenderedPageBreak/>
+        <w:drawing>
+          <wp:inline distT="0" distB="0" distL="0" distR="0" wp14:anchorId="4EC418DC" wp14:editId="3406916C">
+            <wp:extent cx="5731510" cy="3463925"/>
+            <wp:effectExtent l="0" t="0" r="0" b="3175"/>
+            <wp:docPr id="457764427" name="Picture 3" descr="A graph with numbers and a blue dot&#10;&#10;Description automatically generated"/>
+            <wp:cNvGraphicFramePr>
+              <a:graphicFrameLocks xmlns:a="http://schemas.openxmlformats.org/drawingml/2006/main" noChangeAspect="1"/>
+            </wp:cNvGraphicFramePr>
+            <a:graphic xmlns:a="http://schemas.openxmlformats.org/drawingml/2006/main">
+              <a:graphicData uri="http://schemas.openxmlformats.org/drawingml/2006/picture">
+                <pic:pic xmlns:pic="http://schemas.openxmlformats.org/drawingml/2006/picture">
+                  <pic:nvPicPr>
+                    <pic:cNvPr id="457764427" name="Picture 3" descr="A graph with numbers and a blue dot&#10;&#10;Description automatically generated"/>
+                    <pic:cNvPicPr/>
+                  </pic:nvPicPr>
+                  <pic:blipFill>
+                    <a:blip r:embed="rId8" cstate="print">
+                      <a:extLst>
+                        <a:ext uri="{28A0092B-C50C-407E-A947-70E740481C1C}">
+                          <a14:useLocalDpi xmlns:a14="http://schemas.microsoft.com/office/drawing/2010/main" val="0"/>
+                        </a:ext>
+                      </a:extLst>
+                    </a:blip>
+                    <a:stretch>
+                      <a:fillRect/>
+                    </a:stretch>
+                  </pic:blipFill>
+                  <pic:spPr>
+                    <a:xfrm>
+                      <a:off x="0" y="0"/>
+                      <a:ext cx="5731510" cy="3463925"/>
+                    </a:xfrm>
+                    <a:prstGeom prst="rect">
+                      <a:avLst/>
+                    </a:prstGeom>
+                  </pic:spPr>
+                </pic:pic>
+              </a:graphicData>
+            </a:graphic>
+          </wp:inline>
+        </w:drawing>
+      </w:r>
+    </w:p>
+    <w:p>
+      <w:pPr>
+        <w:pStyle w:val="ListParagraph"/>
+        <w:jc w:val="center"/>
+      </w:pPr>
+    </w:p>
+    <w:p>
+      <w:pPr>
+        <w:pStyle w:val="ListParagraph"/>
+        <w:jc w:val="center"/>
+      </w:pPr>
+      <w:r>
+        <w:t>Figure1: final population fitness nsga3-20P15G</w:t>
+      </w:r>
+    </w:p>
+    <w:p>
+      <w:pPr>
+        <w:pStyle w:val="ListParagraph"/>
+      </w:pPr>
+    </w:p>
+    <w:p>
+      <w:r>
+        <w:t xml:space="preserve">Best </w:t>
+      </w:r>
+      <w:r>
         <w:t>5</w:t>
       </w:r>
       <w:r>
-        <w:t>0</w:t>
-      </w:r>
-    </w:p>
-    <w:p>
-      <w:pPr>
-        <w:pStyle w:val="ListParagraph"/>
-      </w:pPr>
-      <w:r>
-        <w:t xml:space="preserve">Number of </w:t>
-      </w:r>
+        <w:rPr>
+          <w:vertAlign w:val="superscript"/>
+        </w:rPr>
+        <w:t>th</w:t>
+      </w:r>
+      <w:r>
+        <w:t xml:space="preserve"> </w:t>
+      </w:r>
+      <w:r>
+        <w:t>individual (inclinations</w:t>
+      </w:r>
+      <w:r>
+        <w:t xml:space="preserve">, </w:t>
+      </w:r>
+      <w:proofErr w:type="spellStart"/>
+      <w:r>
+        <w:t>raan</w:t>
+      </w:r>
+      <w:proofErr w:type="spellEnd"/>
+      <w:r>
+        <w:t>)</w:t>
+      </w:r>
+      <w:r>
+        <w:t xml:space="preserve"> for each plane</w:t>
+      </w:r>
+      <w:r>
+        <w:t>:</w:t>
+      </w:r>
+    </w:p>
+    <w:p>
+      <w:pPr>
+        <w:pStyle w:val="ListParagraph"/>
+      </w:pPr>
+      <w:r>
+        <w:t xml:space="preserve"> </w:t>
+      </w:r>
+      <w:r>
+        <w:t>[[21.711890082943626, 84.1511867209388, 15.255350281208214], [168.27944861745772, 288.7786064367185, 223.71299670259702]]</w:t>
+      </w:r>
+    </w:p>
+    <w:p>
+      <w:pPr>
+        <w:pStyle w:val="ListParagraph"/>
+      </w:pPr>
+    </w:p>
+    <w:p>
+      <w:pPr>
+        <w:pStyle w:val="ListParagraph"/>
+      </w:pPr>
+    </w:p>
+    <w:p>
+      <w:pPr>
+        <w:pStyle w:val="ListParagraph"/>
+      </w:pPr>
+      <w:r>
+        <w:t>Best fitness cumulative revisit time</w:t>
+      </w:r>
+      <w:r>
+        <w:t xml:space="preserve"> </w:t>
+      </w:r>
+      <w:r>
+        <w:t>75060.0</w:t>
+      </w:r>
+      <w:r>
+        <w:t xml:space="preserve"> </w:t>
+      </w:r>
+      <w:r>
+        <w:t xml:space="preserve">seconds </w:t>
+      </w:r>
+      <w:r>
+        <w:t xml:space="preserve">and cumulative </w:t>
+      </w:r>
+      <w:r>
+        <w:t xml:space="preserve">dwell time </w:t>
+      </w:r>
+      <w:r>
+        <w:t>9750.0</w:t>
+      </w:r>
+      <w:r>
+        <w:t xml:space="preserve"> </w:t>
+      </w:r>
+      <w:r>
+        <w:t>seconds</w:t>
+      </w:r>
+    </w:p>
+    <w:p>
+      <w:pPr>
+        <w:pStyle w:val="ListParagraph"/>
+      </w:pPr>
+    </w:p>
+    <w:p>
+      <w:pPr>
+        <w:pStyle w:val="ListParagraph"/>
+        <w:jc w:val="center"/>
+      </w:pPr>
+      <w:r>
+        <w:rPr>
+          <w:noProof/>
+        </w:rPr>
+        <w:drawing>
+          <wp:inline distT="0" distB="0" distL="0" distR="0" wp14:anchorId="7A53F09B" wp14:editId="156A8F42">
+            <wp:extent cx="5731510" cy="3084195"/>
+            <wp:effectExtent l="0" t="0" r="0" b="1905"/>
+            <wp:docPr id="1263880662" name="Picture 4" descr="A graph with blue dots&#10;&#10;Description automatically generated"/>
+            <wp:cNvGraphicFramePr>
+              <a:graphicFrameLocks xmlns:a="http://schemas.openxmlformats.org/drawingml/2006/main" noChangeAspect="1"/>
+            </wp:cNvGraphicFramePr>
+            <a:graphic xmlns:a="http://schemas.openxmlformats.org/drawingml/2006/main">
+              <a:graphicData uri="http://schemas.openxmlformats.org/drawingml/2006/picture">
+                <pic:pic xmlns:pic="http://schemas.openxmlformats.org/drawingml/2006/picture">
+                  <pic:nvPicPr>
+                    <pic:cNvPr id="1263880662" name="Picture 4" descr="A graph with blue dots&#10;&#10;Description automatically generated"/>
+                    <pic:cNvPicPr/>
+                  </pic:nvPicPr>
+                  <pic:blipFill>
+                    <a:blip r:embed="rId9" cstate="print">
+                      <a:extLst>
+                        <a:ext uri="{28A0092B-C50C-407E-A947-70E740481C1C}">
+                          <a14:useLocalDpi xmlns:a14="http://schemas.microsoft.com/office/drawing/2010/main" val="0"/>
+                        </a:ext>
+                      </a:extLst>
+                    </a:blip>
+                    <a:stretch>
+                      <a:fillRect/>
+                    </a:stretch>
+                  </pic:blipFill>
+                  <pic:spPr>
+                    <a:xfrm>
+                      <a:off x="0" y="0"/>
+                      <a:ext cx="5731510" cy="3084195"/>
+                    </a:xfrm>
+                    <a:prstGeom prst="rect">
+                      <a:avLst/>
+                    </a:prstGeom>
+                  </pic:spPr>
+                </pic:pic>
+              </a:graphicData>
+            </a:graphic>
+          </wp:inline>
+        </w:drawing>
+      </w:r>
+    </w:p>
+    <w:p>
+      <w:pPr>
+        <w:pStyle w:val="ListParagraph"/>
+        <w:jc w:val="center"/>
+      </w:pPr>
       <w:proofErr w:type="gramStart"/>
       <w:r>
-        <w:t>plane</w:t>
+        <w:t>Fig :</w:t>
       </w:r>
       <w:proofErr w:type="gramEnd"/>
       <w:r>
-        <w:t xml:space="preserve"> = 3</w:t>
-      </w:r>
-    </w:p>
-    <w:p>
-      <w:pPr>
-        <w:pStyle w:val="ListParagraph"/>
-      </w:pPr>
-      <w:r>
-        <w:t xml:space="preserve">Number of </w:t>
-      </w:r>
+        <w:t xml:space="preserve"> Pareto front of NSGA-III</w:t>
+      </w:r>
+    </w:p>
+    <w:p>
+      <w:pPr>
+        <w:pStyle w:val="ListParagraph"/>
+        <w:jc w:val="center"/>
+      </w:pPr>
+    </w:p>
+    <w:p>
+      <w:pPr>
+        <w:pStyle w:val="ListParagraph"/>
+      </w:pPr>
+    </w:p>
+    <w:p>
+      <w:pPr>
+        <w:pStyle w:val="ListParagraph"/>
+      </w:pPr>
+    </w:p>
+    <w:p>
+      <w:pPr>
+        <w:pStyle w:val="ListParagraph"/>
+      </w:pPr>
+      <w:r>
+        <w:rPr>
+          <w:noProof/>
+        </w:rPr>
+        <w:drawing>
+          <wp:inline distT="0" distB="0" distL="0" distR="0" wp14:anchorId="56C567B6" wp14:editId="108D3D04">
+            <wp:extent cx="5731510" cy="3582035"/>
+            <wp:effectExtent l="0" t="0" r="0" b="0"/>
+            <wp:docPr id="1672780444" name="Picture 5" descr="A map of the earth&#10;&#10;Description automatically generated"/>
+            <wp:cNvGraphicFramePr>
+              <a:graphicFrameLocks xmlns:a="http://schemas.openxmlformats.org/drawingml/2006/main" noChangeAspect="1"/>
+            </wp:cNvGraphicFramePr>
+            <a:graphic xmlns:a="http://schemas.openxmlformats.org/drawingml/2006/main">
+              <a:graphicData uri="http://schemas.openxmlformats.org/drawingml/2006/picture">
+                <pic:pic xmlns:pic="http://schemas.openxmlformats.org/drawingml/2006/picture">
+                  <pic:nvPicPr>
+                    <pic:cNvPr id="1672780444" name="Picture 5" descr="A map of the earth&#10;&#10;Description automatically generated"/>
+                    <pic:cNvPicPr/>
+                  </pic:nvPicPr>
+                  <pic:blipFill>
+                    <a:blip r:embed="rId10" cstate="print">
+                      <a:extLst>
+                        <a:ext uri="{28A0092B-C50C-407E-A947-70E740481C1C}">
+                          <a14:useLocalDpi xmlns:a14="http://schemas.microsoft.com/office/drawing/2010/main" val="0"/>
+                        </a:ext>
+                      </a:extLst>
+                    </a:blip>
+                    <a:stretch>
+                      <a:fillRect/>
+                    </a:stretch>
+                  </pic:blipFill>
+                  <pic:spPr>
+                    <a:xfrm>
+                      <a:off x="0" y="0"/>
+                      <a:ext cx="5731510" cy="3582035"/>
+                    </a:xfrm>
+                    <a:prstGeom prst="rect">
+                      <a:avLst/>
+                    </a:prstGeom>
+                  </pic:spPr>
+                </pic:pic>
+              </a:graphicData>
+            </a:graphic>
+          </wp:inline>
+        </w:drawing>
+      </w:r>
+    </w:p>
+    <w:p>
+      <w:pPr>
+        <w:pStyle w:val="ListParagraph"/>
+      </w:pPr>
+    </w:p>
+    <w:p>
+      <w:pPr>
+        <w:pStyle w:val="ListParagraph"/>
+        <w:jc w:val="center"/>
+      </w:pPr>
       <w:proofErr w:type="gramStart"/>
       <w:r>
-        <w:t>satellite</w:t>
+        <w:t>Fig :</w:t>
       </w:r>
       <w:proofErr w:type="gramEnd"/>
       <w:r>
-        <w:t xml:space="preserve"> per plane = 4</w:t>
-      </w:r>
-    </w:p>
-    <w:p>
-      <w:pPr>
-        <w:pStyle w:val="ListParagraph"/>
-      </w:pPr>
-      <w:r>
-        <w:t xml:space="preserve">Fitness weight for </w:t>
-      </w:r>
-      <w:r>
-        <w:t xml:space="preserve">revisit </w:t>
+        <w:t xml:space="preserve"> resulted constellation of optimized using NSGA3 for 3plane 4 satellite per plane, constellation where genetic algorithms applied with population size </w:t>
+      </w:r>
+      <w:r>
+        <w:t>2</w:t>
+      </w:r>
+      <w:r>
+        <w:t xml:space="preserve">0 for </w:t>
+      </w:r>
+      <w:r>
+        <w:t>15</w:t>
+      </w:r>
+      <w:r>
+        <w:t xml:space="preserve"> generation</w:t>
+      </w:r>
+    </w:p>
+    <w:p>
+      <w:pPr>
+        <w:pStyle w:val="ListParagraph"/>
+        <w:jc w:val="center"/>
+      </w:pPr>
+    </w:p>
+    <w:p>
+      <w:pPr>
+        <w:pStyle w:val="ListParagraph"/>
+      </w:pPr>
+    </w:p>
+    <w:p>
+      <w:pPr>
+        <w:pStyle w:val="ListParagraph"/>
+      </w:pPr>
+    </w:p>
+    <w:p>
+      <w:pPr>
+        <w:pStyle w:val="ListParagraph"/>
+      </w:pPr>
+    </w:p>
+    <w:p>
+      <w:pPr>
+        <w:pStyle w:val="ListParagraph"/>
+      </w:pPr>
+    </w:p>
+    <w:p>
+      <w:pPr>
+        <w:pStyle w:val="ListParagraph"/>
+      </w:pPr>
+      <w:r>
+        <w:t xml:space="preserve">Analysing the earlier batch experiment, </w:t>
       </w:r>
       <w:proofErr w:type="gramStart"/>
       <w:r>
-        <w:t>time  =</w:t>
+        <w:t>We</w:t>
       </w:r>
       <w:proofErr w:type="gramEnd"/>
       <w:r>
-        <w:t xml:space="preserve">  -1.0  (for minimizing)</w:t>
-      </w:r>
-    </w:p>
-    <w:p>
-      <w:pPr>
-        <w:pStyle w:val="ListParagraph"/>
-      </w:pPr>
-    </w:p>
-    <w:p>
-      <w:pPr>
-        <w:pStyle w:val="ListParagraph"/>
-      </w:pPr>
+        <w:t xml:space="preserve"> can expect the right plane to detect the area of our interest within the range as for inclination angle ranges from 0 to 90, and for RAAN angle ranges from 100 to 250 degrees.</w:t>
+      </w:r>
+    </w:p>
+    <w:p>
+      <w:pPr>
+        <w:pStyle w:val="ListParagraph"/>
+      </w:pPr>
+    </w:p>
+    <w:p>
+      <w:pPr>
+        <w:pStyle w:val="ListParagraph"/>
+      </w:pPr>
+    </w:p>
+    <w:p>
+      <w:pPr>
+        <w:pStyle w:val="ListParagraph"/>
+      </w:pPr>
+    </w:p>
+    <w:p>
+      <w:pPr>
+        <w:pStyle w:val="ListParagraph"/>
+      </w:pPr>
+    </w:p>
+    <w:p>
+      <w:pPr>
+        <w:pStyle w:val="ListParagraph"/>
+      </w:pPr>
+    </w:p>
+    <w:p>
+      <w:pPr>
+        <w:pStyle w:val="ListParagraph"/>
+      </w:pPr>
+    </w:p>
+    <w:p>
+      <w:pPr>
+        <w:pStyle w:val="ListParagraph"/>
+      </w:pPr>
+    </w:p>
+    <w:p>
+      <w:pPr>
+        <w:pStyle w:val="ListParagraph"/>
+        <w:rPr>
+          <w:b/>
+          <w:bCs/>
+        </w:rPr>
+      </w:pPr>
+      <w:r>
+        <w:rPr>
+          <w:b/>
+          <w:bCs/>
+        </w:rPr>
+        <w:t>Future studies:</w:t>
+      </w:r>
+    </w:p>
+    <w:p>
+      <w:pPr>
+        <w:pStyle w:val="ListParagraph"/>
+      </w:pPr>
+    </w:p>
+    <w:p>
+      <w:pPr>
+        <w:pStyle w:val="ListParagraph"/>
+      </w:pPr>
+      <w:r>
+        <w:t xml:space="preserve">Further studies </w:t>
+      </w:r>
+      <w:proofErr w:type="gramStart"/>
+      <w:r>
+        <w:t>includes</w:t>
+      </w:r>
+      <w:proofErr w:type="gramEnd"/>
+      <w:r>
+        <w:t xml:space="preserve"> the research and experiment over </w:t>
+      </w:r>
+      <w:r>
+        <w:t>Earth's gravity field, measurements such as the geoid, gravity anomalies, deflections, and dynamic Doppler</w:t>
+      </w:r>
+      <w:r>
+        <w:t xml:space="preserve"> effect. </w:t>
+      </w:r>
     </w:p>
     <w:p>
       <w:pPr>
@@ -492,7 +1491,6 @@
         </w:rPr>
       </w:pPr>
       <w:r>
-        <w:lastRenderedPageBreak/>
         <w:fldChar w:fldCharType="begin"/>
       </w:r>
       <w:r>
@@ -501,6 +1499,34 @@
       <w:r>
         <w:fldChar w:fldCharType="separate"/>
       </w:r>
+      <w:r>
+        <w:rPr>
+          <w:noProof/>
+        </w:rPr>
+        <w:t xml:space="preserve">AGENCY, U. S. D. M. 1987. </w:t>
+      </w:r>
+      <w:r>
+        <w:rPr>
+          <w:i/>
+          <w:noProof/>
+        </w:rPr>
+        <w:t>Department of Defense World Geodetic System 1984: its definition and relationships with local geodetic systems</w:t>
+      </w:r>
+      <w:r>
+        <w:rPr>
+          <w:noProof/>
+        </w:rPr>
+        <w:t>, Defense Mapping Agency.</w:t>
+      </w:r>
+    </w:p>
+    <w:p>
+      <w:pPr>
+        <w:pStyle w:val="EndNoteBibliography"/>
+        <w:ind w:left="720" w:hanging="720"/>
+        <w:rPr>
+          <w:noProof/>
+        </w:rPr>
+      </w:pPr>
       <w:r>
         <w:rPr>
           <w:noProof/>
@@ -667,8 +1693,100 @@
       </w:rPr>
     </w:lvl>
   </w:abstractNum>
+  <w:abstractNum w:abstractNumId="1" w15:restartNumberingAfterBreak="0">
+    <w:nsid w:val="3B973DD7"/>
+    <w:multiLevelType w:val="hybridMultilevel"/>
+    <w:tmpl w:val="5212123A"/>
+    <w:lvl w:ilvl="0" w:tplc="0809000F">
+      <w:start w:val="1"/>
+      <w:numFmt w:val="decimal"/>
+      <w:lvlText w:val="%1."/>
+      <w:lvlJc w:val="left"/>
+      <w:pPr>
+        <w:ind w:left="720" w:hanging="360"/>
+      </w:pPr>
+      <w:rPr>
+        <w:rFonts w:hint="default"/>
+      </w:rPr>
+    </w:lvl>
+    <w:lvl w:ilvl="1" w:tplc="08090019" w:tentative="1">
+      <w:start w:val="1"/>
+      <w:numFmt w:val="lowerLetter"/>
+      <w:lvlText w:val="%2."/>
+      <w:lvlJc w:val="left"/>
+      <w:pPr>
+        <w:ind w:left="1440" w:hanging="360"/>
+      </w:pPr>
+    </w:lvl>
+    <w:lvl w:ilvl="2" w:tplc="0809001B" w:tentative="1">
+      <w:start w:val="1"/>
+      <w:numFmt w:val="lowerRoman"/>
+      <w:lvlText w:val="%3."/>
+      <w:lvlJc w:val="right"/>
+      <w:pPr>
+        <w:ind w:left="2160" w:hanging="180"/>
+      </w:pPr>
+    </w:lvl>
+    <w:lvl w:ilvl="3" w:tplc="0809000F" w:tentative="1">
+      <w:start w:val="1"/>
+      <w:numFmt w:val="decimal"/>
+      <w:lvlText w:val="%4."/>
+      <w:lvlJc w:val="left"/>
+      <w:pPr>
+        <w:ind w:left="2880" w:hanging="360"/>
+      </w:pPr>
+    </w:lvl>
+    <w:lvl w:ilvl="4" w:tplc="08090019" w:tentative="1">
+      <w:start w:val="1"/>
+      <w:numFmt w:val="lowerLetter"/>
+      <w:lvlText w:val="%5."/>
+      <w:lvlJc w:val="left"/>
+      <w:pPr>
+        <w:ind w:left="3600" w:hanging="360"/>
+      </w:pPr>
+    </w:lvl>
+    <w:lvl w:ilvl="5" w:tplc="0809001B" w:tentative="1">
+      <w:start w:val="1"/>
+      <w:numFmt w:val="lowerRoman"/>
+      <w:lvlText w:val="%6."/>
+      <w:lvlJc w:val="right"/>
+      <w:pPr>
+        <w:ind w:left="4320" w:hanging="180"/>
+      </w:pPr>
+    </w:lvl>
+    <w:lvl w:ilvl="6" w:tplc="0809000F" w:tentative="1">
+      <w:start w:val="1"/>
+      <w:numFmt w:val="decimal"/>
+      <w:lvlText w:val="%7."/>
+      <w:lvlJc w:val="left"/>
+      <w:pPr>
+        <w:ind w:left="5040" w:hanging="360"/>
+      </w:pPr>
+    </w:lvl>
+    <w:lvl w:ilvl="7" w:tplc="08090019" w:tentative="1">
+      <w:start w:val="1"/>
+      <w:numFmt w:val="lowerLetter"/>
+      <w:lvlText w:val="%8."/>
+      <w:lvlJc w:val="left"/>
+      <w:pPr>
+        <w:ind w:left="5760" w:hanging="360"/>
+      </w:pPr>
+    </w:lvl>
+    <w:lvl w:ilvl="8" w:tplc="0809001B" w:tentative="1">
+      <w:start w:val="1"/>
+      <w:numFmt w:val="lowerRoman"/>
+      <w:lvlText w:val="%9."/>
+      <w:lvlJc w:val="right"/>
+      <w:pPr>
+        <w:ind w:left="6480" w:hanging="180"/>
+      </w:pPr>
+    </w:lvl>
+  </w:abstractNum>
   <w:num w:numId="1" w16cid:durableId="1731881416">
     <w:abstractNumId w:val="0"/>
+  </w:num>
+  <w:num w:numId="2" w16cid:durableId="679091549">
+    <w:abstractNumId w:val="1"/>
   </w:num>
 </w:numbering>
 </file>
@@ -1286,6 +2404,68 @@
       <w:lang w:val="en-US"/>
     </w:rPr>
   </w:style>
+  <w:style w:type="paragraph" w:styleId="HTMLPreformatted">
+    <w:name w:val="HTML Preformatted"/>
+    <w:basedOn w:val="Normal"/>
+    <w:link w:val="HTMLPreformattedChar"/>
+    <w:uiPriority w:val="99"/>
+    <w:semiHidden/>
+    <w:unhideWhenUsed/>
+    <w:rsid w:val="006303C2"/>
+    <w:rPr>
+      <w:rFonts w:ascii="Consolas" w:hAnsi="Consolas" w:cs="Consolas"/>
+      <w:sz w:val="20"/>
+      <w:szCs w:val="20"/>
+    </w:rPr>
+  </w:style>
+  <w:style w:type="character" w:customStyle="1" w:styleId="HTMLPreformattedChar">
+    <w:name w:val="HTML Preformatted Char"/>
+    <w:basedOn w:val="DefaultParagraphFont"/>
+    <w:link w:val="HTMLPreformatted"/>
+    <w:uiPriority w:val="99"/>
+    <w:semiHidden/>
+    <w:rsid w:val="006303C2"/>
+    <w:rPr>
+      <w:rFonts w:ascii="Consolas" w:hAnsi="Consolas" w:cs="Consolas"/>
+      <w:sz w:val="20"/>
+      <w:szCs w:val="20"/>
+    </w:rPr>
+  </w:style>
+  <w:style w:type="character" w:styleId="Hyperlink">
+    <w:name w:val="Hyperlink"/>
+    <w:basedOn w:val="DefaultParagraphFont"/>
+    <w:uiPriority w:val="99"/>
+    <w:unhideWhenUsed/>
+    <w:rsid w:val="00635D1E"/>
+    <w:rPr>
+      <w:color w:val="467886" w:themeColor="hyperlink"/>
+      <w:u w:val="single"/>
+    </w:rPr>
+  </w:style>
+  <w:style w:type="character" w:styleId="UnresolvedMention">
+    <w:name w:val="Unresolved Mention"/>
+    <w:basedOn w:val="DefaultParagraphFont"/>
+    <w:uiPriority w:val="99"/>
+    <w:semiHidden/>
+    <w:unhideWhenUsed/>
+    <w:rsid w:val="00635D1E"/>
+    <w:rPr>
+      <w:color w:val="605E5C"/>
+      <w:shd w:val="clear" w:color="auto" w:fill="E1DFDD"/>
+    </w:rPr>
+  </w:style>
+  <w:style w:type="character" w:styleId="FollowedHyperlink">
+    <w:name w:val="FollowedHyperlink"/>
+    <w:basedOn w:val="DefaultParagraphFont"/>
+    <w:uiPriority w:val="99"/>
+    <w:semiHidden/>
+    <w:unhideWhenUsed/>
+    <w:rsid w:val="00635D1E"/>
+    <w:rPr>
+      <w:color w:val="96607D" w:themeColor="followedHyperlink"/>
+      <w:u w:val="single"/>
+    </w:rPr>
+  </w:style>
 </w:styles>
 </file>
 

</xml_diff>

<commit_message>
changes for output path script
</commit_message>
<xml_diff>
--- a/Optimization result reporting.docx
+++ b/Optimization result reporting.docx
@@ -53,7 +53,10 @@
         <w:t xml:space="preserve">Dynamic Decreasing of High Mutation Ratio/Increasing of Low Crossover Ratio (DHM/ILC) </w:t>
       </w:r>
       <w:r>
-        <w:t>performed better with larger populations (200 and 400 individuals), where a higher crossover rate towards the end of the search allowed for the generation of stronger offspring, leveraging the diversity already present in the population.</w:t>
+        <w:t>performed better with larger populations (200 and 400 individuals), where a higher crossover rate towards the end of the search allowed for the generation of stronger offspring, leveraging the diversity already present in the population</w:t>
+      </w:r>
+      <w:r>
+        <w:t xml:space="preserve"> </w:t>
       </w:r>
       <w:r>
         <w:fldChar w:fldCharType="begin"/>
@@ -73,8 +76,97 @@
       <w:r>
         <w:fldChar w:fldCharType="end"/>
       </w:r>
+      <w:r>
+        <w:t xml:space="preserve">. </w:t>
+      </w:r>
     </w:p>
     <w:p/>
+    <w:p>
+      <w:r>
+        <w:t xml:space="preserve">The concept of dynamic crossover and mutation probability, helps the optimizer to </w:t>
+      </w:r>
+      <w:proofErr w:type="spellStart"/>
+      <w:r>
+        <w:t>perfrom</w:t>
+      </w:r>
+      <w:proofErr w:type="spellEnd"/>
+      <w:r>
+        <w:t xml:space="preserve"> high exploration in earlier generation and </w:t>
+      </w:r>
+      <w:proofErr w:type="spellStart"/>
+      <w:r>
+        <w:t>and</w:t>
+      </w:r>
+      <w:proofErr w:type="spellEnd"/>
+      <w:r>
+        <w:t xml:space="preserve"> high exploitation </w:t>
+      </w:r>
+      <w:proofErr w:type="gramStart"/>
+      <w:r>
+        <w:t>later on</w:t>
+      </w:r>
+      <w:proofErr w:type="gramEnd"/>
+      <w:r>
+        <w:t>, which would result in high diversity exploration in earlier phase and leads to optimal solution.</w:t>
+      </w:r>
+    </w:p>
+    <w:p/>
+    <w:p>
+      <w:proofErr w:type="gramStart"/>
+      <w:r>
+        <w:rPr>
+          <w:rFonts w:hAnsi="Symbol"/>
+        </w:rPr>
+        <w:t></w:t>
+      </w:r>
+      <w:r>
+        <w:t xml:space="preserve">  </w:t>
+      </w:r>
+      <w:r>
+        <w:rPr>
+          <w:rStyle w:val="Strong"/>
+        </w:rPr>
+        <w:t>Mutation</w:t>
+      </w:r>
+      <w:proofErr w:type="gramEnd"/>
+      <w:r>
+        <w:rPr>
+          <w:rStyle w:val="Strong"/>
+        </w:rPr>
+        <w:t>:</w:t>
+      </w:r>
+      <w:r>
+        <w:t xml:space="preserve"> Introduces diversity by altering genes randomly in individuals, helping avoid premature convergence to suboptimal solutions.</w:t>
+      </w:r>
+    </w:p>
+    <w:p>
+      <w:proofErr w:type="gramStart"/>
+      <w:r>
+        <w:rPr>
+          <w:rFonts w:hAnsi="Symbol"/>
+        </w:rPr>
+        <w:t></w:t>
+      </w:r>
+      <w:r>
+        <w:t xml:space="preserve">  </w:t>
+      </w:r>
+      <w:r>
+        <w:rPr>
+          <w:rStyle w:val="Strong"/>
+        </w:rPr>
+        <w:t>Crossover</w:t>
+      </w:r>
+      <w:proofErr w:type="gramEnd"/>
+      <w:r>
+        <w:rPr>
+          <w:rStyle w:val="Strong"/>
+        </w:rPr>
+        <w:t>:</w:t>
+      </w:r>
+      <w:r>
+        <w:t xml:space="preserve"> Combines features of parent solutions to create offspring, aiding in exploiting good solutions.</w:t>
+      </w:r>
+    </w:p>
     <w:p>
       <w:pPr>
         <w:rPr>
@@ -84,16 +176,16 @@
           <w:iCs/>
         </w:rPr>
       </w:pPr>
-      <w:r>
+    </w:p>
+    <w:p>
+      <w:pPr>
         <w:rPr>
           <w:b/>
           <w:bCs/>
           <w:i/>
           <w:iCs/>
         </w:rPr>
-        <w:t xml:space="preserve">Example for selection of </w:t>
-      </w:r>
-      <w:proofErr w:type="spellStart"/>
+      </w:pPr>
       <w:r>
         <w:rPr>
           <w:b/>
@@ -101,9 +193,8 @@
           <w:i/>
           <w:iCs/>
         </w:rPr>
-        <w:t>mutationa</w:t>
-      </w:r>
-      <w:proofErr w:type="spellEnd"/>
+        <w:t>Starts with a high mutation rate (100%) and low crossover rate (0%). As the algorithm progresses, the mutation rate decreases, and the crossover rate increases linearly. By the end of the search, mutation is 0%, and crossover is 100%.</w:t>
+      </w:r>
       <w:r>
         <w:rPr>
           <w:b/>
@@ -111,142 +202,418 @@
           <w:i/>
           <w:iCs/>
         </w:rPr>
-        <w:t xml:space="preserve"> and crossover weight value:</w:t>
-      </w:r>
-    </w:p>
-    <w:p>
-      <w:r>
-        <w:rPr>
+        <w:t xml:space="preserve"> </w:t>
+      </w:r>
+      <w:r>
+        <w:rPr>
+          <w:b/>
+          <w:bCs/>
           <w:i/>
           <w:iCs/>
         </w:rPr>
-        <w:t>The values of mutation and crossover rates are calculated according to the generation level number. If the generation level is 500, the maximum generation is </w:t>
-      </w:r>
-      <w:r>
-        <w:t>=1600</w:t>
-      </w:r>
-      <w:r>
-        <w:rPr>
+        <w:t>Best suited for small populations where diversity is crucial early in the search proces</w:t>
+      </w:r>
+      <w:r>
+        <w:rPr>
+          <w:b/>
+          <w:bCs/>
           <w:i/>
           <w:iCs/>
         </w:rPr>
-        <w:t>, and the population size is </w:t>
-      </w:r>
-      <w:r>
-        <w:t>=100</w:t>
-      </w:r>
-      <w:r>
-        <w:rPr>
+        <w:t>s.</w:t>
+      </w:r>
+    </w:p>
+    <w:p>
+      <w:pPr>
+        <w:rPr>
+          <w:b/>
+          <w:bCs/>
           <w:i/>
           <w:iCs/>
         </w:rPr>
-        <w:t>, then the value of mutation and crossover rates according to the previous equations are:</w:t>
-      </w:r>
-    </w:p>
-    <w:p>
-      <w:r>
-        <w:rPr>
-          <w:rFonts w:ascii="Cambria Math" w:hAnsi="Cambria Math" w:cs="Cambria Math"/>
-        </w:rPr>
-        <w:t>𝐿𝐺</w:t>
-      </w:r>
-      <w:r>
-        <w:t>=500</w:t>
-      </w:r>
-    </w:p>
-    <w:p>
-      <w:r>
-        <w:rPr>
-          <w:rFonts w:ascii="Cambria Math" w:hAnsi="Cambria Math" w:cs="Cambria Math"/>
-        </w:rPr>
-        <w:t>𝐺𝑛</w:t>
-      </w:r>
-      <w:r>
-        <w:t>=1600</w:t>
-      </w:r>
-    </w:p>
-    <w:p>
-      <w:r>
-        <w:rPr>
-          <w:rFonts w:ascii="Cambria Math" w:hAnsi="Cambria Math" w:cs="Cambria Math"/>
-        </w:rPr>
-        <w:t>𝑀𝑅</w:t>
-      </w:r>
-      <w:r>
-        <w:t>=1−(500/</w:t>
-      </w:r>
-      <w:proofErr w:type="gramStart"/>
-      <w:r>
-        <w:t>1600)=</w:t>
-      </w:r>
-      <w:proofErr w:type="gramEnd"/>
-      <w:r>
-        <w:t>0.69</w:t>
-      </w:r>
-    </w:p>
-    <w:p>
-      <w:r>
-        <w:rPr>
-          <w:rFonts w:ascii="Cambria Math" w:hAnsi="Cambria Math" w:cs="Cambria Math"/>
-        </w:rPr>
-        <w:t>𝑀</w:t>
-      </w:r>
-      <w:r>
-        <w:t>=0.69</w:t>
-      </w:r>
-      <w:r>
-        <w:rPr>
-          <w:rFonts w:ascii="Cambria Math" w:hAnsi="Cambria Math" w:cs="Cambria Math"/>
-        </w:rPr>
-        <w:t>∗</w:t>
-      </w:r>
-      <w:r>
-        <w:t>100=69</w:t>
-      </w:r>
-      <w:r>
-        <w:rPr>
+      </w:pPr>
+      <w:r>
+        <w:rPr>
+          <w:b/>
+          <w:bCs/>
           <w:i/>
           <w:iCs/>
         </w:rPr>
-        <w:t> individuals are to be mutated in generation level 500.</w:t>
-      </w:r>
-    </w:p>
-    <w:p>
-      <w:r>
-        <w:rPr>
+        <w:t>Starts with a low mutation rate and high crossover rate, the opposite of DHM/ILC. Mutation increases while crossover decreases as the search progresses.</w:t>
+      </w:r>
+      <w:r>
+        <w:rPr>
+          <w:b/>
+          <w:bCs/>
           <w:i/>
           <w:iCs/>
         </w:rPr>
-        <w:t>For Crossover rate: </w:t>
-      </w:r>
-      <w:r>
-        <w:rPr>
-          <w:rFonts w:ascii="Cambria Math" w:hAnsi="Cambria Math" w:cs="Cambria Math"/>
-        </w:rPr>
-        <w:t>𝐿𝐺</w:t>
-      </w:r>
-      <w:r>
-        <w:t>=</w:t>
-      </w:r>
-      <w:proofErr w:type="gramStart"/>
-      <w:r>
-        <w:t>500,</w:t>
-      </w:r>
-      <w:r>
-        <w:rPr>
-          <w:rFonts w:ascii="Cambria Math" w:hAnsi="Cambria Math" w:cs="Cambria Math"/>
-        </w:rPr>
-        <w:t>𝐺𝑛</w:t>
-      </w:r>
-      <w:proofErr w:type="gramEnd"/>
-      <w:r>
-        <w:t>=1600</w:t>
-      </w:r>
-      <w:r>
-        <w:rPr>
+        <w:t xml:space="preserve"> </w:t>
+      </w:r>
+      <w:r>
+        <w:rPr>
+          <w:b/>
+          <w:bCs/>
           <w:i/>
           <w:iCs/>
         </w:rPr>
+        <w:t xml:space="preserve">Works well with larger populations where diversity is naturally </w:t>
+      </w:r>
+      <w:proofErr w:type="gramStart"/>
+      <w:r>
+        <w:rPr>
+          <w:b/>
+          <w:bCs/>
+          <w:i/>
+          <w:iCs/>
+        </w:rPr>
+        <w:t>present, and</w:t>
+      </w:r>
+      <w:proofErr w:type="gramEnd"/>
+      <w:r>
+        <w:rPr>
+          <w:b/>
+          <w:bCs/>
+          <w:i/>
+          <w:iCs/>
+        </w:rPr>
+        <w:t xml:space="preserve"> focus shifts to exploiting existing solutions.</w:t>
+      </w:r>
+    </w:p>
+    <w:p>
+      <w:pPr>
+        <w:rPr>
+          <w:b/>
+          <w:bCs/>
+          <w:i/>
+          <w:iCs/>
+        </w:rPr>
+      </w:pPr>
+    </w:p>
+    <w:p>
+      <w:pPr>
+        <w:rPr>
+          <w:b/>
+          <w:bCs/>
+        </w:rPr>
+      </w:pPr>
+      <w:r>
+        <w:rPr>
+          <w:b/>
+          <w:bCs/>
+        </w:rPr>
+        <w:t>Dynamic crossover and mutation rates can be adjusted using linear functions over the number of generations:</w:t>
+      </w:r>
+    </w:p>
+    <w:p>
+      <w:pPr>
+        <w:rPr>
+          <w:b/>
+          <w:bCs/>
+        </w:rPr>
+      </w:pPr>
+      <w:r>
+        <w:rPr>
+          <w:b/>
+          <w:bCs/>
+        </w:rPr>
+        <w:t>Mutation rate, MR = LG/</w:t>
+      </w:r>
+      <w:proofErr w:type="spellStart"/>
+      <w:r>
+        <w:rPr>
+          <w:b/>
+          <w:bCs/>
+        </w:rPr>
+        <w:t>Gn</w:t>
+      </w:r>
+      <w:proofErr w:type="spellEnd"/>
+      <w:r>
+        <w:rPr>
+          <w:b/>
+          <w:bCs/>
+        </w:rPr>
+        <w:t xml:space="preserve">, where LG is the current generation level </w:t>
+      </w:r>
+      <w:proofErr w:type="spellStart"/>
+      <w:r>
+        <w:rPr>
+          <w:b/>
+          <w:bCs/>
+        </w:rPr>
+        <w:t>nd</w:t>
+      </w:r>
+      <w:proofErr w:type="spellEnd"/>
+      <w:r>
+        <w:rPr>
+          <w:b/>
+          <w:bCs/>
+        </w:rPr>
+        <w:t xml:space="preserve"> </w:t>
+      </w:r>
+      <w:proofErr w:type="spellStart"/>
+      <w:r>
+        <w:rPr>
+          <w:b/>
+          <w:bCs/>
+        </w:rPr>
+        <w:t>Gn</w:t>
+      </w:r>
+      <w:proofErr w:type="spellEnd"/>
+      <w:r>
+        <w:rPr>
+          <w:b/>
+          <w:bCs/>
+        </w:rPr>
+        <w:t xml:space="preserve"> is the total number of </w:t>
+      </w:r>
+      <w:proofErr w:type="gramStart"/>
+      <w:r>
+        <w:rPr>
+          <w:b/>
+          <w:bCs/>
+        </w:rPr>
+        <w:t>generation</w:t>
+      </w:r>
+      <w:proofErr w:type="gramEnd"/>
+    </w:p>
+    <w:p>
+      <w:pPr>
+        <w:rPr>
+          <w:b/>
+          <w:bCs/>
+        </w:rPr>
+      </w:pPr>
+    </w:p>
+    <w:p>
+      <w:pPr>
+        <w:rPr>
+          <w:b/>
+          <w:bCs/>
+        </w:rPr>
+      </w:pPr>
+      <w:r>
+        <w:rPr>
+          <w:b/>
+          <w:bCs/>
+        </w:rPr>
+        <w:t>Crossover rate, CR = 1 – LG/</w:t>
+      </w:r>
+      <w:proofErr w:type="spellStart"/>
+      <w:r>
+        <w:rPr>
+          <w:b/>
+          <w:bCs/>
+        </w:rPr>
+        <w:t>Gn</w:t>
+      </w:r>
+      <w:proofErr w:type="spellEnd"/>
+    </w:p>
+    <w:p>
+      <w:pPr>
+        <w:rPr>
+          <w:b/>
+          <w:bCs/>
+        </w:rPr>
+      </w:pPr>
+    </w:p>
+    <w:p>
+      <w:pPr>
+        <w:rPr>
+          <w:b/>
+          <w:bCs/>
+        </w:rPr>
+      </w:pPr>
+      <w:r>
+        <w:rPr>
+          <w:b/>
+          <w:bCs/>
+        </w:rPr>
+        <w:t>This concept will avoid local optima, and helps in efficient search</w:t>
+      </w:r>
+    </w:p>
+    <w:p>
+      <w:pPr>
+        <w:rPr>
+          <w:b/>
+          <w:bCs/>
+          <w:i/>
+          <w:iCs/>
+        </w:rPr>
+      </w:pPr>
+    </w:p>
+    <w:p>
+      <w:pPr>
+        <w:rPr>
+          <w:b/>
+          <w:bCs/>
+          <w:i/>
+          <w:iCs/>
+        </w:rPr>
+      </w:pPr>
+      <w:r>
+        <w:rPr>
+          <w:b/>
+          <w:bCs/>
+          <w:i/>
+          <w:iCs/>
+        </w:rPr>
+        <w:t xml:space="preserve">Example for selection of </w:t>
+      </w:r>
+      <w:proofErr w:type="spellStart"/>
+      <w:r>
+        <w:rPr>
+          <w:b/>
+          <w:bCs/>
+          <w:i/>
+          <w:iCs/>
+        </w:rPr>
+        <w:t>mutationa</w:t>
+      </w:r>
+      <w:proofErr w:type="spellEnd"/>
+      <w:r>
+        <w:rPr>
+          <w:b/>
+          <w:bCs/>
+          <w:i/>
+          <w:iCs/>
+        </w:rPr>
+        <w:t xml:space="preserve"> and crossover weight value:</w:t>
+      </w:r>
+    </w:p>
+    <w:p>
+      <w:r>
+        <w:rPr>
+          <w:i/>
+          <w:iCs/>
+        </w:rPr>
+        <w:t>The values of mutation and crossover rates are calculated according to the generation level number. If the generation level is 500, the maximum generation is </w:t>
+      </w:r>
+      <w:r>
+        <w:t>=1600</w:t>
+      </w:r>
+      <w:r>
+        <w:rPr>
+          <w:i/>
+          <w:iCs/>
+        </w:rPr>
+        <w:t>, and the population size is </w:t>
+      </w:r>
+      <w:r>
+        <w:t>=100</w:t>
+      </w:r>
+      <w:r>
+        <w:rPr>
+          <w:i/>
+          <w:iCs/>
+        </w:rPr>
+        <w:t>, then the value of mutation and crossover rates according to the previous equations are:</w:t>
+      </w:r>
+    </w:p>
+    <w:p>
+      <w:r>
+        <w:rPr>
+          <w:rFonts w:ascii="Cambria Math" w:hAnsi="Cambria Math" w:cs="Cambria Math"/>
+        </w:rPr>
+        <w:t>𝐿𝐺</w:t>
+      </w:r>
+      <w:r>
+        <w:t>=500</w:t>
+      </w:r>
+    </w:p>
+    <w:p>
+      <w:r>
+        <w:rPr>
+          <w:rFonts w:ascii="Cambria Math" w:hAnsi="Cambria Math" w:cs="Cambria Math"/>
+        </w:rPr>
+        <w:t>𝐺𝑛</w:t>
+      </w:r>
+      <w:r>
+        <w:t>=1600</w:t>
+      </w:r>
+    </w:p>
+    <w:p>
+      <w:r>
+        <w:rPr>
+          <w:rFonts w:ascii="Cambria Math" w:hAnsi="Cambria Math" w:cs="Cambria Math"/>
+        </w:rPr>
+        <w:t>𝑀𝑅</w:t>
+      </w:r>
+      <w:r>
+        <w:t>=1−(500/</w:t>
+      </w:r>
+      <w:proofErr w:type="gramStart"/>
+      <w:r>
+        <w:t>1600)=</w:t>
+      </w:r>
+      <w:proofErr w:type="gramEnd"/>
+      <w:r>
+        <w:t>0.69</w:t>
+      </w:r>
+    </w:p>
+    <w:p>
+      <w:r>
+        <w:rPr>
+          <w:rFonts w:ascii="Cambria Math" w:hAnsi="Cambria Math" w:cs="Cambria Math"/>
+        </w:rPr>
+        <w:t>𝑀</w:t>
+      </w:r>
+      <w:r>
+        <w:t>=0.69</w:t>
+      </w:r>
+      <w:r>
+        <w:rPr>
+          <w:rFonts w:ascii="Cambria Math" w:hAnsi="Cambria Math" w:cs="Cambria Math"/>
+        </w:rPr>
+        <w:t>∗</w:t>
+      </w:r>
+      <w:r>
+        <w:t>100=69</w:t>
+      </w:r>
+      <w:r>
+        <w:rPr>
+          <w:i/>
+          <w:iCs/>
+        </w:rPr>
+        <w:t> individuals are to be mutated in generation level 500.</w:t>
+      </w:r>
+    </w:p>
+    <w:p>
+      <w:r>
+        <w:rPr>
+          <w:i/>
+          <w:iCs/>
+        </w:rPr>
+        <w:t>For Crossover rate: </w:t>
+      </w:r>
+      <w:r>
+        <w:rPr>
+          <w:rFonts w:ascii="Cambria Math" w:hAnsi="Cambria Math" w:cs="Cambria Math"/>
+        </w:rPr>
+        <w:t>𝐿𝐺</w:t>
+      </w:r>
+      <w:r>
+        <w:t>=</w:t>
+      </w:r>
+      <w:proofErr w:type="gramStart"/>
+      <w:r>
+        <w:t>500,</w:t>
+      </w:r>
+      <w:r>
+        <w:rPr>
+          <w:rFonts w:ascii="Cambria Math" w:hAnsi="Cambria Math" w:cs="Cambria Math"/>
+        </w:rPr>
+        <w:t>𝐺𝑛</w:t>
+      </w:r>
+      <w:proofErr w:type="gramEnd"/>
+      <w:r>
+        <w:t>=1600</w:t>
+      </w:r>
+      <w:r>
+        <w:rPr>
+          <w:i/>
+          <w:iCs/>
+        </w:rPr>
         <w:t>, </w:t>
       </w:r>
       <w:r>
@@ -264,6 +631,7 @@
         <w:rPr>
           <w:rFonts w:ascii="Cambria Math" w:hAnsi="Cambria Math" w:cs="Cambria Math"/>
         </w:rPr>
+        <w:lastRenderedPageBreak/>
         <w:t>𝐶</w:t>
       </w:r>
       <w:r>
@@ -364,29 +732,14 @@
         <w:t>equator</w:t>
       </w:r>
       <w:r>
-        <w:t xml:space="preserve"> </w:t>
-      </w:r>
-      <w:r>
-        <w:t>and </w:t>
+        <w:t xml:space="preserve"> and </w:t>
       </w:r>
       <w:hyperlink r:id="rId6" w:tooltip="Flattening" w:history="1">
         <w:r>
           <w:rPr>
             <w:rStyle w:val="Hyperlink"/>
           </w:rPr>
-          <w:t>flat</w:t>
-        </w:r>
-        <w:r>
-          <w:rPr>
-            <w:rStyle w:val="Hyperlink"/>
-          </w:rPr>
-          <w:t>t</w:t>
-        </w:r>
-        <w:r>
-          <w:rPr>
-            <w:rStyle w:val="Hyperlink"/>
-          </w:rPr>
-          <w:t>ening</w:t>
+          <w:t>flattening</w:t>
         </w:r>
       </w:hyperlink>
       <w:r>
@@ -749,13 +1102,128 @@
     <w:p>
       <w:pPr>
         <w:pStyle w:val="ListParagraph"/>
-        <w:numPr>
-          <w:ilvl w:val="0"/>
-          <w:numId w:val="1"/>
-        </w:numPr>
-      </w:pPr>
-      <w:r>
-        <w:t>Optimization of inclination angle (</w:t>
+        <w:rPr>
+          <w:b/>
+          <w:bCs/>
+        </w:rPr>
+      </w:pPr>
+      <w:r>
+        <w:rPr>
+          <w:b/>
+          <w:bCs/>
+        </w:rPr>
+        <w:t>Test</w:t>
+      </w:r>
+      <w:r>
+        <w:rPr>
+          <w:b/>
+          <w:bCs/>
+        </w:rPr>
+        <w:t>1</w:t>
+      </w:r>
+      <w:r>
+        <w:rPr>
+          <w:b/>
+          <w:bCs/>
+        </w:rPr>
+        <w:t xml:space="preserve">: NSGA3 optimizer, for best fit inclination angle and </w:t>
+      </w:r>
+      <w:r>
+        <w:rPr>
+          <w:b/>
+          <w:bCs/>
+        </w:rPr>
+        <w:t>RAAN</w:t>
+      </w:r>
+      <w:r>
+        <w:rPr>
+          <w:b/>
+          <w:bCs/>
+        </w:rPr>
+        <w:t xml:space="preserve"> angle for the constellation of 3 plane and 4 satellite in each plane</w:t>
+      </w:r>
+    </w:p>
+    <w:p>
+      <w:pPr>
+        <w:pStyle w:val="ListParagraph"/>
+      </w:pPr>
+    </w:p>
+    <w:p>
+      <w:pPr>
+        <w:pStyle w:val="ListParagraph"/>
+      </w:pPr>
+      <w:r>
+        <w:t>Number of objectives = 2</w:t>
+      </w:r>
+      <w:r>
+        <w:t>, maximum cumulative dwell time and minimum cumulative revisit time of constellation</w:t>
+      </w:r>
+    </w:p>
+    <w:p>
+      <w:pPr>
+        <w:pStyle w:val="ListParagraph"/>
+      </w:pPr>
+    </w:p>
+    <w:p>
+      <w:pPr>
+        <w:pStyle w:val="ListParagraph"/>
+      </w:pPr>
+      <w:r>
+        <w:t xml:space="preserve">Fitness </w:t>
+      </w:r>
+      <w:r>
+        <w:t xml:space="preserve">/ evaluation </w:t>
+      </w:r>
+      <w:r>
+        <w:t xml:space="preserve">function = </w:t>
+      </w:r>
+      <w:r>
+        <w:t xml:space="preserve">-1 * </w:t>
+      </w:r>
+      <w:r>
+        <w:t>cumulative revisit time</w:t>
+      </w:r>
+      <w:r>
+        <w:t xml:space="preserve"> (CRT) </w:t>
+      </w:r>
+      <w:r>
+        <w:t>-1</w:t>
+      </w:r>
+      <w:r>
+        <w:t xml:space="preserve"> * </w:t>
+      </w:r>
+      <w:proofErr w:type="gramStart"/>
+      <w:r>
+        <w:t>( -</w:t>
+      </w:r>
+      <w:proofErr w:type="gramEnd"/>
+      <w:r>
+        <w:t xml:space="preserve"> </w:t>
+      </w:r>
+      <w:r>
+        <w:t>cumulative dwell time (CDT)</w:t>
+      </w:r>
+      <w:r>
+        <w:t>)</w:t>
+      </w:r>
+    </w:p>
+    <w:p>
+      <w:pPr>
+        <w:pStyle w:val="ListParagraph"/>
+      </w:pPr>
+    </w:p>
+    <w:p>
+      <w:pPr>
+        <w:pStyle w:val="ListParagraph"/>
+      </w:pPr>
+      <w:r>
+        <w:t xml:space="preserve"> Optimizing parameter = </w:t>
+      </w:r>
+      <w:r>
+        <w:t>I</w:t>
+      </w:r>
+      <w:r>
+        <w:t>nclination (</w:t>
       </w:r>
       <w:proofErr w:type="spellStart"/>
       <w:r>
@@ -768,53 +1236,77 @@
       <w:r>
         <w:t xml:space="preserve">, and </w:t>
       </w:r>
+      <w:r>
+        <w:t>RAAN</w:t>
+      </w:r>
+    </w:p>
+    <w:p>
+      <w:pPr>
+        <w:pStyle w:val="ListParagraph"/>
+      </w:pPr>
+    </w:p>
+    <w:p>
+      <w:pPr>
+        <w:pStyle w:val="ListParagraph"/>
+      </w:pPr>
+      <w:r>
+        <w:lastRenderedPageBreak/>
+        <w:t xml:space="preserve">Population size = </w:t>
+      </w:r>
+      <w:r>
+        <w:t>2</w:t>
+      </w:r>
+      <w:r>
+        <w:t>0,</w:t>
+      </w:r>
+    </w:p>
+    <w:p>
+      <w:pPr>
+        <w:pStyle w:val="ListParagraph"/>
+      </w:pPr>
       <w:proofErr w:type="spellStart"/>
       <w:r>
-        <w:t>raan</w:t>
+        <w:t>NGen</w:t>
       </w:r>
       <w:proofErr w:type="spellEnd"/>
       <w:r>
-        <w:t xml:space="preserve"> for the constellation of 3-plane and 12 satellites</w:t>
-      </w:r>
-      <w:r>
-        <w:t xml:space="preserve"> using </w:t>
-      </w:r>
-      <w:r>
-        <w:t>NSGA3</w:t>
-      </w:r>
-      <w:r>
-        <w:t xml:space="preserve">, for minimum cumulative revisit time </w:t>
-      </w:r>
-      <w:r>
-        <w:t xml:space="preserve">and </w:t>
-      </w:r>
-      <w:r>
-        <w:t xml:space="preserve">maximum cumulative dwell time </w:t>
-      </w:r>
-      <w:r>
-        <w:t>of constellation</w:t>
-      </w:r>
-      <w:r>
-        <w:t>.</w:t>
-      </w:r>
-    </w:p>
-    <w:p>
-      <w:pPr>
-        <w:pStyle w:val="ListParagraph"/>
-      </w:pPr>
-    </w:p>
-    <w:p>
-      <w:pPr>
-        <w:pStyle w:val="ListParagraph"/>
-      </w:pPr>
-      <w:r>
-        <w:t>Number of objectives = 2</w:t>
-      </w:r>
-    </w:p>
-    <w:p>
-      <w:pPr>
-        <w:pStyle w:val="ListParagraph"/>
-      </w:pPr>
+        <w:t xml:space="preserve"> = </w:t>
+      </w:r>
+      <w:r>
+        <w:t>15</w:t>
+      </w:r>
+    </w:p>
+    <w:p>
+      <w:pPr>
+        <w:pStyle w:val="ListParagraph"/>
+      </w:pPr>
+      <w:r>
+        <w:t xml:space="preserve">Number of </w:t>
+      </w:r>
+      <w:proofErr w:type="gramStart"/>
+      <w:r>
+        <w:t>plane</w:t>
+      </w:r>
+      <w:proofErr w:type="gramEnd"/>
+      <w:r>
+        <w:t xml:space="preserve"> = 3</w:t>
+      </w:r>
+    </w:p>
+    <w:p>
+      <w:pPr>
+        <w:pStyle w:val="ListParagraph"/>
+      </w:pPr>
+      <w:r>
+        <w:t xml:space="preserve">Number of </w:t>
+      </w:r>
+      <w:proofErr w:type="gramStart"/>
+      <w:r>
+        <w:t>satellite</w:t>
+      </w:r>
+      <w:proofErr w:type="gramEnd"/>
+      <w:r>
+        <w:t xml:space="preserve"> per plane = 4</w:t>
+      </w:r>
     </w:p>
     <w:p>
       <w:pPr>
@@ -823,158 +1315,15 @@
       <w:r>
         <w:t xml:space="preserve">Fitness </w:t>
       </w:r>
-      <w:r>
-        <w:t xml:space="preserve">/ evaluation </w:t>
-      </w:r>
-      <w:r>
-        <w:t xml:space="preserve">function = </w:t>
-      </w:r>
-      <w:r>
-        <w:t xml:space="preserve">-1 * </w:t>
-      </w:r>
-      <w:r>
-        <w:t>cumulative revisit time</w:t>
-      </w:r>
-      <w:r>
-        <w:t xml:space="preserve"> (CRT) </w:t>
-      </w:r>
-      <w:r>
-        <w:t>-1</w:t>
-      </w:r>
-      <w:r>
-        <w:t xml:space="preserve"> * </w:t>
-      </w:r>
       <w:proofErr w:type="gramStart"/>
       <w:r>
-        <w:t>( -</w:t>
+        <w:t xml:space="preserve">weight </w:t>
+      </w:r>
+      <w:r>
+        <w:t xml:space="preserve"> =</w:t>
       </w:r>
       <w:proofErr w:type="gramEnd"/>
       <w:r>
-        <w:t xml:space="preserve"> </w:t>
-      </w:r>
-      <w:r>
-        <w:t>cumulative dwell time (CDT)</w:t>
-      </w:r>
-      <w:r>
-        <w:t>)</w:t>
-      </w:r>
-    </w:p>
-    <w:p>
-      <w:pPr>
-        <w:pStyle w:val="ListParagraph"/>
-      </w:pPr>
-    </w:p>
-    <w:p>
-      <w:pPr>
-        <w:pStyle w:val="ListParagraph"/>
-      </w:pPr>
-      <w:r>
-        <w:t xml:space="preserve"> Optimizing parameter = </w:t>
-      </w:r>
-      <w:r>
-        <w:t>I</w:t>
-      </w:r>
-      <w:r>
-        <w:t>nclination (</w:t>
-      </w:r>
-      <w:proofErr w:type="spellStart"/>
-      <w:r>
-        <w:t>i</w:t>
-      </w:r>
-      <w:proofErr w:type="spellEnd"/>
-      <w:r>
-        <w:t>)</w:t>
-      </w:r>
-      <w:r>
-        <w:t xml:space="preserve">, and </w:t>
-      </w:r>
-      <w:r>
-        <w:t>RAAN</w:t>
-      </w:r>
-    </w:p>
-    <w:p>
-      <w:pPr>
-        <w:pStyle w:val="ListParagraph"/>
-      </w:pPr>
-    </w:p>
-    <w:p>
-      <w:pPr>
-        <w:pStyle w:val="ListParagraph"/>
-      </w:pPr>
-      <w:r>
-        <w:t xml:space="preserve">Population size = </w:t>
-      </w:r>
-      <w:r>
-        <w:t>2</w:t>
-      </w:r>
-      <w:r>
-        <w:t>0,</w:t>
-      </w:r>
-    </w:p>
-    <w:p>
-      <w:pPr>
-        <w:pStyle w:val="ListParagraph"/>
-      </w:pPr>
-      <w:proofErr w:type="spellStart"/>
-      <w:r>
-        <w:t>NGen</w:t>
-      </w:r>
-      <w:proofErr w:type="spellEnd"/>
-      <w:r>
-        <w:t xml:space="preserve"> = </w:t>
-      </w:r>
-      <w:r>
-        <w:t>15</w:t>
-      </w:r>
-    </w:p>
-    <w:p>
-      <w:pPr>
-        <w:pStyle w:val="ListParagraph"/>
-      </w:pPr>
-      <w:r>
-        <w:t xml:space="preserve">Number of </w:t>
-      </w:r>
-      <w:proofErr w:type="gramStart"/>
-      <w:r>
-        <w:t>plane</w:t>
-      </w:r>
-      <w:proofErr w:type="gramEnd"/>
-      <w:r>
-        <w:t xml:space="preserve"> = 3</w:t>
-      </w:r>
-    </w:p>
-    <w:p>
-      <w:pPr>
-        <w:pStyle w:val="ListParagraph"/>
-      </w:pPr>
-      <w:r>
-        <w:t xml:space="preserve">Number of </w:t>
-      </w:r>
-      <w:proofErr w:type="gramStart"/>
-      <w:r>
-        <w:t>satellite</w:t>
-      </w:r>
-      <w:proofErr w:type="gramEnd"/>
-      <w:r>
-        <w:t xml:space="preserve"> per plane = 4</w:t>
-      </w:r>
-    </w:p>
-    <w:p>
-      <w:pPr>
-        <w:pStyle w:val="ListParagraph"/>
-      </w:pPr>
-      <w:r>
-        <w:t xml:space="preserve">Fitness </w:t>
-      </w:r>
-      <w:proofErr w:type="gramStart"/>
-      <w:r>
-        <w:t xml:space="preserve">weight </w:t>
-      </w:r>
-      <w:r>
-        <w:t xml:space="preserve"> =</w:t>
-      </w:r>
-      <w:proofErr w:type="gramEnd"/>
-      <w:r>
         <w:t xml:space="preserve"> (-1, </w:t>
       </w:r>
       <w:r>
@@ -1008,9 +1357,17 @@
     <w:p>
       <w:pPr>
         <w:pStyle w:val="ListParagraph"/>
-      </w:pPr>
-      <w:r>
-        <w:t xml:space="preserve">Results: </w:t>
+        <w:rPr>
+          <w:b/>
+          <w:bCs/>
+        </w:rPr>
+      </w:pPr>
+      <w:r>
+        <w:rPr>
+          <w:b/>
+          <w:bCs/>
+        </w:rPr>
+        <w:t>Result of Test 1:</w:t>
       </w:r>
     </w:p>
     <w:p>
@@ -1026,7 +1383,6 @@
         <w:rPr>
           <w:noProof/>
         </w:rPr>
-        <w:lastRenderedPageBreak/>
         <w:drawing>
           <wp:inline distT="0" distB="0" distL="0" distR="0" wp14:anchorId="4EC418DC" wp14:editId="3406916C">
             <wp:extent cx="5731510" cy="3463925"/>
@@ -1197,6 +1553,7 @@
         <w:rPr>
           <w:noProof/>
         </w:rPr>
+        <w:lastRenderedPageBreak/>
         <w:drawing>
           <wp:inline distT="0" distB="0" distL="0" distR="0" wp14:anchorId="7A53F09B" wp14:editId="156A8F42">
             <wp:extent cx="5731510" cy="3084195"/>
@@ -1417,7 +1774,256 @@
     <w:p>
       <w:pPr>
         <w:pStyle w:val="ListParagraph"/>
-      </w:pPr>
+        <w:rPr>
+          <w:b/>
+          <w:bCs/>
+        </w:rPr>
+      </w:pPr>
+      <w:r>
+        <w:rPr>
+          <w:b/>
+          <w:bCs/>
+        </w:rPr>
+        <w:t xml:space="preserve">Test2: NSGA3 optimizer, for best fit inclination angle and </w:t>
+      </w:r>
+      <w:proofErr w:type="spellStart"/>
+      <w:r>
+        <w:rPr>
+          <w:b/>
+          <w:bCs/>
+        </w:rPr>
+        <w:t>raan</w:t>
+      </w:r>
+      <w:proofErr w:type="spellEnd"/>
+      <w:r>
+        <w:rPr>
+          <w:b/>
+          <w:bCs/>
+        </w:rPr>
+        <w:t xml:space="preserve"> angle for the constellation of 3 plane and 4 satellite in each plane</w:t>
+      </w:r>
+    </w:p>
+    <w:p>
+      <w:pPr>
+        <w:pStyle w:val="ListParagraph"/>
+      </w:pPr>
+    </w:p>
+    <w:p>
+      <w:pPr>
+        <w:pStyle w:val="ListParagraph"/>
+      </w:pPr>
+      <w:r>
+        <w:t>Objectives: 2, maximum cumulative dwell time and minimum cumulative revisit time</w:t>
+      </w:r>
+    </w:p>
+    <w:p>
+      <w:pPr>
+        <w:pStyle w:val="ListParagraph"/>
+      </w:pPr>
+    </w:p>
+    <w:p>
+      <w:pPr>
+        <w:pStyle w:val="ListParagraph"/>
+      </w:pPr>
+      <w:r>
+        <w:t xml:space="preserve">Fitness / evaluation function = -1 * cumulative revisit time (CRT) -1 * </w:t>
+      </w:r>
+      <w:proofErr w:type="gramStart"/>
+      <w:r>
+        <w:t>( -</w:t>
+      </w:r>
+      <w:proofErr w:type="gramEnd"/>
+      <w:r>
+        <w:t xml:space="preserve"> cumulative dwell time (CDT))</w:t>
+      </w:r>
+    </w:p>
+    <w:p>
+      <w:pPr>
+        <w:pStyle w:val="ListParagraph"/>
+      </w:pPr>
+    </w:p>
+    <w:p>
+      <w:pPr>
+        <w:pStyle w:val="ListParagraph"/>
+      </w:pPr>
+      <w:r>
+        <w:t xml:space="preserve">Population size = </w:t>
+      </w:r>
+      <w:r>
+        <w:t>5</w:t>
+      </w:r>
+      <w:r>
+        <w:t>0,</w:t>
+      </w:r>
+    </w:p>
+    <w:p>
+      <w:pPr>
+        <w:pStyle w:val="ListParagraph"/>
+      </w:pPr>
+      <w:proofErr w:type="spellStart"/>
+      <w:r>
+        <w:t>NGen</w:t>
+      </w:r>
+      <w:proofErr w:type="spellEnd"/>
+      <w:r>
+        <w:t xml:space="preserve"> = </w:t>
+      </w:r>
+      <w:r>
+        <w:t>40</w:t>
+      </w:r>
+    </w:p>
+    <w:p>
+      <w:pPr>
+        <w:pStyle w:val="ListParagraph"/>
+      </w:pPr>
+      <w:r>
+        <w:t xml:space="preserve">Number of </w:t>
+      </w:r>
+      <w:proofErr w:type="gramStart"/>
+      <w:r>
+        <w:t>plane</w:t>
+      </w:r>
+      <w:proofErr w:type="gramEnd"/>
+      <w:r>
+        <w:t xml:space="preserve"> = 3</w:t>
+      </w:r>
+    </w:p>
+    <w:p>
+      <w:pPr>
+        <w:pStyle w:val="ListParagraph"/>
+      </w:pPr>
+      <w:r>
+        <w:t xml:space="preserve">Number of </w:t>
+      </w:r>
+      <w:proofErr w:type="gramStart"/>
+      <w:r>
+        <w:t>satellite</w:t>
+      </w:r>
+      <w:proofErr w:type="gramEnd"/>
+      <w:r>
+        <w:t xml:space="preserve"> per plane = 4</w:t>
+      </w:r>
+    </w:p>
+    <w:p>
+      <w:pPr>
+        <w:pStyle w:val="ListParagraph"/>
+      </w:pPr>
+      <w:r>
+        <w:t xml:space="preserve">Fitness </w:t>
+      </w:r>
+      <w:proofErr w:type="gramStart"/>
+      <w:r>
+        <w:t>weight  =</w:t>
+      </w:r>
+      <w:proofErr w:type="gramEnd"/>
+      <w:r>
+        <w:t xml:space="preserve"> (-1, -1)</w:t>
+      </w:r>
+    </w:p>
+    <w:p>
+      <w:pPr>
+        <w:pStyle w:val="ListParagraph"/>
+      </w:pPr>
+      <w:r>
+        <w:t>Crossover weight = 0.7</w:t>
+      </w:r>
+    </w:p>
+    <w:p>
+      <w:pPr>
+        <w:pStyle w:val="ListParagraph"/>
+      </w:pPr>
+      <w:r>
+        <w:t>Mutation weight = 0.2</w:t>
+      </w:r>
+    </w:p>
+    <w:p>
+      <w:pPr>
+        <w:pStyle w:val="ListParagraph"/>
+      </w:pPr>
+    </w:p>
+    <w:p>
+      <w:pPr>
+        <w:pStyle w:val="ListParagraph"/>
+        <w:rPr>
+          <w:b/>
+          <w:bCs/>
+        </w:rPr>
+      </w:pPr>
+      <w:r>
+        <w:rPr>
+          <w:b/>
+          <w:bCs/>
+        </w:rPr>
+        <w:t>Result of Test 2:</w:t>
+      </w:r>
+    </w:p>
+    <w:p>
+      <w:pPr>
+        <w:pStyle w:val="ListParagraph"/>
+      </w:pPr>
+    </w:p>
+    <w:p>
+      <w:pPr>
+        <w:pStyle w:val="ListParagraph"/>
+      </w:pPr>
+    </w:p>
+    <w:p>
+      <w:pPr>
+        <w:pStyle w:val="ListParagraph"/>
+      </w:pPr>
+    </w:p>
+    <w:p>
+      <w:pPr>
+        <w:pStyle w:val="ListParagraph"/>
+        <w:rPr>
+          <w:b/>
+          <w:bCs/>
+        </w:rPr>
+      </w:pPr>
+      <w:r>
+        <w:rPr>
+          <w:b/>
+          <w:bCs/>
+        </w:rPr>
+        <w:t>Test</w:t>
+      </w:r>
+      <w:r>
+        <w:rPr>
+          <w:b/>
+          <w:bCs/>
+        </w:rPr>
+        <w:t>3</w:t>
+      </w:r>
+      <w:r>
+        <w:rPr>
+          <w:b/>
+          <w:bCs/>
+        </w:rPr>
+        <w:t xml:space="preserve">: NSGA3 optimizer, for best fit inclination angle and </w:t>
+      </w:r>
+      <w:proofErr w:type="spellStart"/>
+      <w:r>
+        <w:rPr>
+          <w:b/>
+          <w:bCs/>
+        </w:rPr>
+        <w:t>raan</w:t>
+      </w:r>
+      <w:proofErr w:type="spellEnd"/>
+      <w:r>
+        <w:rPr>
+          <w:b/>
+          <w:bCs/>
+        </w:rPr>
+        <w:t xml:space="preserve"> angle for the constellation of 3 plane and 4 satellite in each plane</w:t>
+      </w:r>
+      <w:r>
+        <w:rPr>
+          <w:b/>
+          <w:bCs/>
+        </w:rPr>
+        <w:t xml:space="preserve">, where mutation and crossover probability keep changing as per dynamic </w:t>
+      </w:r>
     </w:p>
     <w:p>
       <w:pPr>
@@ -1531,6 +2137,7 @@
         <w:rPr>
           <w:noProof/>
         </w:rPr>
+        <w:lastRenderedPageBreak/>
         <w:t xml:space="preserve">HASSANAT, A., ALMOHAMMADI, K., ALKAFAWEEN, E. A., ABUNAWAS, E., HAMMOURI, A. &amp; PRASATH, V. S. 2019. Choosing mutation and crossover ratios for genetic algorithms—a review with a new dynamic approach. </w:t>
       </w:r>
       <w:r>
@@ -2187,6 +2794,13 @@
   <w:style w:type="paragraph" w:default="1" w:styleId="Normal">
     <w:name w:val="Normal"/>
     <w:qFormat/>
+    <w:rsid w:val="006D5B2B"/>
+    <w:rPr>
+      <w:rFonts w:ascii="Times New Roman" w:eastAsia="Times New Roman" w:hAnsi="Times New Roman" w:cs="Times New Roman"/>
+      <w:kern w:val="0"/>
+      <w:lang w:eastAsia="en-GB"/>
+      <w14:ligatures w14:val="none"/>
+    </w:rPr>
   </w:style>
   <w:style w:type="paragraph" w:styleId="Heading1">
     <w:name w:val="heading 1"/>
@@ -2205,8 +2819,11 @@
     <w:rPr>
       <w:rFonts w:asciiTheme="majorHAnsi" w:eastAsiaTheme="majorEastAsia" w:hAnsiTheme="majorHAnsi" w:cstheme="majorBidi"/>
       <w:color w:val="0F4761" w:themeColor="accent1" w:themeShade="BF"/>
+      <w:kern w:val="2"/>
       <w:sz w:val="40"/>
       <w:szCs w:val="40"/>
+      <w:lang w:eastAsia="en-US"/>
+      <w14:ligatures w14:val="standardContextual"/>
     </w:rPr>
   </w:style>
   <w:style w:type="paragraph" w:styleId="Heading4">
@@ -2226,10 +2843,13 @@
       <w:outlineLvl w:val="3"/>
     </w:pPr>
     <w:rPr>
-      <w:rFonts w:eastAsiaTheme="majorEastAsia" w:cstheme="majorBidi"/>
+      <w:rFonts w:asciiTheme="minorHAnsi" w:eastAsiaTheme="majorEastAsia" w:hAnsiTheme="minorHAnsi" w:cstheme="majorBidi"/>
       <w:i/>
       <w:iCs/>
       <w:color w:val="0F4761" w:themeColor="accent1" w:themeShade="BF"/>
+      <w:kern w:val="2"/>
+      <w:lang w:eastAsia="en-US"/>
+      <w14:ligatures w14:val="standardContextual"/>
     </w:rPr>
   </w:style>
   <w:style w:type="character" w:default="1" w:styleId="DefaultParagraphFont">
@@ -2268,10 +2888,9 @@
       <w:jc w:val="both"/>
     </w:pPr>
     <w:rPr>
-      <w:rFonts w:ascii="Times New Roman" w:eastAsiaTheme="minorEastAsia" w:hAnsi="Times New Roman"/>
-      <w:kern w:val="0"/>
+      <w:rFonts w:eastAsiaTheme="minorEastAsia" w:cstheme="minorBidi"/>
       <w:szCs w:val="20"/>
-      <w14:ligatures w14:val="none"/>
+      <w:lang w:eastAsia="en-US"/>
     </w:rPr>
   </w:style>
   <w:style w:type="paragraph" w:styleId="TOC1">
@@ -2289,11 +2908,10 @@
       <w:jc w:val="both"/>
     </w:pPr>
     <w:rPr>
-      <w:rFonts w:ascii="Times New Roman" w:eastAsiaTheme="majorEastAsia" w:hAnsi="Times New Roman" w:cstheme="majorBidi"/>
+      <w:rFonts w:eastAsiaTheme="majorEastAsia" w:cstheme="majorBidi"/>
       <w:bCs/>
       <w:iCs/>
-      <w:kern w:val="0"/>
-      <w14:ligatures w14:val="none"/>
+      <w:lang w:eastAsia="en-US"/>
     </w:rPr>
   </w:style>
   <w:style w:type="character" w:customStyle="1" w:styleId="Heading1Char">
@@ -2360,6 +2978,12 @@
       <w:ind w:left="720"/>
       <w:contextualSpacing/>
     </w:pPr>
+    <w:rPr>
+      <w:rFonts w:asciiTheme="minorHAnsi" w:eastAsiaTheme="minorHAnsi" w:hAnsiTheme="minorHAnsi" w:cstheme="minorBidi"/>
+      <w:kern w:val="2"/>
+      <w:lang w:eastAsia="en-US"/>
+      <w14:ligatures w14:val="standardContextual"/>
+    </w:rPr>
   </w:style>
   <w:style w:type="paragraph" w:customStyle="1" w:styleId="EndNoteBibliographyTitle">
     <w:name w:val="EndNote Bibliography Title"/>
@@ -2370,8 +2994,10 @@
       <w:jc w:val="center"/>
     </w:pPr>
     <w:rPr>
-      <w:rFonts w:ascii="Aptos" w:hAnsi="Aptos"/>
-      <w:lang w:val="en-US"/>
+      <w:rFonts w:ascii="Aptos" w:eastAsiaTheme="minorHAnsi" w:hAnsi="Aptos" w:cstheme="minorBidi"/>
+      <w:kern w:val="2"/>
+      <w:lang w:val="en-US" w:eastAsia="en-US"/>
+      <w14:ligatures w14:val="standardContextual"/>
     </w:rPr>
   </w:style>
   <w:style w:type="character" w:customStyle="1" w:styleId="EndNoteBibliographyTitleChar">
@@ -2390,8 +3016,10 @@
     <w:link w:val="EndNoteBibliographyChar"/>
     <w:rsid w:val="00377360"/>
     <w:rPr>
-      <w:rFonts w:ascii="Aptos" w:hAnsi="Aptos"/>
-      <w:lang w:val="en-US"/>
+      <w:rFonts w:ascii="Aptos" w:eastAsiaTheme="minorHAnsi" w:hAnsi="Aptos" w:cstheme="minorBidi"/>
+      <w:kern w:val="2"/>
+      <w:lang w:val="en-US" w:eastAsia="en-US"/>
+      <w14:ligatures w14:val="standardContextual"/>
     </w:rPr>
   </w:style>
   <w:style w:type="character" w:customStyle="1" w:styleId="EndNoteBibliographyChar">
@@ -2413,9 +3041,12 @@
     <w:unhideWhenUsed/>
     <w:rsid w:val="006303C2"/>
     <w:rPr>
-      <w:rFonts w:ascii="Consolas" w:hAnsi="Consolas" w:cs="Consolas"/>
+      <w:rFonts w:ascii="Consolas" w:eastAsiaTheme="minorHAnsi" w:hAnsi="Consolas" w:cs="Consolas"/>
+      <w:kern w:val="2"/>
       <w:sz w:val="20"/>
       <w:szCs w:val="20"/>
+      <w:lang w:eastAsia="en-US"/>
+      <w14:ligatures w14:val="standardContextual"/>
     </w:rPr>
   </w:style>
   <w:style w:type="character" w:customStyle="1" w:styleId="HTMLPreformattedChar">
@@ -2464,6 +3095,17 @@
     <w:rPr>
       <w:color w:val="96607D" w:themeColor="followedHyperlink"/>
       <w:u w:val="single"/>
+    </w:rPr>
+  </w:style>
+  <w:style w:type="character" w:styleId="Strong">
+    <w:name w:val="Strong"/>
+    <w:basedOn w:val="DefaultParagraphFont"/>
+    <w:uiPriority w:val="22"/>
+    <w:qFormat/>
+    <w:rsid w:val="006D5B2B"/>
+    <w:rPr>
+      <w:b/>
+      <w:bCs/>
     </w:rPr>
   </w:style>
 </w:styles>

</xml_diff>

<commit_message>
added new optimization execution file for dynamic crossover and mutation test
</commit_message>
<xml_diff>
--- a/Optimization result reporting.docx
+++ b/Optimization result reporting.docx
@@ -85,29 +85,128 @@
       <w:r>
         <w:t xml:space="preserve">The concept of dynamic crossover and mutation probability, helps the optimizer to </w:t>
       </w:r>
+      <w:r>
+        <w:t>perform</w:t>
+      </w:r>
+      <w:r>
+        <w:t xml:space="preserve"> high exploration in earlier generation and </w:t>
+      </w:r>
       <w:proofErr w:type="spellStart"/>
       <w:r>
-        <w:t>perfrom</w:t>
+        <w:t>and</w:t>
       </w:r>
       <w:proofErr w:type="spellEnd"/>
       <w:r>
-        <w:t xml:space="preserve"> high exploration in earlier generation and </w:t>
-      </w:r>
-      <w:proofErr w:type="spellStart"/>
-      <w:r>
-        <w:t>and</w:t>
-      </w:r>
-      <w:proofErr w:type="spellEnd"/>
-      <w:r>
-        <w:t xml:space="preserve"> high exploitation </w:t>
-      </w:r>
+        <w:t xml:space="preserve"> high exploitation later on, which would result in high diversity exploration in earlier phase and leads to optimal solution.</w:t>
+      </w:r>
+    </w:p>
+    <w:p/>
+    <w:p>
       <w:proofErr w:type="gramStart"/>
       <w:r>
-        <w:t>later on</w:t>
+        <w:rPr>
+          <w:rFonts w:hAnsi="Symbol"/>
+        </w:rPr>
+        <w:t></w:t>
+      </w:r>
+      <w:r>
+        <w:t xml:space="preserve">  </w:t>
+      </w:r>
+      <w:r>
+        <w:rPr>
+          <w:rStyle w:val="Strong"/>
+        </w:rPr>
+        <w:t>Mutation</w:t>
       </w:r>
       <w:proofErr w:type="gramEnd"/>
       <w:r>
-        <w:t>, which would result in high diversity exploration in earlier phase and leads to optimal solution.</w:t>
+        <w:rPr>
+          <w:rStyle w:val="Strong"/>
+        </w:rPr>
+        <w:t>:</w:t>
+      </w:r>
+      <w:r>
+        <w:t xml:space="preserve"> Introduces diversity by altering genes randomly in individuals, helping avoid premature convergence to suboptimal solutions.</w:t>
+      </w:r>
+    </w:p>
+    <w:p>
+      <w:proofErr w:type="gramStart"/>
+      <w:r>
+        <w:t xml:space="preserve">  </w:t>
+      </w:r>
+      <w:r>
+        <w:rPr>
+          <w:b/>
+          <w:bCs/>
+        </w:rPr>
+        <w:t>Mutation</w:t>
+      </w:r>
+      <w:proofErr w:type="gramEnd"/>
+      <w:r>
+        <w:t>:</w:t>
+      </w:r>
+    </w:p>
+    <w:p>
+      <w:pPr>
+        <w:numPr>
+          <w:ilvl w:val="0"/>
+          <w:numId w:val="4"/>
+        </w:numPr>
+      </w:pPr>
+      <w:r>
+        <w:t>Introduces random changes to individuals, allowing the algorithm to explore new regions of the search space.</w:t>
+      </w:r>
+    </w:p>
+    <w:p>
+      <w:pPr>
+        <w:numPr>
+          <w:ilvl w:val="0"/>
+          <w:numId w:val="4"/>
+        </w:numPr>
+      </w:pPr>
+      <w:r>
+        <w:t xml:space="preserve">Helps in </w:t>
+      </w:r>
+      <w:r>
+        <w:rPr>
+          <w:b/>
+          <w:bCs/>
+        </w:rPr>
+        <w:t>exploration</w:t>
+      </w:r>
+      <w:r>
+        <w:t xml:space="preserve"> by introducing diversity.</w:t>
+      </w:r>
+    </w:p>
+    <w:p>
+      <w:pPr>
+        <w:numPr>
+          <w:ilvl w:val="0"/>
+          <w:numId w:val="4"/>
+        </w:numPr>
+      </w:pPr>
+      <w:r>
+        <w:t xml:space="preserve">Typically, a </w:t>
+      </w:r>
+      <w:r>
+        <w:rPr>
+          <w:b/>
+          <w:bCs/>
+        </w:rPr>
+        <w:t>mutation probability (Pm)</w:t>
+      </w:r>
+      <w:r>
+        <w:t xml:space="preserve"> between </w:t>
+      </w:r>
+      <w:r>
+        <w:rPr>
+          <w:b/>
+          <w:bCs/>
+        </w:rPr>
+        <w:t>0.01–0.1</w:t>
+      </w:r>
+      <w:r>
+        <w:t xml:space="preserve"> is used.</w:t>
       </w:r>
     </w:p>
     <w:p/>
@@ -126,7 +225,7 @@
         <w:rPr>
           <w:rStyle w:val="Strong"/>
         </w:rPr>
-        <w:t>Mutation</w:t>
+        <w:t>Crossover</w:t>
       </w:r>
       <w:proofErr w:type="gramEnd"/>
       <w:r>
@@ -136,37 +235,90 @@
         <w:t>:</w:t>
       </w:r>
       <w:r>
-        <w:t xml:space="preserve"> Introduces diversity by altering genes randomly in individuals, helping avoid premature convergence to suboptimal solutions.</w:t>
+        <w:t xml:space="preserve"> Combines features of parent solutions to create offspring, aiding in exploiting good solutions.</w:t>
       </w:r>
     </w:p>
     <w:p>
       <w:proofErr w:type="gramStart"/>
       <w:r>
-        <w:rPr>
-          <w:rFonts w:hAnsi="Symbol"/>
-        </w:rPr>
-        <w:t></w:t>
-      </w:r>
-      <w:r>
-        <w:t xml:space="preserve">  </w:t>
-      </w:r>
-      <w:r>
-        <w:rPr>
-          <w:rStyle w:val="Strong"/>
+        <w:t xml:space="preserve">  </w:t>
+      </w:r>
+      <w:r>
+        <w:rPr>
+          <w:b/>
+          <w:bCs/>
         </w:rPr>
         <w:t>Crossover</w:t>
       </w:r>
       <w:proofErr w:type="gramEnd"/>
       <w:r>
-        <w:rPr>
-          <w:rStyle w:val="Strong"/>
-        </w:rPr>
         <w:t>:</w:t>
       </w:r>
-      <w:r>
-        <w:t xml:space="preserve"> Combines features of parent solutions to create offspring, aiding in exploiting good solutions.</w:t>
-      </w:r>
-    </w:p>
+    </w:p>
+    <w:p>
+      <w:pPr>
+        <w:numPr>
+          <w:ilvl w:val="0"/>
+          <w:numId w:val="3"/>
+        </w:numPr>
+      </w:pPr>
+      <w:r>
+        <w:t>Combines the genetic material of two parent solutions to generate offspring.</w:t>
+      </w:r>
+    </w:p>
+    <w:p>
+      <w:pPr>
+        <w:numPr>
+          <w:ilvl w:val="0"/>
+          <w:numId w:val="3"/>
+        </w:numPr>
+      </w:pPr>
+      <w:r>
+        <w:t xml:space="preserve">Helps in </w:t>
+      </w:r>
+      <w:r>
+        <w:rPr>
+          <w:b/>
+          <w:bCs/>
+        </w:rPr>
+        <w:t>exploitation</w:t>
+      </w:r>
+      <w:r>
+        <w:t xml:space="preserve"> of the search space by combining existing good solutions.</w:t>
+      </w:r>
+    </w:p>
+    <w:p>
+      <w:pPr>
+        <w:numPr>
+          <w:ilvl w:val="0"/>
+          <w:numId w:val="3"/>
+        </w:numPr>
+      </w:pPr>
+      <w:r>
+        <w:t xml:space="preserve">Usually, a </w:t>
+      </w:r>
+      <w:r>
+        <w:rPr>
+          <w:b/>
+          <w:bCs/>
+        </w:rPr>
+        <w:t>crossover probability (Pc)</w:t>
+      </w:r>
+      <w:r>
+        <w:t xml:space="preserve"> of </w:t>
+      </w:r>
+      <w:r>
+        <w:rPr>
+          <w:b/>
+          <w:bCs/>
+        </w:rPr>
+        <w:t>0.6–0.9</w:t>
+      </w:r>
+      <w:r>
+        <w:t xml:space="preserve"> is set.</w:t>
+      </w:r>
+    </w:p>
+    <w:p/>
     <w:p>
       <w:pPr>
         <w:rPr>
@@ -631,7 +783,6 @@
         <w:rPr>
           <w:rFonts w:ascii="Cambria Math" w:hAnsi="Cambria Math" w:cs="Cambria Math"/>
         </w:rPr>
-        <w:lastRenderedPageBreak/>
         <w:t>𝐶</w:t>
       </w:r>
       <w:r>
@@ -1112,6 +1263,7 @@
           <w:b/>
           <w:bCs/>
         </w:rPr>
+        <w:lastRenderedPageBreak/>
         <w:t>Test</w:t>
       </w:r>
       <w:r>
@@ -1250,7 +1402,6 @@
         <w:pStyle w:val="ListParagraph"/>
       </w:pPr>
       <w:r>
-        <w:lastRenderedPageBreak/>
         <w:t xml:space="preserve">Population size = </w:t>
       </w:r>
       <w:r>
@@ -1509,6 +1660,7 @@
         <w:pStyle w:val="ListParagraph"/>
       </w:pPr>
       <w:r>
+        <w:lastRenderedPageBreak/>
         <w:t>Best fitness cumulative revisit time</w:t>
       </w:r>
       <w:r>
@@ -1553,7 +1705,6 @@
         <w:rPr>
           <w:noProof/>
         </w:rPr>
-        <w:lastRenderedPageBreak/>
         <w:drawing>
           <wp:inline distT="0" distB="0" distL="0" distR="0" wp14:anchorId="7A53F09B" wp14:editId="156A8F42">
             <wp:extent cx="5731510" cy="3084195"/>
@@ -2137,7 +2288,6 @@
         <w:rPr>
           <w:noProof/>
         </w:rPr>
-        <w:lastRenderedPageBreak/>
         <w:t xml:space="preserve">HASSANAT, A., ALMOHAMMADI, K., ALKAFAWEEN, E. A., ABUNAWAS, E., HAMMOURI, A. &amp; PRASATH, V. S. 2019. Choosing mutation and crossover ratios for genetic algorithms—a review with a new dynamic approach. </w:t>
       </w:r>
       <w:r>
@@ -2188,6 +2338,155 @@
 <file path=word/numbering.xml><?xml version="1.0" encoding="utf-8"?>
 <w:numbering xmlns:wpc="http://schemas.microsoft.com/office/word/2010/wordprocessingCanvas" xmlns:cx="http://schemas.microsoft.com/office/drawing/2014/chartex" xmlns:cx1="http://schemas.microsoft.com/office/drawing/2015/9/8/chartex" xmlns:cx2="http://schemas.microsoft.com/office/drawing/2015/10/21/chartex" xmlns:cx3="http://schemas.microsoft.com/office/drawing/2016/5/9/chartex" xmlns:cx4="http://schemas.microsoft.com/office/drawing/2016/5/10/chartex" xmlns:cx5="http://schemas.microsoft.com/office/drawing/2016/5/11/chartex" xmlns:cx6="http://schemas.microsoft.com/office/drawing/2016/5/12/chartex" xmlns:cx7="http://schemas.microsoft.com/office/drawing/2016/5/13/chartex" xmlns:cx8="http://schemas.microsoft.com/office/drawing/2016/5/14/chartex" xmlns:mc="http://schemas.openxmlformats.org/markup-compatibility/2006" xmlns:aink="http://schemas.microsoft.com/office/drawing/2016/ink" xmlns:am3d="http://schemas.microsoft.com/office/drawing/2017/model3d" xmlns:o="urn:schemas-microsoft-com:office:office" xmlns:oel="http://schemas.microsoft.com/office/2019/extlst" xmlns:r="http://schemas.openxmlformats.org/officeDocument/2006/relationships" xmlns:m="http://schemas.openxmlformats.org/officeDocument/2006/math" xmlns:v="urn:schemas-microsoft-com:vml" xmlns:wp14="http://schemas.microsoft.com/office/word/2010/wordprocessingDrawing" xmlns:wp="http://schemas.openxmlformats.org/drawingml/2006/wordprocessingDrawing" xmlns:w10="urn:schemas-microsoft-com:office:word" xmlns:w="http://schemas.openxmlformats.org/wordprocessingml/2006/main" xmlns:w14="http://schemas.microsoft.com/office/word/2010/wordml" xmlns:w15="http://schemas.microsoft.com/office/word/2012/wordml" xmlns:w16cex="http://schemas.microsoft.com/office/word/2018/wordml/cex" xmlns:w16cid="http://schemas.microsoft.com/office/word/2016/wordml/cid" xmlns:w16="http://schemas.microsoft.com/office/word/2018/wordml" xmlns:w16du="http://schemas.microsoft.com/office/word/2023/wordml/word16du" xmlns:w16sdtdh="http://schemas.microsoft.com/office/word/2020/wordml/sdtdatahash" xmlns:w16se="http://schemas.microsoft.com/office/word/2015/wordml/symex" xmlns:wpg="http://schemas.microsoft.com/office/word/2010/wordprocessingGroup" xmlns:wpi="http://schemas.microsoft.com/office/word/2010/wordprocessingInk" xmlns:wne="http://schemas.microsoft.com/office/word/2006/wordml" xmlns:wps="http://schemas.microsoft.com/office/word/2010/wordprocessingShape" mc:Ignorable="w14 w15 w16se w16cid w16 w16cex w16sdtdh w16du wp14">
   <w:abstractNum w:abstractNumId="0" w15:restartNumberingAfterBreak="0">
+    <w:nsid w:val="026E7351"/>
+    <w:multiLevelType w:val="multilevel"/>
+    <w:tmpl w:val="89DC3B4C"/>
+    <w:lvl w:ilvl="0">
+      <w:start w:val="1"/>
+      <w:numFmt w:val="bullet"/>
+      <w:lvlText w:val=""/>
+      <w:lvlJc w:val="left"/>
+      <w:pPr>
+        <w:tabs>
+          <w:tab w:val="num" w:pos="720"/>
+        </w:tabs>
+        <w:ind w:left="720" w:hanging="360"/>
+      </w:pPr>
+      <w:rPr>
+        <w:rFonts w:ascii="Symbol" w:hAnsi="Symbol" w:hint="default"/>
+        <w:sz w:val="20"/>
+      </w:rPr>
+    </w:lvl>
+    <w:lvl w:ilvl="1" w:tentative="1">
+      <w:start w:val="1"/>
+      <w:numFmt w:val="bullet"/>
+      <w:lvlText w:val="o"/>
+      <w:lvlJc w:val="left"/>
+      <w:pPr>
+        <w:tabs>
+          <w:tab w:val="num" w:pos="1440"/>
+        </w:tabs>
+        <w:ind w:left="1440" w:hanging="360"/>
+      </w:pPr>
+      <w:rPr>
+        <w:rFonts w:ascii="Courier New" w:hAnsi="Courier New" w:hint="default"/>
+        <w:sz w:val="20"/>
+      </w:rPr>
+    </w:lvl>
+    <w:lvl w:ilvl="2" w:tentative="1">
+      <w:start w:val="1"/>
+      <w:numFmt w:val="bullet"/>
+      <w:lvlText w:val=""/>
+      <w:lvlJc w:val="left"/>
+      <w:pPr>
+        <w:tabs>
+          <w:tab w:val="num" w:pos="2160"/>
+        </w:tabs>
+        <w:ind w:left="2160" w:hanging="360"/>
+      </w:pPr>
+      <w:rPr>
+        <w:rFonts w:ascii="Wingdings" w:hAnsi="Wingdings" w:hint="default"/>
+        <w:sz w:val="20"/>
+      </w:rPr>
+    </w:lvl>
+    <w:lvl w:ilvl="3" w:tentative="1">
+      <w:start w:val="1"/>
+      <w:numFmt w:val="bullet"/>
+      <w:lvlText w:val=""/>
+      <w:lvlJc w:val="left"/>
+      <w:pPr>
+        <w:tabs>
+          <w:tab w:val="num" w:pos="2880"/>
+        </w:tabs>
+        <w:ind w:left="2880" w:hanging="360"/>
+      </w:pPr>
+      <w:rPr>
+        <w:rFonts w:ascii="Wingdings" w:hAnsi="Wingdings" w:hint="default"/>
+        <w:sz w:val="20"/>
+      </w:rPr>
+    </w:lvl>
+    <w:lvl w:ilvl="4" w:tentative="1">
+      <w:start w:val="1"/>
+      <w:numFmt w:val="bullet"/>
+      <w:lvlText w:val=""/>
+      <w:lvlJc w:val="left"/>
+      <w:pPr>
+        <w:tabs>
+          <w:tab w:val="num" w:pos="3600"/>
+        </w:tabs>
+        <w:ind w:left="3600" w:hanging="360"/>
+      </w:pPr>
+      <w:rPr>
+        <w:rFonts w:ascii="Wingdings" w:hAnsi="Wingdings" w:hint="default"/>
+        <w:sz w:val="20"/>
+      </w:rPr>
+    </w:lvl>
+    <w:lvl w:ilvl="5" w:tentative="1">
+      <w:start w:val="1"/>
+      <w:numFmt w:val="bullet"/>
+      <w:lvlText w:val=""/>
+      <w:lvlJc w:val="left"/>
+      <w:pPr>
+        <w:tabs>
+          <w:tab w:val="num" w:pos="4320"/>
+        </w:tabs>
+        <w:ind w:left="4320" w:hanging="360"/>
+      </w:pPr>
+      <w:rPr>
+        <w:rFonts w:ascii="Wingdings" w:hAnsi="Wingdings" w:hint="default"/>
+        <w:sz w:val="20"/>
+      </w:rPr>
+    </w:lvl>
+    <w:lvl w:ilvl="6" w:tentative="1">
+      <w:start w:val="1"/>
+      <w:numFmt w:val="bullet"/>
+      <w:lvlText w:val=""/>
+      <w:lvlJc w:val="left"/>
+      <w:pPr>
+        <w:tabs>
+          <w:tab w:val="num" w:pos="5040"/>
+        </w:tabs>
+        <w:ind w:left="5040" w:hanging="360"/>
+      </w:pPr>
+      <w:rPr>
+        <w:rFonts w:ascii="Wingdings" w:hAnsi="Wingdings" w:hint="default"/>
+        <w:sz w:val="20"/>
+      </w:rPr>
+    </w:lvl>
+    <w:lvl w:ilvl="7" w:tentative="1">
+      <w:start w:val="1"/>
+      <w:numFmt w:val="bullet"/>
+      <w:lvlText w:val=""/>
+      <w:lvlJc w:val="left"/>
+      <w:pPr>
+        <w:tabs>
+          <w:tab w:val="num" w:pos="5760"/>
+        </w:tabs>
+        <w:ind w:left="5760" w:hanging="360"/>
+      </w:pPr>
+      <w:rPr>
+        <w:rFonts w:ascii="Wingdings" w:hAnsi="Wingdings" w:hint="default"/>
+        <w:sz w:val="20"/>
+      </w:rPr>
+    </w:lvl>
+    <w:lvl w:ilvl="8" w:tentative="1">
+      <w:start w:val="1"/>
+      <w:numFmt w:val="bullet"/>
+      <w:lvlText w:val=""/>
+      <w:lvlJc w:val="left"/>
+      <w:pPr>
+        <w:tabs>
+          <w:tab w:val="num" w:pos="6480"/>
+        </w:tabs>
+        <w:ind w:left="6480" w:hanging="360"/>
+      </w:pPr>
+      <w:rPr>
+        <w:rFonts w:ascii="Wingdings" w:hAnsi="Wingdings" w:hint="default"/>
+        <w:sz w:val="20"/>
+      </w:rPr>
+    </w:lvl>
+  </w:abstractNum>
+  <w:abstractNum w:abstractNumId="1" w15:restartNumberingAfterBreak="0">
     <w:nsid w:val="25597139"/>
     <w:multiLevelType w:val="hybridMultilevel"/>
     <w:tmpl w:val="33FE123E"/>
@@ -2300,7 +2599,7 @@
       </w:rPr>
     </w:lvl>
   </w:abstractNum>
-  <w:abstractNum w:abstractNumId="1" w15:restartNumberingAfterBreak="0">
+  <w:abstractNum w:abstractNumId="2" w15:restartNumberingAfterBreak="0">
     <w:nsid w:val="3B973DD7"/>
     <w:multiLevelType w:val="hybridMultilevel"/>
     <w:tmpl w:val="5212123A"/>
@@ -2389,11 +2688,166 @@
       </w:pPr>
     </w:lvl>
   </w:abstractNum>
+  <w:abstractNum w:abstractNumId="3" w15:restartNumberingAfterBreak="0">
+    <w:nsid w:val="7C731B06"/>
+    <w:multiLevelType w:val="multilevel"/>
+    <w:tmpl w:val="D10C6A52"/>
+    <w:lvl w:ilvl="0">
+      <w:start w:val="1"/>
+      <w:numFmt w:val="bullet"/>
+      <w:lvlText w:val=""/>
+      <w:lvlJc w:val="left"/>
+      <w:pPr>
+        <w:tabs>
+          <w:tab w:val="num" w:pos="720"/>
+        </w:tabs>
+        <w:ind w:left="720" w:hanging="360"/>
+      </w:pPr>
+      <w:rPr>
+        <w:rFonts w:ascii="Symbol" w:hAnsi="Symbol" w:hint="default"/>
+        <w:sz w:val="20"/>
+      </w:rPr>
+    </w:lvl>
+    <w:lvl w:ilvl="1" w:tentative="1">
+      <w:start w:val="1"/>
+      <w:numFmt w:val="bullet"/>
+      <w:lvlText w:val="o"/>
+      <w:lvlJc w:val="left"/>
+      <w:pPr>
+        <w:tabs>
+          <w:tab w:val="num" w:pos="1440"/>
+        </w:tabs>
+        <w:ind w:left="1440" w:hanging="360"/>
+      </w:pPr>
+      <w:rPr>
+        <w:rFonts w:ascii="Courier New" w:hAnsi="Courier New" w:hint="default"/>
+        <w:sz w:val="20"/>
+      </w:rPr>
+    </w:lvl>
+    <w:lvl w:ilvl="2" w:tentative="1">
+      <w:start w:val="1"/>
+      <w:numFmt w:val="bullet"/>
+      <w:lvlText w:val=""/>
+      <w:lvlJc w:val="left"/>
+      <w:pPr>
+        <w:tabs>
+          <w:tab w:val="num" w:pos="2160"/>
+        </w:tabs>
+        <w:ind w:left="2160" w:hanging="360"/>
+      </w:pPr>
+      <w:rPr>
+        <w:rFonts w:ascii="Wingdings" w:hAnsi="Wingdings" w:hint="default"/>
+        <w:sz w:val="20"/>
+      </w:rPr>
+    </w:lvl>
+    <w:lvl w:ilvl="3" w:tentative="1">
+      <w:start w:val="1"/>
+      <w:numFmt w:val="bullet"/>
+      <w:lvlText w:val=""/>
+      <w:lvlJc w:val="left"/>
+      <w:pPr>
+        <w:tabs>
+          <w:tab w:val="num" w:pos="2880"/>
+        </w:tabs>
+        <w:ind w:left="2880" w:hanging="360"/>
+      </w:pPr>
+      <w:rPr>
+        <w:rFonts w:ascii="Wingdings" w:hAnsi="Wingdings" w:hint="default"/>
+        <w:sz w:val="20"/>
+      </w:rPr>
+    </w:lvl>
+    <w:lvl w:ilvl="4" w:tentative="1">
+      <w:start w:val="1"/>
+      <w:numFmt w:val="bullet"/>
+      <w:lvlText w:val=""/>
+      <w:lvlJc w:val="left"/>
+      <w:pPr>
+        <w:tabs>
+          <w:tab w:val="num" w:pos="3600"/>
+        </w:tabs>
+        <w:ind w:left="3600" w:hanging="360"/>
+      </w:pPr>
+      <w:rPr>
+        <w:rFonts w:ascii="Wingdings" w:hAnsi="Wingdings" w:hint="default"/>
+        <w:sz w:val="20"/>
+      </w:rPr>
+    </w:lvl>
+    <w:lvl w:ilvl="5" w:tentative="1">
+      <w:start w:val="1"/>
+      <w:numFmt w:val="bullet"/>
+      <w:lvlText w:val=""/>
+      <w:lvlJc w:val="left"/>
+      <w:pPr>
+        <w:tabs>
+          <w:tab w:val="num" w:pos="4320"/>
+        </w:tabs>
+        <w:ind w:left="4320" w:hanging="360"/>
+      </w:pPr>
+      <w:rPr>
+        <w:rFonts w:ascii="Wingdings" w:hAnsi="Wingdings" w:hint="default"/>
+        <w:sz w:val="20"/>
+      </w:rPr>
+    </w:lvl>
+    <w:lvl w:ilvl="6" w:tentative="1">
+      <w:start w:val="1"/>
+      <w:numFmt w:val="bullet"/>
+      <w:lvlText w:val=""/>
+      <w:lvlJc w:val="left"/>
+      <w:pPr>
+        <w:tabs>
+          <w:tab w:val="num" w:pos="5040"/>
+        </w:tabs>
+        <w:ind w:left="5040" w:hanging="360"/>
+      </w:pPr>
+      <w:rPr>
+        <w:rFonts w:ascii="Wingdings" w:hAnsi="Wingdings" w:hint="default"/>
+        <w:sz w:val="20"/>
+      </w:rPr>
+    </w:lvl>
+    <w:lvl w:ilvl="7" w:tentative="1">
+      <w:start w:val="1"/>
+      <w:numFmt w:val="bullet"/>
+      <w:lvlText w:val=""/>
+      <w:lvlJc w:val="left"/>
+      <w:pPr>
+        <w:tabs>
+          <w:tab w:val="num" w:pos="5760"/>
+        </w:tabs>
+        <w:ind w:left="5760" w:hanging="360"/>
+      </w:pPr>
+      <w:rPr>
+        <w:rFonts w:ascii="Wingdings" w:hAnsi="Wingdings" w:hint="default"/>
+        <w:sz w:val="20"/>
+      </w:rPr>
+    </w:lvl>
+    <w:lvl w:ilvl="8" w:tentative="1">
+      <w:start w:val="1"/>
+      <w:numFmt w:val="bullet"/>
+      <w:lvlText w:val=""/>
+      <w:lvlJc w:val="left"/>
+      <w:pPr>
+        <w:tabs>
+          <w:tab w:val="num" w:pos="6480"/>
+        </w:tabs>
+        <w:ind w:left="6480" w:hanging="360"/>
+      </w:pPr>
+      <w:rPr>
+        <w:rFonts w:ascii="Wingdings" w:hAnsi="Wingdings" w:hint="default"/>
+        <w:sz w:val="20"/>
+      </w:rPr>
+    </w:lvl>
+  </w:abstractNum>
   <w:num w:numId="1" w16cid:durableId="1731881416">
-    <w:abstractNumId w:val="0"/>
+    <w:abstractNumId w:val="1"/>
   </w:num>
   <w:num w:numId="2" w16cid:durableId="679091549">
-    <w:abstractNumId w:val="1"/>
+    <w:abstractNumId w:val="2"/>
+  </w:num>
+  <w:num w:numId="3" w16cid:durableId="423962956">
+    <w:abstractNumId w:val="3"/>
+  </w:num>
+  <w:num w:numId="4" w16cid:durableId="722368295">
+    <w:abstractNumId w:val="0"/>
   </w:num>
 </w:numbering>
 </file>
@@ -2819,11 +3273,8 @@
     <w:rPr>
       <w:rFonts w:asciiTheme="majorHAnsi" w:eastAsiaTheme="majorEastAsia" w:hAnsiTheme="majorHAnsi" w:cstheme="majorBidi"/>
       <w:color w:val="0F4761" w:themeColor="accent1" w:themeShade="BF"/>
-      <w:kern w:val="2"/>
       <w:sz w:val="40"/>
       <w:szCs w:val="40"/>
-      <w:lang w:eastAsia="en-US"/>
-      <w14:ligatures w14:val="standardContextual"/>
     </w:rPr>
   </w:style>
   <w:style w:type="paragraph" w:styleId="Heading4">
@@ -2843,13 +3294,10 @@
       <w:outlineLvl w:val="3"/>
     </w:pPr>
     <w:rPr>
-      <w:rFonts w:asciiTheme="minorHAnsi" w:eastAsiaTheme="majorEastAsia" w:hAnsiTheme="minorHAnsi" w:cstheme="majorBidi"/>
+      <w:rFonts w:eastAsiaTheme="majorEastAsia" w:cstheme="majorBidi"/>
       <w:i/>
       <w:iCs/>
       <w:color w:val="0F4761" w:themeColor="accent1" w:themeShade="BF"/>
-      <w:kern w:val="2"/>
-      <w:lang w:eastAsia="en-US"/>
-      <w14:ligatures w14:val="standardContextual"/>
     </w:rPr>
   </w:style>
   <w:style w:type="character" w:default="1" w:styleId="DefaultParagraphFont">
@@ -2888,9 +3336,8 @@
       <w:jc w:val="both"/>
     </w:pPr>
     <w:rPr>
-      <w:rFonts w:eastAsiaTheme="minorEastAsia" w:cstheme="minorBidi"/>
+      <w:rFonts w:eastAsiaTheme="minorEastAsia"/>
       <w:szCs w:val="20"/>
-      <w:lang w:eastAsia="en-US"/>
     </w:rPr>
   </w:style>
   <w:style w:type="paragraph" w:styleId="TOC1">
@@ -2911,7 +3358,6 @@
       <w:rFonts w:eastAsiaTheme="majorEastAsia" w:cstheme="majorBidi"/>
       <w:bCs/>
       <w:iCs/>
-      <w:lang w:eastAsia="en-US"/>
     </w:rPr>
   </w:style>
   <w:style w:type="character" w:customStyle="1" w:styleId="Heading1Char">
@@ -2943,15 +3389,13 @@
       <w:outlineLvl w:val="9"/>
     </w:pPr>
     <w:rPr>
-      <w:rFonts w:ascii="Times New Roman" w:eastAsiaTheme="minorEastAsia" w:hAnsi="Times New Roman" w:cstheme="minorBidi"/>
+      <w:rFonts w:eastAsiaTheme="minorEastAsia" w:cstheme="minorBidi"/>
       <w:i w:val="0"/>
       <w:iCs w:val="0"/>
       <w:smallCaps/>
       <w:color w:val="auto"/>
       <w:spacing w:val="10"/>
-      <w:kern w:val="0"/>
       <w:szCs w:val="22"/>
-      <w14:ligatures w14:val="none"/>
     </w:rPr>
   </w:style>
   <w:style w:type="character" w:customStyle="1" w:styleId="Heading4Char">
@@ -2978,12 +3422,6 @@
       <w:ind w:left="720"/>
       <w:contextualSpacing/>
     </w:pPr>
-    <w:rPr>
-      <w:rFonts w:asciiTheme="minorHAnsi" w:eastAsiaTheme="minorHAnsi" w:hAnsiTheme="minorHAnsi" w:cstheme="minorBidi"/>
-      <w:kern w:val="2"/>
-      <w:lang w:eastAsia="en-US"/>
-      <w14:ligatures w14:val="standardContextual"/>
-    </w:rPr>
   </w:style>
   <w:style w:type="paragraph" w:customStyle="1" w:styleId="EndNoteBibliographyTitle">
     <w:name w:val="EndNote Bibliography Title"/>
@@ -2994,10 +3432,8 @@
       <w:jc w:val="center"/>
     </w:pPr>
     <w:rPr>
-      <w:rFonts w:ascii="Aptos" w:eastAsiaTheme="minorHAnsi" w:hAnsi="Aptos" w:cstheme="minorBidi"/>
-      <w:kern w:val="2"/>
-      <w:lang w:val="en-US" w:eastAsia="en-US"/>
-      <w14:ligatures w14:val="standardContextual"/>
+      <w:rFonts w:ascii="Aptos" w:hAnsi="Aptos"/>
+      <w:lang w:val="en-US"/>
     </w:rPr>
   </w:style>
   <w:style w:type="character" w:customStyle="1" w:styleId="EndNoteBibliographyTitleChar">
@@ -3016,10 +3452,8 @@
     <w:link w:val="EndNoteBibliographyChar"/>
     <w:rsid w:val="00377360"/>
     <w:rPr>
-      <w:rFonts w:ascii="Aptos" w:eastAsiaTheme="minorHAnsi" w:hAnsi="Aptos" w:cstheme="minorBidi"/>
-      <w:kern w:val="2"/>
-      <w:lang w:val="en-US" w:eastAsia="en-US"/>
-      <w14:ligatures w14:val="standardContextual"/>
+      <w:rFonts w:ascii="Aptos" w:hAnsi="Aptos"/>
+      <w:lang w:val="en-US"/>
     </w:rPr>
   </w:style>
   <w:style w:type="character" w:customStyle="1" w:styleId="EndNoteBibliographyChar">
@@ -3041,12 +3475,9 @@
     <w:unhideWhenUsed/>
     <w:rsid w:val="006303C2"/>
     <w:rPr>
-      <w:rFonts w:ascii="Consolas" w:eastAsiaTheme="minorHAnsi" w:hAnsi="Consolas" w:cs="Consolas"/>
-      <w:kern w:val="2"/>
+      <w:rFonts w:ascii="Consolas" w:hAnsi="Consolas" w:cs="Consolas"/>
       <w:sz w:val="20"/>
       <w:szCs w:val="20"/>
-      <w:lang w:eastAsia="en-US"/>
-      <w14:ligatures w14:val="standardContextual"/>
     </w:rPr>
   </w:style>
   <w:style w:type="character" w:customStyle="1" w:styleId="HTMLPreformattedChar">

</xml_diff>

<commit_message>
added code to plot pop size per generation
</commit_message>
<xml_diff>
--- a/Optimization result reporting.docx
+++ b/Optimization result reporting.docx
@@ -89,15 +89,34 @@
         <w:t>perform</w:t>
       </w:r>
       <w:r>
-        <w:t xml:space="preserve"> high exploration in earlier generation and </w:t>
+        <w:t xml:space="preserve"> </w:t>
       </w:r>
       <w:proofErr w:type="spellStart"/>
       <w:r>
+        <w:t>x</w:t>
+      </w:r>
+      <w:r>
+        <w:t>high</w:t>
+      </w:r>
+      <w:proofErr w:type="spellEnd"/>
+      <w:r>
+        <w:t xml:space="preserve"> exploration in earlier generation and </w:t>
+      </w:r>
+      <w:proofErr w:type="spellStart"/>
+      <w:r>
         <w:t>and</w:t>
       </w:r>
       <w:proofErr w:type="spellEnd"/>
       <w:r>
-        <w:t xml:space="preserve"> high exploitation later on, which would result in high diversity exploration in earlier phase and leads to optimal solution.</w:t>
+        <w:t xml:space="preserve"> high exploitation </w:t>
+      </w:r>
+      <w:proofErr w:type="gramStart"/>
+      <w:r>
+        <w:t>later on</w:t>
+      </w:r>
+      <w:proofErr w:type="gramEnd"/>
+      <w:r>
+        <w:t>, which would result in high diversity exploration in earlier phase and leads to optimal solution.</w:t>
       </w:r>
     </w:p>
     <w:p/>
@@ -2112,6 +2131,22 @@
       <w:pPr>
         <w:pStyle w:val="ListParagraph"/>
       </w:pPr>
+      <w:r>
+        <w:t>[19.467895642559046, 15.034651957185602, 3.8317694143448824], [160.20088346548732, 173.12341974446377, 198.35023489398475]]</w:t>
+      </w:r>
+    </w:p>
+    <w:p>
+      <w:pPr>
+        <w:pStyle w:val="ListParagraph"/>
+      </w:pPr>
+    </w:p>
+    <w:p>
+      <w:pPr>
+        <w:pStyle w:val="ListParagraph"/>
+      </w:pPr>
+      <w:r>
+        <w:t>Individual 1: Revisit Time = 20600.0, Dwell Time = -9090.0 seconds</w:t>
+      </w:r>
     </w:p>
     <w:p>
       <w:pPr>
@@ -2288,6 +2323,7 @@
         <w:rPr>
           <w:noProof/>
         </w:rPr>
+        <w:lastRenderedPageBreak/>
         <w:t xml:space="preserve">HASSANAT, A., ALMOHAMMADI, K., ALKAFAWEEN, E. A., ABUNAWAS, E., HAMMOURI, A. &amp; PRASATH, V. S. 2019. Choosing mutation and crossover ratios for genetic algorithms—a review with a new dynamic approach. </w:t>
       </w:r>
       <w:r>

</xml_diff>

<commit_message>
lets store the top 10 best fitness scores rt and dt in csv
</commit_message>
<xml_diff>
--- a/Optimization result reporting.docx
+++ b/Optimization result reporting.docx
@@ -1271,18 +1271,49 @@
     </w:p>
     <w:p>
       <w:pPr>
-        <w:pStyle w:val="ListParagraph"/>
-        <w:rPr>
-          <w:b/>
-          <w:bCs/>
-        </w:rPr>
-      </w:pPr>
-      <w:r>
-        <w:rPr>
-          <w:b/>
-          <w:bCs/>
-        </w:rPr>
-        <w:lastRenderedPageBreak/>
+        <w:rPr>
+          <w:b/>
+          <w:bCs/>
+        </w:rPr>
+      </w:pPr>
+    </w:p>
+    <w:p>
+      <w:pPr>
+        <w:rPr>
+          <w:b/>
+          <w:bCs/>
+        </w:rPr>
+      </w:pPr>
+    </w:p>
+    <w:p>
+      <w:pPr>
+        <w:rPr>
+          <w:b/>
+          <w:bCs/>
+        </w:rPr>
+      </w:pPr>
+    </w:p>
+    <w:p>
+      <w:pPr>
+        <w:rPr>
+          <w:b/>
+          <w:bCs/>
+        </w:rPr>
+      </w:pPr>
+    </w:p>
+    <w:p>
+      <w:pPr>
+        <w:pStyle w:val="ListParagraph"/>
+        <w:rPr>
+          <w:b/>
+          <w:bCs/>
+        </w:rPr>
+      </w:pPr>
+      <w:r>
+        <w:rPr>
+          <w:b/>
+          <w:bCs/>
+        </w:rPr>
         <w:t>Test</w:t>
       </w:r>
       <w:r>
@@ -1679,7 +1710,6 @@
         <w:pStyle w:val="ListParagraph"/>
       </w:pPr>
       <w:r>
-        <w:lastRenderedPageBreak/>
         <w:t>Best fitness cumulative revisit time</w:t>
       </w:r>
       <w:r>
@@ -1860,6 +1890,7 @@
       </w:pPr>
       <w:proofErr w:type="gramStart"/>
       <w:r>
+        <w:lastRenderedPageBreak/>
         <w:t>Fig :</w:t>
       </w:r>
       <w:proofErr w:type="gramEnd"/>
@@ -2132,45 +2163,378 @@
         <w:pStyle w:val="ListParagraph"/>
       </w:pPr>
       <w:r>
-        <w:t>[19.467895642559046, 15.034651957185602, 3.8317694143448824], [160.20088346548732, 173.12341974446377, 198.35023489398475]]</w:t>
-      </w:r>
-    </w:p>
-    <w:p>
-      <w:pPr>
-        <w:pStyle w:val="ListParagraph"/>
-      </w:pPr>
-    </w:p>
-    <w:p>
-      <w:pPr>
-        <w:pStyle w:val="ListParagraph"/>
-      </w:pPr>
-      <w:r>
-        <w:t>Individual 1: Revisit Time = 20600.0, Dwell Time = -9090.0 seconds</w:t>
-      </w:r>
-    </w:p>
-    <w:p>
-      <w:pPr>
-        <w:pStyle w:val="ListParagraph"/>
-      </w:pPr>
-    </w:p>
-    <w:p>
-      <w:pPr>
-        <w:pStyle w:val="ListParagraph"/>
-      </w:pPr>
-    </w:p>
-    <w:p>
-      <w:pPr>
-        <w:pStyle w:val="ListParagraph"/>
-        <w:rPr>
-          <w:b/>
-          <w:bCs/>
-        </w:rPr>
-      </w:pPr>
-      <w:r>
-        <w:rPr>
-          <w:b/>
-          <w:bCs/>
-        </w:rPr>
+        <w:t>[</w:t>
+      </w:r>
+      <w:r>
+        <w:t>[165.03555591216696, 19.789844235792522, 168.37636452622212], [327.28347828763367, 109.2526412155637, 223.17197245577748]]</w:t>
+      </w:r>
+    </w:p>
+    <w:p>
+      <w:pPr>
+        <w:pStyle w:val="ListParagraph"/>
+      </w:pPr>
+    </w:p>
+    <w:p>
+      <w:pPr>
+        <w:pStyle w:val="ListParagraph"/>
+      </w:pPr>
+      <w:r>
+        <w:t>Best fitness cumulative revisit time</w:t>
+      </w:r>
+      <w:r>
+        <w:t xml:space="preserve"> </w:t>
+      </w:r>
+      <w:r>
+        <w:t>34070.0</w:t>
+      </w:r>
+      <w:r>
+        <w:t xml:space="preserve"> seconds and cumulative </w:t>
+      </w:r>
+      <w:r>
+        <w:t xml:space="preserve">dwell time </w:t>
+      </w:r>
+      <w:r>
+        <w:t>11440.0</w:t>
+      </w:r>
+      <w:r>
+        <w:t xml:space="preserve"> seconds</w:t>
+      </w:r>
+    </w:p>
+    <w:p>
+      <w:pPr>
+        <w:pStyle w:val="ListParagraph"/>
+      </w:pPr>
+      <w:r>
+        <w:rPr>
+          <w:noProof/>
+          <w14:ligatures w14:val="standardContextual"/>
+        </w:rPr>
+        <w:lastRenderedPageBreak/>
+        <w:drawing>
+          <wp:inline distT="0" distB="0" distL="0" distR="0" wp14:anchorId="5AA5FFBB" wp14:editId="68CE04D2">
+            <wp:extent cx="5731510" cy="3275330"/>
+            <wp:effectExtent l="0" t="0" r="0" b="1270"/>
+            <wp:docPr id="120996625" name="Picture 4"/>
+            <wp:cNvGraphicFramePr>
+              <a:graphicFrameLocks xmlns:a="http://schemas.openxmlformats.org/drawingml/2006/main" noChangeAspect="1"/>
+            </wp:cNvGraphicFramePr>
+            <a:graphic xmlns:a="http://schemas.openxmlformats.org/drawingml/2006/main">
+              <a:graphicData uri="http://schemas.openxmlformats.org/drawingml/2006/picture">
+                <pic:pic xmlns:pic="http://schemas.openxmlformats.org/drawingml/2006/picture">
+                  <pic:nvPicPr>
+                    <pic:cNvPr id="120996625" name="Picture 120996625"/>
+                    <pic:cNvPicPr/>
+                  </pic:nvPicPr>
+                  <pic:blipFill>
+                    <a:blip r:embed="rId11" cstate="print">
+                      <a:extLst>
+                        <a:ext uri="{28A0092B-C50C-407E-A947-70E740481C1C}">
+                          <a14:useLocalDpi xmlns:a14="http://schemas.microsoft.com/office/drawing/2010/main" val="0"/>
+                        </a:ext>
+                      </a:extLst>
+                    </a:blip>
+                    <a:stretch>
+                      <a:fillRect/>
+                    </a:stretch>
+                  </pic:blipFill>
+                  <pic:spPr>
+                    <a:xfrm>
+                      <a:off x="0" y="0"/>
+                      <a:ext cx="5731510" cy="3275330"/>
+                    </a:xfrm>
+                    <a:prstGeom prst="rect">
+                      <a:avLst/>
+                    </a:prstGeom>
+                  </pic:spPr>
+                </pic:pic>
+              </a:graphicData>
+            </a:graphic>
+          </wp:inline>
+        </w:drawing>
+      </w:r>
+    </w:p>
+    <w:p>
+      <w:pPr>
+        <w:pStyle w:val="ListParagraph"/>
+      </w:pPr>
+      <w:r>
+        <w:t xml:space="preserve">Fig. </w:t>
+      </w:r>
+      <w:proofErr w:type="spellStart"/>
+      <w:r>
+        <w:t>cummelative</w:t>
+      </w:r>
+      <w:proofErr w:type="spellEnd"/>
+      <w:r>
+        <w:t xml:space="preserve"> revisit time per individual in each generation </w:t>
+      </w:r>
+    </w:p>
+    <w:p>
+      <w:pPr>
+        <w:pStyle w:val="ListParagraph"/>
+      </w:pPr>
+    </w:p>
+    <w:p>
+      <w:pPr>
+        <w:pStyle w:val="ListParagraph"/>
+      </w:pPr>
+    </w:p>
+    <w:p>
+      <w:pPr>
+        <w:pStyle w:val="ListParagraph"/>
+      </w:pPr>
+      <w:r>
+        <w:rPr>
+          <w:noProof/>
+          <w14:ligatures w14:val="standardContextual"/>
+        </w:rPr>
+        <w:drawing>
+          <wp:inline distT="0" distB="0" distL="0" distR="0" wp14:anchorId="38684856" wp14:editId="736381F5">
+            <wp:extent cx="5731510" cy="3275330"/>
+            <wp:effectExtent l="0" t="0" r="0" b="1270"/>
+            <wp:docPr id="971839487" name="Picture 1"/>
+            <wp:cNvGraphicFramePr>
+              <a:graphicFrameLocks xmlns:a="http://schemas.openxmlformats.org/drawingml/2006/main" noChangeAspect="1"/>
+            </wp:cNvGraphicFramePr>
+            <a:graphic xmlns:a="http://schemas.openxmlformats.org/drawingml/2006/main">
+              <a:graphicData uri="http://schemas.openxmlformats.org/drawingml/2006/picture">
+                <pic:pic xmlns:pic="http://schemas.openxmlformats.org/drawingml/2006/picture">
+                  <pic:nvPicPr>
+                    <pic:cNvPr id="971839487" name="Picture 971839487"/>
+                    <pic:cNvPicPr/>
+                  </pic:nvPicPr>
+                  <pic:blipFill>
+                    <a:blip r:embed="rId12" cstate="print">
+                      <a:extLst>
+                        <a:ext uri="{28A0092B-C50C-407E-A947-70E740481C1C}">
+                          <a14:useLocalDpi xmlns:a14="http://schemas.microsoft.com/office/drawing/2010/main" val="0"/>
+                        </a:ext>
+                      </a:extLst>
+                    </a:blip>
+                    <a:stretch>
+                      <a:fillRect/>
+                    </a:stretch>
+                  </pic:blipFill>
+                  <pic:spPr>
+                    <a:xfrm>
+                      <a:off x="0" y="0"/>
+                      <a:ext cx="5731510" cy="3275330"/>
+                    </a:xfrm>
+                    <a:prstGeom prst="rect">
+                      <a:avLst/>
+                    </a:prstGeom>
+                  </pic:spPr>
+                </pic:pic>
+              </a:graphicData>
+            </a:graphic>
+          </wp:inline>
+        </w:drawing>
+      </w:r>
+    </w:p>
+    <w:p>
+      <w:pPr>
+        <w:pStyle w:val="ListParagraph"/>
+        <w:jc w:val="center"/>
+      </w:pPr>
+      <w:r>
+        <w:t>Fig. cumulative dwell time per individual in generation</w:t>
+      </w:r>
+    </w:p>
+    <w:p>
+      <w:pPr>
+        <w:pStyle w:val="ListParagraph"/>
+        <w:jc w:val="center"/>
+      </w:pPr>
+    </w:p>
+    <w:p>
+      <w:pPr>
+        <w:pStyle w:val="ListParagraph"/>
+      </w:pPr>
+    </w:p>
+    <w:p>
+      <w:pPr>
+        <w:pStyle w:val="ListParagraph"/>
+      </w:pPr>
+    </w:p>
+    <w:p>
+      <w:pPr>
+        <w:pStyle w:val="ListParagraph"/>
+      </w:pPr>
+    </w:p>
+    <w:p>
+      <w:pPr>
+        <w:pStyle w:val="ListParagraph"/>
+      </w:pPr>
+      <w:r>
+        <w:rPr>
+          <w:noProof/>
+          <w14:ligatures w14:val="standardContextual"/>
+        </w:rPr>
+        <w:lastRenderedPageBreak/>
+        <w:drawing>
+          <wp:inline distT="0" distB="0" distL="0" distR="0" wp14:anchorId="6061F95B" wp14:editId="33E8EA34">
+            <wp:extent cx="5731510" cy="3439160"/>
+            <wp:effectExtent l="0" t="0" r="0" b="2540"/>
+            <wp:docPr id="1425615839" name="Picture 2"/>
+            <wp:cNvGraphicFramePr>
+              <a:graphicFrameLocks xmlns:a="http://schemas.openxmlformats.org/drawingml/2006/main" noChangeAspect="1"/>
+            </wp:cNvGraphicFramePr>
+            <a:graphic xmlns:a="http://schemas.openxmlformats.org/drawingml/2006/main">
+              <a:graphicData uri="http://schemas.openxmlformats.org/drawingml/2006/picture">
+                <pic:pic xmlns:pic="http://schemas.openxmlformats.org/drawingml/2006/picture">
+                  <pic:nvPicPr>
+                    <pic:cNvPr id="1425615839" name="Picture 1425615839"/>
+                    <pic:cNvPicPr/>
+                  </pic:nvPicPr>
+                  <pic:blipFill>
+                    <a:blip r:embed="rId13">
+                      <a:extLst>
+                        <a:ext uri="{28A0092B-C50C-407E-A947-70E740481C1C}">
+                          <a14:useLocalDpi xmlns:a14="http://schemas.microsoft.com/office/drawing/2010/main" val="0"/>
+                        </a:ext>
+                      </a:extLst>
+                    </a:blip>
+                    <a:stretch>
+                      <a:fillRect/>
+                    </a:stretch>
+                  </pic:blipFill>
+                  <pic:spPr>
+                    <a:xfrm>
+                      <a:off x="0" y="0"/>
+                      <a:ext cx="5731510" cy="3439160"/>
+                    </a:xfrm>
+                    <a:prstGeom prst="rect">
+                      <a:avLst/>
+                    </a:prstGeom>
+                  </pic:spPr>
+                </pic:pic>
+              </a:graphicData>
+            </a:graphic>
+          </wp:inline>
+        </w:drawing>
+      </w:r>
+    </w:p>
+    <w:p>
+      <w:pPr>
+        <w:pStyle w:val="ListParagraph"/>
+      </w:pPr>
+    </w:p>
+    <w:p>
+      <w:pPr>
+        <w:pStyle w:val="ListParagraph"/>
+      </w:pPr>
+    </w:p>
+    <w:p>
+      <w:pPr>
+        <w:pStyle w:val="ListParagraph"/>
+      </w:pPr>
+    </w:p>
+    <w:p>
+      <w:pPr>
+        <w:pStyle w:val="ListParagraph"/>
+      </w:pPr>
+    </w:p>
+    <w:p>
+      <w:pPr>
+        <w:pStyle w:val="ListParagraph"/>
+      </w:pPr>
+    </w:p>
+    <w:p>
+      <w:pPr>
+        <w:pStyle w:val="ListParagraph"/>
+      </w:pPr>
+      <w:r>
+        <w:rPr>
+          <w:noProof/>
+          <w14:ligatures w14:val="standardContextual"/>
+        </w:rPr>
+        <w:drawing>
+          <wp:inline distT="0" distB="0" distL="0" distR="0" wp14:anchorId="25DF016C" wp14:editId="4A7D7554">
+            <wp:extent cx="5731510" cy="3439160"/>
+            <wp:effectExtent l="0" t="0" r="0" b="2540"/>
+            <wp:docPr id="326204838" name="Picture 3"/>
+            <wp:cNvGraphicFramePr>
+              <a:graphicFrameLocks xmlns:a="http://schemas.openxmlformats.org/drawingml/2006/main" noChangeAspect="1"/>
+            </wp:cNvGraphicFramePr>
+            <a:graphic xmlns:a="http://schemas.openxmlformats.org/drawingml/2006/main">
+              <a:graphicData uri="http://schemas.openxmlformats.org/drawingml/2006/picture">
+                <pic:pic xmlns:pic="http://schemas.openxmlformats.org/drawingml/2006/picture">
+                  <pic:nvPicPr>
+                    <pic:cNvPr id="326204838" name="Picture 326204838"/>
+                    <pic:cNvPicPr/>
+                  </pic:nvPicPr>
+                  <pic:blipFill>
+                    <a:blip r:embed="rId14">
+                      <a:extLst>
+                        <a:ext uri="{28A0092B-C50C-407E-A947-70E740481C1C}">
+                          <a14:useLocalDpi xmlns:a14="http://schemas.microsoft.com/office/drawing/2010/main" val="0"/>
+                        </a:ext>
+                      </a:extLst>
+                    </a:blip>
+                    <a:stretch>
+                      <a:fillRect/>
+                    </a:stretch>
+                  </pic:blipFill>
+                  <pic:spPr>
+                    <a:xfrm>
+                      <a:off x="0" y="0"/>
+                      <a:ext cx="5731510" cy="3439160"/>
+                    </a:xfrm>
+                    <a:prstGeom prst="rect">
+                      <a:avLst/>
+                    </a:prstGeom>
+                  </pic:spPr>
+                </pic:pic>
+              </a:graphicData>
+            </a:graphic>
+          </wp:inline>
+        </w:drawing>
+      </w:r>
+    </w:p>
+    <w:p>
+      <w:pPr>
+        <w:pStyle w:val="ListParagraph"/>
+      </w:pPr>
+    </w:p>
+    <w:p>
+      <w:pPr>
+        <w:pStyle w:val="ListParagraph"/>
+      </w:pPr>
+    </w:p>
+    <w:p>
+      <w:pPr>
+        <w:pStyle w:val="ListParagraph"/>
+      </w:pPr>
+    </w:p>
+    <w:p>
+      <w:pPr>
+        <w:pStyle w:val="ListParagraph"/>
+      </w:pPr>
+    </w:p>
+    <w:p>
+      <w:pPr>
+        <w:pStyle w:val="ListParagraph"/>
+      </w:pPr>
+    </w:p>
+    <w:p>
+      <w:pPr>
+        <w:pStyle w:val="ListParagraph"/>
+      </w:pPr>
+    </w:p>
+    <w:p>
+      <w:pPr>
+        <w:pStyle w:val="ListParagraph"/>
+        <w:rPr>
+          <w:b/>
+          <w:bCs/>
+        </w:rPr>
+      </w:pPr>
+      <w:r>
+        <w:rPr>
+          <w:b/>
+          <w:bCs/>
+        </w:rPr>
+        <w:lastRenderedPageBreak/>
         <w:t>Test</w:t>
       </w:r>
       <w:r>
@@ -2208,14 +2572,388 @@
           <w:b/>
           <w:bCs/>
         </w:rPr>
-        <w:t xml:space="preserve">, where mutation and crossover probability keep changing as per dynamic </w:t>
-      </w:r>
-    </w:p>
-    <w:p>
-      <w:pPr>
-        <w:pStyle w:val="ListParagraph"/>
-      </w:pPr>
-    </w:p>
+        <w:t xml:space="preserve">, where mutation and crossover probability keep changing as per </w:t>
+      </w:r>
+      <w:proofErr w:type="spellStart"/>
+      <w:r>
+        <w:rPr>
+          <w:b/>
+          <w:bCs/>
+        </w:rPr>
+        <w:t>dynamic</w:t>
+      </w:r>
+      <w:r>
+        <w:rPr>
+          <w:b/>
+          <w:bCs/>
+        </w:rPr>
+        <w:t>ly</w:t>
+      </w:r>
+      <w:proofErr w:type="spellEnd"/>
+      <w:r>
+        <w:rPr>
+          <w:b/>
+          <w:bCs/>
+        </w:rPr>
+        <w:t xml:space="preserve"> for population of 50 with 40 generation</w:t>
+      </w:r>
+    </w:p>
+    <w:p>
+      <w:pPr>
+        <w:rPr>
+          <w:b/>
+          <w:bCs/>
+        </w:rPr>
+      </w:pPr>
+    </w:p>
+    <w:p>
+      <w:pPr>
+        <w:pStyle w:val="ListParagraph"/>
+        <w:rPr>
+          <w:b/>
+          <w:bCs/>
+        </w:rPr>
+      </w:pPr>
+    </w:p>
+    <w:p>
+      <w:pPr>
+        <w:pStyle w:val="ListParagraph"/>
+        <w:rPr>
+          <w:b/>
+          <w:bCs/>
+        </w:rPr>
+      </w:pPr>
+    </w:p>
+    <w:p>
+      <w:pPr>
+        <w:pStyle w:val="ListParagraph"/>
+        <w:rPr>
+          <w:b/>
+          <w:bCs/>
+        </w:rPr>
+      </w:pPr>
+      <w:r>
+        <w:rPr>
+          <w:b/>
+          <w:bCs/>
+        </w:rPr>
+        <w:t>Test</w:t>
+      </w:r>
+      <w:r>
+        <w:rPr>
+          <w:b/>
+          <w:bCs/>
+        </w:rPr>
+        <w:t>4</w:t>
+      </w:r>
+      <w:r>
+        <w:rPr>
+          <w:b/>
+          <w:bCs/>
+        </w:rPr>
+        <w:t xml:space="preserve">: NSGA3 optimizer, for best fit inclination angle and </w:t>
+      </w:r>
+      <w:proofErr w:type="spellStart"/>
+      <w:r>
+        <w:rPr>
+          <w:b/>
+          <w:bCs/>
+        </w:rPr>
+        <w:t>raan</w:t>
+      </w:r>
+      <w:proofErr w:type="spellEnd"/>
+      <w:r>
+        <w:rPr>
+          <w:b/>
+          <w:bCs/>
+        </w:rPr>
+        <w:t xml:space="preserve"> angle for the constellation of 3 plane and 4 satellite in each plane</w:t>
+      </w:r>
+      <w:r>
+        <w:rPr>
+          <w:b/>
+          <w:bCs/>
+        </w:rPr>
+        <w:t xml:space="preserve">, where mutation and crossover probability keep changing as per </w:t>
+      </w:r>
+      <w:proofErr w:type="spellStart"/>
+      <w:r>
+        <w:rPr>
+          <w:b/>
+          <w:bCs/>
+        </w:rPr>
+        <w:t>dynamic</w:t>
+      </w:r>
+      <w:r>
+        <w:rPr>
+          <w:b/>
+          <w:bCs/>
+        </w:rPr>
+        <w:t>ly</w:t>
+      </w:r>
+      <w:proofErr w:type="spellEnd"/>
+      <w:r>
+        <w:rPr>
+          <w:b/>
+          <w:bCs/>
+        </w:rPr>
+        <w:t>. For Population of 200 with 100 generation</w:t>
+      </w:r>
+    </w:p>
+    <w:p>
+      <w:pPr>
+        <w:pStyle w:val="ListParagraph"/>
+        <w:rPr>
+          <w:b/>
+          <w:bCs/>
+        </w:rPr>
+      </w:pPr>
+    </w:p>
+    <w:p>
+      <w:pPr>
+        <w:pStyle w:val="ListParagraph"/>
+      </w:pPr>
+    </w:p>
+    <w:p>
+      <w:pPr>
+        <w:pStyle w:val="ListParagraph"/>
+        <w:rPr>
+          <w:b/>
+          <w:bCs/>
+        </w:rPr>
+      </w:pPr>
+      <w:r>
+        <w:rPr>
+          <w:b/>
+          <w:bCs/>
+        </w:rPr>
+        <w:t>Test</w:t>
+      </w:r>
+      <w:r>
+        <w:rPr>
+          <w:b/>
+          <w:bCs/>
+        </w:rPr>
+        <w:t>5</w:t>
+      </w:r>
+      <w:r>
+        <w:rPr>
+          <w:b/>
+          <w:bCs/>
+        </w:rPr>
+        <w:t xml:space="preserve">: </w:t>
+      </w:r>
+      <w:r>
+        <w:rPr>
+          <w:b/>
+          <w:bCs/>
+        </w:rPr>
+        <w:t xml:space="preserve">Performance analysis when gradually decrease the population sizes </w:t>
+      </w:r>
+      <w:r>
+        <w:rPr>
+          <w:b/>
+          <w:bCs/>
+        </w:rPr>
+        <w:t xml:space="preserve">NSGA3 optimizer, for best fit inclination angle and </w:t>
+      </w:r>
+      <w:proofErr w:type="spellStart"/>
+      <w:r>
+        <w:rPr>
+          <w:b/>
+          <w:bCs/>
+        </w:rPr>
+        <w:t>raan</w:t>
+      </w:r>
+      <w:proofErr w:type="spellEnd"/>
+      <w:r>
+        <w:rPr>
+          <w:b/>
+          <w:bCs/>
+        </w:rPr>
+        <w:t xml:space="preserve"> angle for the constellation of 3 plane and 4 satellite in each plane</w:t>
+      </w:r>
+      <w:r>
+        <w:rPr>
+          <w:b/>
+          <w:bCs/>
+        </w:rPr>
+        <w:t xml:space="preserve"> with initial population size </w:t>
+      </w:r>
+      <w:r>
+        <w:rPr>
+          <w:b/>
+          <w:bCs/>
+        </w:rPr>
+        <w:t>20</w:t>
+      </w:r>
+      <w:r>
+        <w:rPr>
+          <w:b/>
+          <w:bCs/>
+        </w:rPr>
+        <w:t xml:space="preserve">0 for </w:t>
+      </w:r>
+      <w:r>
+        <w:rPr>
+          <w:b/>
+          <w:bCs/>
+        </w:rPr>
+        <w:t>10</w:t>
+      </w:r>
+      <w:r>
+        <w:rPr>
+          <w:b/>
+          <w:bCs/>
+        </w:rPr>
+        <w:t xml:space="preserve">0 generation </w:t>
+      </w:r>
+    </w:p>
+    <w:p>
+      <w:pPr>
+        <w:pStyle w:val="ListParagraph"/>
+        <w:ind w:left="1440"/>
+        <w:rPr>
+          <w:b/>
+          <w:bCs/>
+        </w:rPr>
+      </w:pPr>
+    </w:p>
+    <w:p>
+      <w:pPr>
+        <w:ind w:left="720"/>
+        <w:rPr>
+          <w:b/>
+          <w:bCs/>
+        </w:rPr>
+      </w:pPr>
+      <w:r>
+        <w:rPr>
+          <w:b/>
+          <w:bCs/>
+        </w:rPr>
+        <w:t xml:space="preserve">Parameter edit and update on algorithm: </w:t>
+      </w:r>
+    </w:p>
+    <w:p>
+      <w:pPr>
+        <w:ind w:left="720"/>
+      </w:pPr>
+      <w:r>
+        <w:t>We applied mu plus lambda algorithm to run the algorithm, to gradually decrease the population size (</w:t>
+      </w:r>
+      <w:proofErr w:type="gramStart"/>
+      <w:r>
+        <w:t>i.e..</w:t>
+      </w:r>
+      <w:proofErr w:type="gramEnd"/>
+      <w:r>
+        <w:t xml:space="preserve"> the number of individual) in each generation with best fitted values. </w:t>
+      </w:r>
+    </w:p>
+    <w:p>
+      <w:pPr>
+        <w:ind w:left="720"/>
+      </w:pPr>
+      <w:r>
+        <w:t>Here we have the parameters that influences the update in population sizes, and number of offsprings each generation.</w:t>
+      </w:r>
+    </w:p>
+    <w:p>
+      <w:pPr>
+        <w:ind w:left="720"/>
+      </w:pPr>
+      <w:proofErr w:type="gramStart"/>
+      <w:r>
+        <w:t xml:space="preserve">  </w:t>
+      </w:r>
+      <w:proofErr w:type="spellStart"/>
+      <w:r>
+        <w:t>initial</w:t>
+      </w:r>
+      <w:proofErr w:type="gramEnd"/>
+      <w:r>
+        <w:t>_mu</w:t>
+      </w:r>
+      <w:proofErr w:type="spellEnd"/>
+      <w:r>
+        <w:t>: The initial population size.</w:t>
+      </w:r>
+    </w:p>
+    <w:p>
+      <w:pPr>
+        <w:ind w:left="720"/>
+      </w:pPr>
+      <w:proofErr w:type="gramStart"/>
+      <w:r>
+        <w:t xml:space="preserve">  </w:t>
+      </w:r>
+      <w:proofErr w:type="spellStart"/>
+      <w:r>
+        <w:t>min</w:t>
+      </w:r>
+      <w:proofErr w:type="gramEnd"/>
+      <w:r>
+        <w:t>_mu</w:t>
+      </w:r>
+      <w:proofErr w:type="spellEnd"/>
+      <w:r>
+        <w:t>: The minimum population size.</w:t>
+      </w:r>
+    </w:p>
+    <w:p>
+      <w:pPr>
+        <w:ind w:left="720"/>
+      </w:pPr>
+      <w:proofErr w:type="gramStart"/>
+      <w:r>
+        <w:t xml:space="preserve">  </w:t>
+      </w:r>
+      <w:proofErr w:type="spellStart"/>
+      <w:r>
+        <w:t>decrease</w:t>
+      </w:r>
+      <w:proofErr w:type="gramEnd"/>
+      <w:r>
+        <w:t>_rate</w:t>
+      </w:r>
+      <w:proofErr w:type="spellEnd"/>
+      <w:r>
+        <w:t>: The number of individuals to decrease per generation.</w:t>
+      </w:r>
+    </w:p>
+    <w:p>
+      <w:pPr>
+        <w:ind w:left="720"/>
+      </w:pPr>
+      <w:proofErr w:type="gramStart"/>
+      <w:r>
+        <w:t>  lambda</w:t>
+      </w:r>
+      <w:proofErr w:type="gramEnd"/>
+      <w:r>
+        <w:t>_: The number of offspring generated each generation.</w:t>
+      </w:r>
+    </w:p>
+    <w:p>
+      <w:pPr>
+        <w:pStyle w:val="ListParagraph"/>
+        <w:rPr>
+          <w:b/>
+          <w:bCs/>
+        </w:rPr>
+      </w:pPr>
+    </w:p>
+    <w:p>
+      <w:pPr>
+        <w:pStyle w:val="ListParagraph"/>
+        <w:rPr>
+          <w:b/>
+          <w:bCs/>
+        </w:rPr>
+      </w:pPr>
+    </w:p>
+    <w:p/>
     <w:p>
       <w:pPr>
         <w:pStyle w:val="ListParagraph"/>
@@ -2323,7 +3061,6 @@
         <w:rPr>
           <w:noProof/>
         </w:rPr>
-        <w:lastRenderedPageBreak/>
         <w:t xml:space="preserve">HASSANAT, A., ALMOHAMMADI, K., ALKAFAWEEN, E. A., ABUNAWAS, E., HAMMOURI, A. &amp; PRASATH, V. S. 2019. Choosing mutation and crossover ratios for genetic algorithms—a review with a new dynamic approach. </w:t>
       </w:r>
       <w:r>

</xml_diff>

<commit_message>
optimization for 200P for 100 gen
</commit_message>
<xml_diff>
--- a/Optimization result reporting.docx
+++ b/Optimization result reporting.docx
@@ -2003,6 +2003,13 @@
         </w:rPr>
         <w:t xml:space="preserve"> angle for the constellation of 3 plane and 4 satellite in each plane</w:t>
       </w:r>
+      <w:r>
+        <w:rPr>
+          <w:b/>
+          <w:bCs/>
+        </w:rPr>
+        <w:t xml:space="preserve"> with less population size 50, for 20 generation. Setting the crossover and mutation probability fixed and population size constant for all generation, that gives great diversity and exploration.</w:t>
+      </w:r>
     </w:p>
     <w:p>
       <w:pPr>
@@ -2070,7 +2077,7 @@
         <w:t xml:space="preserve"> = </w:t>
       </w:r>
       <w:r>
-        <w:t>40</w:t>
+        <w:t>20</w:t>
       </w:r>
     </w:p>
     <w:p>
@@ -2167,6 +2174,78 @@
       </w:r>
       <w:r>
         <w:t>[165.03555591216696, 19.789844235792522, 168.37636452622212], [327.28347828763367, 109.2526412155637, 223.17197245577748]]</w:t>
+      </w:r>
+    </w:p>
+    <w:p>
+      <w:pPr>
+        <w:pStyle w:val="ListParagraph"/>
+      </w:pPr>
+    </w:p>
+    <w:p>
+      <w:pPr>
+        <w:pStyle w:val="ListParagraph"/>
+      </w:pPr>
+      <w:r>
+        <w:t xml:space="preserve">Best inclination and </w:t>
+      </w:r>
+      <w:proofErr w:type="spellStart"/>
+      <w:r>
+        <w:t>Raan</w:t>
+      </w:r>
+      <w:proofErr w:type="spellEnd"/>
+      <w:r>
+        <w:t xml:space="preserve"> angle for 3 planes</w:t>
+      </w:r>
+    </w:p>
+    <w:p>
+      <w:pPr>
+        <w:pStyle w:val="ListParagraph"/>
+      </w:pPr>
+      <w:r>
+        <w:t xml:space="preserve">Inclination: </w:t>
+      </w:r>
+      <w:r>
+        <w:t>[86.22229025577786, 87.01299475596664, 96.93082591770099]</w:t>
+      </w:r>
+    </w:p>
+    <w:p>
+      <w:pPr>
+        <w:pStyle w:val="ListParagraph"/>
+      </w:pPr>
+      <w:proofErr w:type="spellStart"/>
+      <w:r>
+        <w:t>Raan</w:t>
+      </w:r>
+      <w:proofErr w:type="spellEnd"/>
+      <w:r>
+        <w:t xml:space="preserve"> = </w:t>
+      </w:r>
+      <w:r>
+        <w:t>[163.61694545224185, 141.80832178528414, 166.67088730999177]</w:t>
+      </w:r>
+    </w:p>
+    <w:p>
+      <w:pPr>
+        <w:pStyle w:val="ListParagraph"/>
+      </w:pPr>
+    </w:p>
+    <w:p>
+      <w:pPr>
+        <w:pStyle w:val="ListParagraph"/>
+      </w:pPr>
+      <w:r>
+        <w:t xml:space="preserve">Best fitness cumulative revisit time </w:t>
+      </w:r>
+      <w:proofErr w:type="gramStart"/>
+      <w:r>
+        <w:t xml:space="preserve">of  </w:t>
+      </w:r>
+      <w:r>
+        <w:t>49320.0</w:t>
+      </w:r>
+      <w:proofErr w:type="gramEnd"/>
+      <w:r>
+        <w:t xml:space="preserve"> seconds and cumulative dwell time of  2850.0 seconds when simulating for approximately 1 day.</w:t>
       </w:r>
     </w:p>
     <w:p>
@@ -2574,12 +2653,1566 @@
         </w:rPr>
         <w:t xml:space="preserve">, where mutation and crossover probability keep changing as per </w:t>
       </w:r>
+      <w:r>
+        <w:rPr>
+          <w:b/>
+          <w:bCs/>
+        </w:rPr>
+        <w:t>dynamically</w:t>
+      </w:r>
+      <w:r>
+        <w:rPr>
+          <w:b/>
+          <w:bCs/>
+        </w:rPr>
+        <w:t xml:space="preserve"> for population of 50 with 40 generation</w:t>
+      </w:r>
+    </w:p>
+    <w:p>
+      <w:pPr>
+        <w:rPr>
+          <w:b/>
+          <w:bCs/>
+        </w:rPr>
+      </w:pPr>
+      <w:r>
+        <w:rPr>
+          <w:b/>
+          <w:bCs/>
+        </w:rPr>
+        <w:tab/>
+      </w:r>
+    </w:p>
+    <w:p>
+      <w:pPr>
+        <w:rPr>
+          <w:b/>
+          <w:bCs/>
+        </w:rPr>
+      </w:pPr>
+      <w:r>
+        <w:rPr>
+          <w:b/>
+          <w:bCs/>
+        </w:rPr>
+        <w:t xml:space="preserve">In this test We applied the </w:t>
+      </w:r>
       <w:proofErr w:type="spellStart"/>
       <w:r>
         <w:rPr>
           <w:b/>
           <w:bCs/>
         </w:rPr>
+        <w:t>eamucommalambda</w:t>
+      </w:r>
+      <w:proofErr w:type="spellEnd"/>
+      <w:r>
+        <w:rPr>
+          <w:b/>
+          <w:bCs/>
+        </w:rPr>
+        <w:t xml:space="preserve"> (</w:t>
+      </w:r>
+      <m:oMath>
+        <m:r>
+          <m:rPr>
+            <m:sty m:val="bi"/>
+          </m:rPr>
+          <w:rPr>
+            <w:rFonts w:ascii="Cambria Math" w:hAnsi="Cambria Math"/>
+          </w:rPr>
+          <m:t xml:space="preserve">μ,λ) </m:t>
+        </m:r>
+      </m:oMath>
+      <w:r>
+        <w:rPr>
+          <w:b/>
+          <w:bCs/>
+        </w:rPr>
+        <w:t>concept, where next generation is totally dependent on offspring generated, and population sizes (mu) is also decrease by 5% with generation to reduce computing cost.</w:t>
+      </w:r>
+    </w:p>
+    <w:p>
+      <w:pPr>
+        <w:rPr>
+          <w:b/>
+          <w:bCs/>
+        </w:rPr>
+      </w:pPr>
+    </w:p>
+    <w:p>
+      <w:pPr>
+        <w:ind w:left="720"/>
+        <w:rPr>
+          <w:b/>
+          <w:bCs/>
+        </w:rPr>
+      </w:pPr>
+      <w:r>
+        <w:rPr>
+          <w:b/>
+          <w:bCs/>
+        </w:rPr>
+        <w:t xml:space="preserve">Parameter edit and update on algorithm: </w:t>
+      </w:r>
+    </w:p>
+    <w:p>
+      <w:pPr>
+        <w:ind w:left="720"/>
+      </w:pPr>
+      <w:r>
+        <w:t>We applied mu plus lambda algorithm to run the algorithm, to gradually decrease the population size (</w:t>
+      </w:r>
+      <w:proofErr w:type="gramStart"/>
+      <w:r>
+        <w:t>i.e..</w:t>
+      </w:r>
+      <w:proofErr w:type="gramEnd"/>
+      <w:r>
+        <w:t xml:space="preserve"> the number of individual) in each generation with best fitted values. </w:t>
+      </w:r>
+    </w:p>
+    <w:p>
+      <w:pPr>
+        <w:ind w:left="720"/>
+      </w:pPr>
+      <w:r>
+        <w:t>Here we have the parameters that influences the update in population sizes, and number of offsprings each generation.</w:t>
+      </w:r>
+    </w:p>
+    <w:p>
+      <w:pPr>
+        <w:ind w:left="720"/>
+      </w:pPr>
+      <w:proofErr w:type="gramStart"/>
+      <w:r>
+        <w:t xml:space="preserve">  </w:t>
+      </w:r>
+      <w:proofErr w:type="spellStart"/>
+      <w:r>
+        <w:t>initial</w:t>
+      </w:r>
+      <w:proofErr w:type="gramEnd"/>
+      <w:r>
+        <w:t>_mu</w:t>
+      </w:r>
+      <w:proofErr w:type="spellEnd"/>
+      <w:r>
+        <w:t>: The initial population size.</w:t>
+      </w:r>
+    </w:p>
+    <w:p>
+      <w:pPr>
+        <w:ind w:left="720"/>
+      </w:pPr>
+      <w:proofErr w:type="gramStart"/>
+      <w:r>
+        <w:t xml:space="preserve">  </w:t>
+      </w:r>
+      <w:proofErr w:type="spellStart"/>
+      <w:r>
+        <w:t>min</w:t>
+      </w:r>
+      <w:proofErr w:type="gramEnd"/>
+      <w:r>
+        <w:t>_mu</w:t>
+      </w:r>
+      <w:proofErr w:type="spellEnd"/>
+      <w:r>
+        <w:t>: The minimum population size.</w:t>
+      </w:r>
+    </w:p>
+    <w:p>
+      <w:pPr>
+        <w:ind w:left="720"/>
+      </w:pPr>
+      <w:proofErr w:type="gramStart"/>
+      <w:r>
+        <w:t xml:space="preserve">  </w:t>
+      </w:r>
+      <w:proofErr w:type="spellStart"/>
+      <w:r>
+        <w:t>decrease</w:t>
+      </w:r>
+      <w:proofErr w:type="gramEnd"/>
+      <w:r>
+        <w:t>_rate</w:t>
+      </w:r>
+      <w:proofErr w:type="spellEnd"/>
+      <w:r>
+        <w:t>: The number of individuals to decrease per generation.</w:t>
+      </w:r>
+    </w:p>
+    <w:p>
+      <w:pPr>
+        <w:ind w:left="720"/>
+      </w:pPr>
+      <w:proofErr w:type="gramStart"/>
+      <w:r>
+        <w:t>  lambda</w:t>
+      </w:r>
+      <w:proofErr w:type="gramEnd"/>
+      <w:r>
+        <w:t>_: The number of offspring generated each generation.</w:t>
+      </w:r>
+      <w:r>
+        <w:t xml:space="preserve"> </w:t>
+      </w:r>
+      <w:proofErr w:type="spellStart"/>
+      <w:r>
+        <w:t>Lamda</w:t>
+      </w:r>
+      <w:proofErr w:type="spellEnd"/>
+      <w:r>
+        <w:t xml:space="preserve"> &gt;= mu</w:t>
+      </w:r>
+    </w:p>
+    <w:p>
+      <w:pPr>
+        <w:ind w:left="720"/>
+      </w:pPr>
+    </w:p>
+    <w:p>
+      <w:pPr>
+        <w:ind w:left="720"/>
+      </w:pPr>
+      <w:r>
+        <w:t>Parameters:</w:t>
+      </w:r>
+    </w:p>
+    <w:p>
+      <w:pPr>
+        <w:ind w:left="720"/>
+      </w:pPr>
+      <w:r>
+        <w:t xml:space="preserve">Initial crossover probability = 0.7 </w:t>
+      </w:r>
+      <w:proofErr w:type="spellStart"/>
+      <w:r>
+        <w:t>dynamicly</w:t>
+      </w:r>
+      <w:proofErr w:type="spellEnd"/>
+      <w:r>
+        <w:t xml:space="preserve"> decreasing with </w:t>
+      </w:r>
+      <w:proofErr w:type="spellStart"/>
+      <w:r>
+        <w:t>genereation</w:t>
+      </w:r>
+      <w:proofErr w:type="spellEnd"/>
+      <w:r>
+        <w:t>, allow exploration</w:t>
+      </w:r>
+    </w:p>
+    <w:p>
+      <w:pPr>
+        <w:ind w:left="720"/>
+      </w:pPr>
+      <w:r>
+        <w:t xml:space="preserve">Initial mutation probability = 0.2. dynamically increasing with generation, allow diversity </w:t>
+      </w:r>
+    </w:p>
+    <w:p>
+      <w:pPr>
+        <w:ind w:left="720"/>
+      </w:pPr>
+    </w:p>
+    <w:p>
+      <w:pPr>
+        <w:ind w:left="720"/>
+      </w:pPr>
+      <w:r>
+        <w:t xml:space="preserve">Outcome: </w:t>
+      </w:r>
+    </w:p>
+    <w:p>
+      <w:pPr>
+        <w:pStyle w:val="ListParagraph"/>
+      </w:pPr>
+      <w:r>
+        <w:t>Best inclination and R</w:t>
+      </w:r>
+      <w:r>
+        <w:t>AAN</w:t>
+      </w:r>
+      <w:r>
+        <w:t xml:space="preserve"> angle for 3 planes</w:t>
+      </w:r>
+    </w:p>
+    <w:p>
+      <w:pPr>
+        <w:pStyle w:val="ListParagraph"/>
+      </w:pPr>
+      <w:r>
+        <w:t xml:space="preserve">Inclination: </w:t>
+      </w:r>
+      <w:r>
+        <w:t>[99.34108805931591, 121.76238824637625, 110.12169502075129]</w:t>
+      </w:r>
+    </w:p>
+    <w:p>
+      <w:pPr>
+        <w:pStyle w:val="ListParagraph"/>
+      </w:pPr>
+    </w:p>
+    <w:p>
+      <w:pPr>
+        <w:pStyle w:val="ListParagraph"/>
+      </w:pPr>
+      <w:r>
+        <w:t>R</w:t>
+      </w:r>
+      <w:r>
+        <w:t>AAN</w:t>
+      </w:r>
+      <w:r>
+        <w:t xml:space="preserve"> = </w:t>
+      </w:r>
+      <w:r>
+        <w:t>[189.10910461827805, 185.22904706307273, 193.28992953380373]</w:t>
+      </w:r>
+    </w:p>
+    <w:p/>
+    <w:p>
+      <w:pPr>
+        <w:pStyle w:val="ListParagraph"/>
+      </w:pPr>
+      <w:r>
+        <w:t xml:space="preserve">Final </w:t>
+      </w:r>
+      <w:r>
+        <w:t xml:space="preserve">Best fitness cumulative revisit time of </w:t>
+      </w:r>
+      <w:r>
+        <w:t>48790.0</w:t>
+      </w:r>
+      <w:r>
+        <w:t xml:space="preserve"> </w:t>
+      </w:r>
+      <w:r>
+        <w:t xml:space="preserve">seconds and cumulative dwell time </w:t>
+      </w:r>
+      <w:proofErr w:type="gramStart"/>
+      <w:r>
+        <w:t xml:space="preserve">of  </w:t>
+      </w:r>
+      <w:r>
+        <w:t>3280.0</w:t>
+      </w:r>
+      <w:proofErr w:type="gramEnd"/>
+      <w:r>
+        <w:t xml:space="preserve"> </w:t>
+      </w:r>
+      <w:r>
+        <w:t>seconds when simulating for approximately 1 day.</w:t>
+      </w:r>
+      <w:r>
+        <w:t xml:space="preserve"> </w:t>
+      </w:r>
+    </w:p>
+    <w:p>
+      <w:pPr>
+        <w:ind w:left="720"/>
+      </w:pPr>
+    </w:p>
+    <w:p>
+      <w:pPr>
+        <w:rPr>
+          <w:b/>
+          <w:bCs/>
+        </w:rPr>
+      </w:pPr>
+      <w:r>
+        <w:rPr>
+          <w:b/>
+          <w:bCs/>
+        </w:rPr>
+        <w:lastRenderedPageBreak/>
+        <w:tab/>
+      </w:r>
+      <w:r>
+        <w:rPr>
+          <w:b/>
+          <w:bCs/>
+          <w:noProof/>
+          <w14:ligatures w14:val="standardContextual"/>
+        </w:rPr>
+        <w:drawing>
+          <wp:inline distT="0" distB="0" distL="0" distR="0" wp14:anchorId="0B69A758" wp14:editId="17A7BFBB">
+            <wp:extent cx="5731510" cy="3275330"/>
+            <wp:effectExtent l="0" t="0" r="0" b="1270"/>
+            <wp:docPr id="1660103339" name="Picture 5"/>
+            <wp:cNvGraphicFramePr>
+              <a:graphicFrameLocks xmlns:a="http://schemas.openxmlformats.org/drawingml/2006/main" noChangeAspect="1"/>
+            </wp:cNvGraphicFramePr>
+            <a:graphic xmlns:a="http://schemas.openxmlformats.org/drawingml/2006/main">
+              <a:graphicData uri="http://schemas.openxmlformats.org/drawingml/2006/picture">
+                <pic:pic xmlns:pic="http://schemas.openxmlformats.org/drawingml/2006/picture">
+                  <pic:nvPicPr>
+                    <pic:cNvPr id="1660103339" name="Picture 1660103339"/>
+                    <pic:cNvPicPr/>
+                  </pic:nvPicPr>
+                  <pic:blipFill>
+                    <a:blip r:embed="rId15" cstate="print">
+                      <a:extLst>
+                        <a:ext uri="{28A0092B-C50C-407E-A947-70E740481C1C}">
+                          <a14:useLocalDpi xmlns:a14="http://schemas.microsoft.com/office/drawing/2010/main" val="0"/>
+                        </a:ext>
+                      </a:extLst>
+                    </a:blip>
+                    <a:stretch>
+                      <a:fillRect/>
+                    </a:stretch>
+                  </pic:blipFill>
+                  <pic:spPr>
+                    <a:xfrm>
+                      <a:off x="0" y="0"/>
+                      <a:ext cx="5731510" cy="3275330"/>
+                    </a:xfrm>
+                    <a:prstGeom prst="rect">
+                      <a:avLst/>
+                    </a:prstGeom>
+                  </pic:spPr>
+                </pic:pic>
+              </a:graphicData>
+            </a:graphic>
+          </wp:inline>
+        </w:drawing>
+      </w:r>
+    </w:p>
+    <w:p>
+      <w:pPr>
+        <w:jc w:val="center"/>
+        <w:rPr>
+          <w:b/>
+          <w:bCs/>
+        </w:rPr>
+      </w:pPr>
+      <w:r>
+        <w:rPr>
+          <w:b/>
+          <w:bCs/>
+        </w:rPr>
+        <w:t>Fig. cumulative dwell time of individual over generations</w:t>
+      </w:r>
+    </w:p>
+    <w:p>
+      <w:pPr>
+        <w:rPr>
+          <w:b/>
+          <w:bCs/>
+        </w:rPr>
+      </w:pPr>
+    </w:p>
+    <w:p>
+      <w:pPr>
+        <w:rPr>
+          <w:b/>
+          <w:bCs/>
+        </w:rPr>
+      </w:pPr>
+    </w:p>
+    <w:p>
+      <w:pPr>
+        <w:rPr>
+          <w:b/>
+          <w:bCs/>
+        </w:rPr>
+      </w:pPr>
+      <w:r>
+        <w:rPr>
+          <w:b/>
+          <w:bCs/>
+          <w:noProof/>
+          <w14:ligatures w14:val="standardContextual"/>
+        </w:rPr>
+        <w:drawing>
+          <wp:inline distT="0" distB="0" distL="0" distR="0" wp14:anchorId="591F74BB" wp14:editId="5BDBBB27">
+            <wp:extent cx="5731510" cy="3275330"/>
+            <wp:effectExtent l="0" t="0" r="0" b="1270"/>
+            <wp:docPr id="1772840760" name="Picture 6"/>
+            <wp:cNvGraphicFramePr>
+              <a:graphicFrameLocks xmlns:a="http://schemas.openxmlformats.org/drawingml/2006/main" noChangeAspect="1"/>
+            </wp:cNvGraphicFramePr>
+            <a:graphic xmlns:a="http://schemas.openxmlformats.org/drawingml/2006/main">
+              <a:graphicData uri="http://schemas.openxmlformats.org/drawingml/2006/picture">
+                <pic:pic xmlns:pic="http://schemas.openxmlformats.org/drawingml/2006/picture">
+                  <pic:nvPicPr>
+                    <pic:cNvPr id="1772840760" name="Picture 1772840760"/>
+                    <pic:cNvPicPr/>
+                  </pic:nvPicPr>
+                  <pic:blipFill>
+                    <a:blip r:embed="rId16" cstate="print">
+                      <a:extLst>
+                        <a:ext uri="{28A0092B-C50C-407E-A947-70E740481C1C}">
+                          <a14:useLocalDpi xmlns:a14="http://schemas.microsoft.com/office/drawing/2010/main" val="0"/>
+                        </a:ext>
+                      </a:extLst>
+                    </a:blip>
+                    <a:stretch>
+                      <a:fillRect/>
+                    </a:stretch>
+                  </pic:blipFill>
+                  <pic:spPr>
+                    <a:xfrm>
+                      <a:off x="0" y="0"/>
+                      <a:ext cx="5731510" cy="3275330"/>
+                    </a:xfrm>
+                    <a:prstGeom prst="rect">
+                      <a:avLst/>
+                    </a:prstGeom>
+                  </pic:spPr>
+                </pic:pic>
+              </a:graphicData>
+            </a:graphic>
+          </wp:inline>
+        </w:drawing>
+      </w:r>
+    </w:p>
+    <w:p>
+      <w:pPr>
+        <w:pStyle w:val="ListParagraph"/>
+        <w:jc w:val="center"/>
+        <w:rPr>
+          <w:b/>
+          <w:bCs/>
+        </w:rPr>
+      </w:pPr>
+      <w:r>
+        <w:rPr>
+          <w:b/>
+          <w:bCs/>
+        </w:rPr>
+        <w:t>Fig. cumulative revisit time of individual over generation</w:t>
+      </w:r>
+    </w:p>
+    <w:p>
+      <w:pPr>
+        <w:pStyle w:val="ListParagraph"/>
+        <w:jc w:val="center"/>
+        <w:rPr>
+          <w:b/>
+          <w:bCs/>
+        </w:rPr>
+      </w:pPr>
+    </w:p>
+    <w:p>
+      <w:pPr>
+        <w:pStyle w:val="ListParagraph"/>
+        <w:jc w:val="center"/>
+        <w:rPr>
+          <w:b/>
+          <w:bCs/>
+        </w:rPr>
+      </w:pPr>
+    </w:p>
+    <w:p>
+      <w:pPr>
+        <w:pStyle w:val="ListParagraph"/>
+        <w:jc w:val="center"/>
+        <w:rPr>
+          <w:b/>
+          <w:bCs/>
+        </w:rPr>
+      </w:pPr>
+      <w:r>
+        <w:rPr>
+          <w:b/>
+          <w:bCs/>
+          <w:noProof/>
+          <w14:ligatures w14:val="standardContextual"/>
+        </w:rPr>
+        <w:lastRenderedPageBreak/>
+        <w:drawing>
+          <wp:inline distT="0" distB="0" distL="0" distR="0" wp14:anchorId="048E8619" wp14:editId="4FF5C8A4">
+            <wp:extent cx="5731510" cy="2865755"/>
+            <wp:effectExtent l="0" t="0" r="0" b="4445"/>
+            <wp:docPr id="1066011776" name="Picture 9"/>
+            <wp:cNvGraphicFramePr>
+              <a:graphicFrameLocks xmlns:a="http://schemas.openxmlformats.org/drawingml/2006/main" noChangeAspect="1"/>
+            </wp:cNvGraphicFramePr>
+            <a:graphic xmlns:a="http://schemas.openxmlformats.org/drawingml/2006/main">
+              <a:graphicData uri="http://schemas.openxmlformats.org/drawingml/2006/picture">
+                <pic:pic xmlns:pic="http://schemas.openxmlformats.org/drawingml/2006/picture">
+                  <pic:nvPicPr>
+                    <pic:cNvPr id="1066011776" name="Picture 1066011776"/>
+                    <pic:cNvPicPr/>
+                  </pic:nvPicPr>
+                  <pic:blipFill>
+                    <a:blip r:embed="rId17">
+                      <a:extLst>
+                        <a:ext uri="{28A0092B-C50C-407E-A947-70E740481C1C}">
+                          <a14:useLocalDpi xmlns:a14="http://schemas.microsoft.com/office/drawing/2010/main" val="0"/>
+                        </a:ext>
+                      </a:extLst>
+                    </a:blip>
+                    <a:stretch>
+                      <a:fillRect/>
+                    </a:stretch>
+                  </pic:blipFill>
+                  <pic:spPr>
+                    <a:xfrm>
+                      <a:off x="0" y="0"/>
+                      <a:ext cx="5731510" cy="2865755"/>
+                    </a:xfrm>
+                    <a:prstGeom prst="rect">
+                      <a:avLst/>
+                    </a:prstGeom>
+                  </pic:spPr>
+                </pic:pic>
+              </a:graphicData>
+            </a:graphic>
+          </wp:inline>
+        </w:drawing>
+      </w:r>
+    </w:p>
+    <w:p>
+      <w:pPr>
+        <w:pStyle w:val="ListParagraph"/>
+        <w:jc w:val="center"/>
+        <w:rPr>
+          <w:b/>
+          <w:bCs/>
+        </w:rPr>
+      </w:pPr>
+      <w:r>
+        <w:rPr>
+          <w:b/>
+          <w:bCs/>
+        </w:rPr>
+        <w:t>Fig. Analysing top 5 fitness values (cum. Dwell time and revisit time) in each generation</w:t>
+      </w:r>
+    </w:p>
+    <w:p>
+      <w:pPr>
+        <w:pStyle w:val="ListParagraph"/>
+        <w:jc w:val="center"/>
+        <w:rPr>
+          <w:b/>
+          <w:bCs/>
+        </w:rPr>
+      </w:pPr>
+    </w:p>
+    <w:p>
+      <w:pPr>
+        <w:pStyle w:val="ListParagraph"/>
+        <w:jc w:val="center"/>
+        <w:rPr>
+          <w:b/>
+          <w:bCs/>
+        </w:rPr>
+      </w:pPr>
+      <w:r>
+        <w:rPr>
+          <w:b/>
+          <w:bCs/>
+          <w:noProof/>
+          <w14:ligatures w14:val="standardContextual"/>
+        </w:rPr>
+        <w:drawing>
+          <wp:inline distT="0" distB="0" distL="0" distR="0" wp14:anchorId="50803A5C" wp14:editId="3B2359DD">
+            <wp:extent cx="5731510" cy="4166870"/>
+            <wp:effectExtent l="0" t="0" r="0" b="0"/>
+            <wp:docPr id="30943054" name="Picture 11"/>
+            <wp:cNvGraphicFramePr>
+              <a:graphicFrameLocks xmlns:a="http://schemas.openxmlformats.org/drawingml/2006/main" noChangeAspect="1"/>
+            </wp:cNvGraphicFramePr>
+            <a:graphic xmlns:a="http://schemas.openxmlformats.org/drawingml/2006/main">
+              <a:graphicData uri="http://schemas.openxmlformats.org/drawingml/2006/picture">
+                <pic:pic xmlns:pic="http://schemas.openxmlformats.org/drawingml/2006/picture">
+                  <pic:nvPicPr>
+                    <pic:cNvPr id="30943054" name="Picture 30943054"/>
+                    <pic:cNvPicPr/>
+                  </pic:nvPicPr>
+                  <pic:blipFill>
+                    <a:blip r:embed="rId18" cstate="print">
+                      <a:extLst>
+                        <a:ext uri="{28A0092B-C50C-407E-A947-70E740481C1C}">
+                          <a14:useLocalDpi xmlns:a14="http://schemas.microsoft.com/office/drawing/2010/main" val="0"/>
+                        </a:ext>
+                      </a:extLst>
+                    </a:blip>
+                    <a:stretch>
+                      <a:fillRect/>
+                    </a:stretch>
+                  </pic:blipFill>
+                  <pic:spPr>
+                    <a:xfrm>
+                      <a:off x="0" y="0"/>
+                      <a:ext cx="5731510" cy="4166870"/>
+                    </a:xfrm>
+                    <a:prstGeom prst="rect">
+                      <a:avLst/>
+                    </a:prstGeom>
+                  </pic:spPr>
+                </pic:pic>
+              </a:graphicData>
+            </a:graphic>
+          </wp:inline>
+        </w:drawing>
+      </w:r>
+    </w:p>
+    <w:p>
+      <w:pPr>
+        <w:pStyle w:val="ListParagraph"/>
+        <w:jc w:val="center"/>
+        <w:rPr>
+          <w:b/>
+          <w:bCs/>
+        </w:rPr>
+      </w:pPr>
+      <w:r>
+        <w:rPr>
+          <w:b/>
+          <w:bCs/>
+        </w:rPr>
+        <w:t>Fig. Relational graph between top 5 best fit cum dwell time and revisit time per generation</w:t>
+      </w:r>
+    </w:p>
+    <w:p>
+      <w:pPr>
+        <w:pStyle w:val="ListParagraph"/>
+        <w:rPr>
+          <w:b/>
+          <w:bCs/>
+        </w:rPr>
+      </w:pPr>
+      <w:r>
+        <w:rPr>
+          <w:b/>
+          <w:bCs/>
+          <w:noProof/>
+          <w14:ligatures w14:val="standardContextual"/>
+        </w:rPr>
+        <w:lastRenderedPageBreak/>
+        <w:drawing>
+          <wp:inline distT="0" distB="0" distL="0" distR="0" wp14:anchorId="7606611B" wp14:editId="615EA019">
+            <wp:extent cx="5731510" cy="3439160"/>
+            <wp:effectExtent l="0" t="0" r="0" b="2540"/>
+            <wp:docPr id="880989085" name="Picture 7"/>
+            <wp:cNvGraphicFramePr>
+              <a:graphicFrameLocks xmlns:a="http://schemas.openxmlformats.org/drawingml/2006/main" noChangeAspect="1"/>
+            </wp:cNvGraphicFramePr>
+            <a:graphic xmlns:a="http://schemas.openxmlformats.org/drawingml/2006/main">
+              <a:graphicData uri="http://schemas.openxmlformats.org/drawingml/2006/picture">
+                <pic:pic xmlns:pic="http://schemas.openxmlformats.org/drawingml/2006/picture">
+                  <pic:nvPicPr>
+                    <pic:cNvPr id="880989085" name="Picture 880989085"/>
+                    <pic:cNvPicPr/>
+                  </pic:nvPicPr>
+                  <pic:blipFill>
+                    <a:blip r:embed="rId19">
+                      <a:extLst>
+                        <a:ext uri="{28A0092B-C50C-407E-A947-70E740481C1C}">
+                          <a14:useLocalDpi xmlns:a14="http://schemas.microsoft.com/office/drawing/2010/main" val="0"/>
+                        </a:ext>
+                      </a:extLst>
+                    </a:blip>
+                    <a:stretch>
+                      <a:fillRect/>
+                    </a:stretch>
+                  </pic:blipFill>
+                  <pic:spPr>
+                    <a:xfrm>
+                      <a:off x="0" y="0"/>
+                      <a:ext cx="5731510" cy="3439160"/>
+                    </a:xfrm>
+                    <a:prstGeom prst="rect">
+                      <a:avLst/>
+                    </a:prstGeom>
+                  </pic:spPr>
+                </pic:pic>
+              </a:graphicData>
+            </a:graphic>
+          </wp:inline>
+        </w:drawing>
+      </w:r>
+    </w:p>
+    <w:p>
+      <w:pPr>
+        <w:pStyle w:val="ListParagraph"/>
+        <w:jc w:val="center"/>
+        <w:rPr>
+          <w:b/>
+          <w:bCs/>
+        </w:rPr>
+      </w:pPr>
+      <w:r>
+        <w:rPr>
+          <w:b/>
+          <w:bCs/>
+        </w:rPr>
+        <w:t>Fig. final population fitness</w:t>
+      </w:r>
+    </w:p>
+    <w:p>
+      <w:pPr>
+        <w:pStyle w:val="ListParagraph"/>
+        <w:rPr>
+          <w:b/>
+          <w:bCs/>
+        </w:rPr>
+      </w:pPr>
+    </w:p>
+    <w:p>
+      <w:pPr>
+        <w:pStyle w:val="ListParagraph"/>
+        <w:rPr>
+          <w:b/>
+          <w:bCs/>
+        </w:rPr>
+      </w:pPr>
+    </w:p>
+    <w:p>
+      <w:pPr>
+        <w:pStyle w:val="ListParagraph"/>
+        <w:rPr>
+          <w:b/>
+          <w:bCs/>
+        </w:rPr>
+      </w:pPr>
+      <w:r>
+        <w:rPr>
+          <w:b/>
+          <w:bCs/>
+          <w:noProof/>
+          <w14:ligatures w14:val="standardContextual"/>
+        </w:rPr>
+        <w:drawing>
+          <wp:inline distT="0" distB="0" distL="0" distR="0" wp14:anchorId="6A4D3211" wp14:editId="166B14ED">
+            <wp:extent cx="5731510" cy="4298950"/>
+            <wp:effectExtent l="0" t="0" r="0" b="6350"/>
+            <wp:docPr id="359671929" name="Picture 8"/>
+            <wp:cNvGraphicFramePr>
+              <a:graphicFrameLocks xmlns:a="http://schemas.openxmlformats.org/drawingml/2006/main" noChangeAspect="1"/>
+            </wp:cNvGraphicFramePr>
+            <a:graphic xmlns:a="http://schemas.openxmlformats.org/drawingml/2006/main">
+              <a:graphicData uri="http://schemas.openxmlformats.org/drawingml/2006/picture">
+                <pic:pic xmlns:pic="http://schemas.openxmlformats.org/drawingml/2006/picture">
+                  <pic:nvPicPr>
+                    <pic:cNvPr id="359671929" name="Picture 359671929"/>
+                    <pic:cNvPicPr/>
+                  </pic:nvPicPr>
+                  <pic:blipFill>
+                    <a:blip r:embed="rId20">
+                      <a:extLst>
+                        <a:ext uri="{28A0092B-C50C-407E-A947-70E740481C1C}">
+                          <a14:useLocalDpi xmlns:a14="http://schemas.microsoft.com/office/drawing/2010/main" val="0"/>
+                        </a:ext>
+                      </a:extLst>
+                    </a:blip>
+                    <a:stretch>
+                      <a:fillRect/>
+                    </a:stretch>
+                  </pic:blipFill>
+                  <pic:spPr>
+                    <a:xfrm>
+                      <a:off x="0" y="0"/>
+                      <a:ext cx="5731510" cy="4298950"/>
+                    </a:xfrm>
+                    <a:prstGeom prst="rect">
+                      <a:avLst/>
+                    </a:prstGeom>
+                  </pic:spPr>
+                </pic:pic>
+              </a:graphicData>
+            </a:graphic>
+          </wp:inline>
+        </w:drawing>
+      </w:r>
+    </w:p>
+    <w:p>
+      <w:pPr>
+        <w:pStyle w:val="ListParagraph"/>
+        <w:jc w:val="center"/>
+        <w:rPr>
+          <w:b/>
+          <w:bCs/>
+        </w:rPr>
+      </w:pPr>
+      <w:r>
+        <w:rPr>
+          <w:b/>
+          <w:bCs/>
+        </w:rPr>
+        <w:t>Fig. number of population individuals per generation</w:t>
+      </w:r>
+    </w:p>
+    <w:p>
+      <w:pPr>
+        <w:pStyle w:val="ListParagraph"/>
+        <w:rPr>
+          <w:b/>
+          <w:bCs/>
+        </w:rPr>
+      </w:pPr>
+    </w:p>
+    <w:p>
+      <w:pPr>
+        <w:pStyle w:val="ListParagraph"/>
+        <w:rPr>
+          <w:b/>
+          <w:bCs/>
+        </w:rPr>
+      </w:pPr>
+    </w:p>
+    <w:p>
+      <w:pPr>
+        <w:pStyle w:val="ListParagraph"/>
+        <w:rPr>
+          <w:b/>
+          <w:bCs/>
+        </w:rPr>
+      </w:pPr>
+      <w:r>
+        <w:rPr>
+          <w:b/>
+          <w:bCs/>
+        </w:rPr>
+        <w:lastRenderedPageBreak/>
+        <w:t xml:space="preserve">Test4: NSGA3 Optimizer, for </w:t>
+      </w:r>
+      <w:r>
+        <w:rPr>
+          <w:b/>
+          <w:bCs/>
+        </w:rPr>
+        <w:t xml:space="preserve">best fit inclination angle and </w:t>
+      </w:r>
+      <w:proofErr w:type="spellStart"/>
+      <w:r>
+        <w:rPr>
+          <w:b/>
+          <w:bCs/>
+        </w:rPr>
+        <w:t>rran</w:t>
+      </w:r>
+      <w:proofErr w:type="spellEnd"/>
+      <w:r>
+        <w:rPr>
+          <w:b/>
+          <w:bCs/>
+        </w:rPr>
+        <w:t xml:space="preserve"> angle for the constellation of 3 plane and 4 satellite in each plane. The test applies with </w:t>
+      </w:r>
+      <w:proofErr w:type="spellStart"/>
+      <w:r>
+        <w:rPr>
+          <w:b/>
+          <w:bCs/>
+        </w:rPr>
+        <w:t>eaMuPlusLambda</w:t>
+      </w:r>
+      <w:proofErr w:type="spellEnd"/>
+      <w:r>
+        <w:rPr>
+          <w:b/>
+          <w:bCs/>
+        </w:rPr>
+        <w:t xml:space="preserve"> concept, where new generation is updated from the combination of best population and offspring, while keep reducing the population size (mu) by 5% per generation, till the minimum of individual size 30. Starting the crossover probability high with 0.9 and keep downgrading with generation, so the algorithm </w:t>
+      </w:r>
+      <w:proofErr w:type="gramStart"/>
+      <w:r>
+        <w:rPr>
+          <w:b/>
+          <w:bCs/>
+        </w:rPr>
+        <w:t>explore</w:t>
+      </w:r>
+      <w:proofErr w:type="gramEnd"/>
+      <w:r>
+        <w:rPr>
+          <w:b/>
+          <w:bCs/>
+        </w:rPr>
+        <w:t xml:space="preserve"> in earlier phase. And the mutation probability </w:t>
+      </w:r>
+      <w:proofErr w:type="gramStart"/>
+      <w:r>
+        <w:rPr>
+          <w:b/>
+          <w:bCs/>
+        </w:rPr>
+        <w:t>initialize</w:t>
+      </w:r>
+      <w:proofErr w:type="gramEnd"/>
+      <w:r>
+        <w:rPr>
+          <w:b/>
+          <w:bCs/>
+        </w:rPr>
+        <w:t xml:space="preserve"> with 0.05 and keep increasing with generation, so the algorithm diversify later.</w:t>
+      </w:r>
+    </w:p>
+    <w:p>
+      <w:pPr>
+        <w:pStyle w:val="ListParagraph"/>
+        <w:rPr>
+          <w:b/>
+          <w:bCs/>
+        </w:rPr>
+      </w:pPr>
+    </w:p>
+    <w:p>
+      <w:pPr>
+        <w:pStyle w:val="ListParagraph"/>
+        <w:rPr>
+          <w:b/>
+          <w:bCs/>
+        </w:rPr>
+      </w:pPr>
+      <w:r>
+        <w:rPr>
+          <w:b/>
+          <w:bCs/>
+        </w:rPr>
+        <w:t xml:space="preserve">Dynamic change in crossover and mutation probability mathematical </w:t>
+      </w:r>
+      <w:proofErr w:type="spellStart"/>
+      <w:r>
+        <w:rPr>
+          <w:b/>
+          <w:bCs/>
+        </w:rPr>
+        <w:t>explaination</w:t>
+      </w:r>
+      <w:proofErr w:type="spellEnd"/>
+      <w:r>
+        <w:rPr>
+          <w:b/>
+          <w:bCs/>
+        </w:rPr>
+        <w:t>,</w:t>
+      </w:r>
+    </w:p>
+    <w:p>
+      <w:pPr>
+        <w:pStyle w:val="ListParagraph"/>
+        <w:rPr>
+          <w:b/>
+          <w:bCs/>
+        </w:rPr>
+      </w:pPr>
+      <w:r>
+        <w:rPr>
+          <w:b/>
+          <w:bCs/>
+        </w:rPr>
+        <w:t>Pc</w:t>
+      </w:r>
+      <w:r>
+        <w:rPr>
+          <w:b/>
+          <w:bCs/>
+        </w:rPr>
+        <w:t xml:space="preserve"> </w:t>
+      </w:r>
+      <w:r>
+        <w:rPr>
+          <w:b/>
+          <w:bCs/>
+        </w:rPr>
+        <w:t xml:space="preserve">= </w:t>
+      </w:r>
+      <w:proofErr w:type="spellStart"/>
+      <w:r>
+        <w:rPr>
+          <w:b/>
+          <w:bCs/>
+        </w:rPr>
+        <w:t>initial_Pc</w:t>
+      </w:r>
+      <w:proofErr w:type="spellEnd"/>
+      <w:r>
+        <w:rPr>
+          <w:b/>
+          <w:bCs/>
+        </w:rPr>
+        <w:t xml:space="preserve"> * (1 – gen/</w:t>
+      </w:r>
+      <w:proofErr w:type="spellStart"/>
+      <w:r>
+        <w:rPr>
+          <w:b/>
+          <w:bCs/>
+        </w:rPr>
+        <w:t>nGen</w:t>
+      </w:r>
+      <w:proofErr w:type="spellEnd"/>
+      <w:r>
+        <w:rPr>
+          <w:b/>
+          <w:bCs/>
+        </w:rPr>
+        <w:t>)</w:t>
+      </w:r>
+    </w:p>
+    <w:p>
+      <w:pPr>
+        <w:pStyle w:val="ListParagraph"/>
+        <w:rPr>
+          <w:b/>
+          <w:bCs/>
+        </w:rPr>
+      </w:pPr>
+    </w:p>
+    <w:p>
+      <w:pPr>
+        <w:pStyle w:val="ListParagraph"/>
+        <w:rPr>
+          <w:b/>
+          <w:bCs/>
+        </w:rPr>
+      </w:pPr>
+      <w:r>
+        <w:rPr>
+          <w:b/>
+          <w:bCs/>
+        </w:rPr>
+        <w:t xml:space="preserve">Pm = </w:t>
+      </w:r>
+      <w:proofErr w:type="spellStart"/>
+      <w:r>
+        <w:rPr>
+          <w:b/>
+          <w:bCs/>
+        </w:rPr>
+        <w:t>initial_Pm</w:t>
+      </w:r>
+      <w:proofErr w:type="spellEnd"/>
+      <w:r>
+        <w:rPr>
+          <w:b/>
+          <w:bCs/>
+        </w:rPr>
+        <w:t xml:space="preserve"> + (</w:t>
+      </w:r>
+      <w:proofErr w:type="spellStart"/>
+      <w:r>
+        <w:rPr>
+          <w:b/>
+          <w:bCs/>
+        </w:rPr>
+        <w:t>Pm_end</w:t>
+      </w:r>
+      <w:proofErr w:type="spellEnd"/>
+      <w:r>
+        <w:rPr>
+          <w:b/>
+          <w:bCs/>
+        </w:rPr>
+        <w:t xml:space="preserve"> – </w:t>
+      </w:r>
+      <w:proofErr w:type="spellStart"/>
+      <w:r>
+        <w:rPr>
+          <w:b/>
+          <w:bCs/>
+        </w:rPr>
+        <w:t>initial_Pm</w:t>
+      </w:r>
+      <w:proofErr w:type="spellEnd"/>
+      <w:r>
+        <w:rPr>
+          <w:b/>
+          <w:bCs/>
+        </w:rPr>
+        <w:t xml:space="preserve">) * </w:t>
+      </w:r>
+      <w:r>
+        <w:rPr>
+          <w:b/>
+          <w:bCs/>
+        </w:rPr>
+        <w:t>(</w:t>
+      </w:r>
+      <w:r>
+        <w:rPr>
+          <w:b/>
+          <w:bCs/>
+        </w:rPr>
+        <w:t>gen</w:t>
+      </w:r>
+      <w:r>
+        <w:rPr>
+          <w:b/>
+          <w:bCs/>
+        </w:rPr>
+        <w:t xml:space="preserve"> </w:t>
+      </w:r>
+      <w:r>
+        <w:rPr>
+          <w:b/>
+          <w:bCs/>
+        </w:rPr>
+        <w:t>/</w:t>
+      </w:r>
+      <w:r>
+        <w:rPr>
+          <w:b/>
+          <w:bCs/>
+        </w:rPr>
+        <w:t xml:space="preserve"> </w:t>
+      </w:r>
+      <w:proofErr w:type="spellStart"/>
+      <w:r>
+        <w:rPr>
+          <w:b/>
+          <w:bCs/>
+        </w:rPr>
+        <w:t>nGen</w:t>
+      </w:r>
+      <w:proofErr w:type="spellEnd"/>
+      <w:r>
+        <w:rPr>
+          <w:b/>
+          <w:bCs/>
+        </w:rPr>
+        <w:t>)</w:t>
+      </w:r>
+    </w:p>
+    <w:p>
+      <w:pPr>
+        <w:pStyle w:val="ListParagraph"/>
+        <w:rPr>
+          <w:b/>
+          <w:bCs/>
+        </w:rPr>
+      </w:pPr>
+    </w:p>
+    <w:p>
+      <w:pPr>
+        <w:pStyle w:val="ListParagraph"/>
+        <w:rPr>
+          <w:b/>
+          <w:bCs/>
+        </w:rPr>
+      </w:pPr>
+      <w:proofErr w:type="gramStart"/>
+      <w:r>
+        <w:rPr>
+          <w:b/>
+          <w:bCs/>
+        </w:rPr>
+        <w:t>Where</w:t>
+      </w:r>
+      <w:proofErr w:type="gramEnd"/>
+      <w:r>
+        <w:rPr>
+          <w:b/>
+          <w:bCs/>
+        </w:rPr>
+        <w:t xml:space="preserve">, </w:t>
+      </w:r>
+    </w:p>
+    <w:p>
+      <w:pPr>
+        <w:pStyle w:val="ListParagraph"/>
+        <w:rPr>
+          <w:b/>
+          <w:bCs/>
+        </w:rPr>
+      </w:pPr>
+      <w:r>
+        <w:rPr>
+          <w:b/>
+          <w:bCs/>
+        </w:rPr>
+        <w:t>Pc = crossover probability for current generation</w:t>
+      </w:r>
+    </w:p>
+    <w:p>
+      <w:pPr>
+        <w:pStyle w:val="ListParagraph"/>
+        <w:rPr>
+          <w:b/>
+          <w:bCs/>
+        </w:rPr>
+      </w:pPr>
+      <w:r>
+        <w:rPr>
+          <w:b/>
+          <w:bCs/>
+        </w:rPr>
+        <w:t xml:space="preserve">Pm = mutation probability for current generation </w:t>
+      </w:r>
+    </w:p>
+    <w:p>
+      <w:pPr>
+        <w:pStyle w:val="ListParagraph"/>
+        <w:rPr>
+          <w:b/>
+          <w:bCs/>
+        </w:rPr>
+      </w:pPr>
+      <w:r>
+        <w:rPr>
+          <w:b/>
+          <w:bCs/>
+        </w:rPr>
+        <w:t>Pc + Pm &lt;=1.0</w:t>
+      </w:r>
+    </w:p>
+    <w:p>
+      <w:pPr>
+        <w:pStyle w:val="ListParagraph"/>
+        <w:rPr>
+          <w:b/>
+          <w:bCs/>
+        </w:rPr>
+      </w:pPr>
+    </w:p>
+    <w:p>
+      <w:pPr>
+        <w:pStyle w:val="ListParagraph"/>
+        <w:rPr>
+          <w:b/>
+          <w:bCs/>
+        </w:rPr>
+      </w:pPr>
+      <w:proofErr w:type="spellStart"/>
+      <w:r>
+        <w:rPr>
+          <w:b/>
+          <w:bCs/>
+        </w:rPr>
+        <w:t>initial_Pc</w:t>
+      </w:r>
+      <w:proofErr w:type="spellEnd"/>
+      <w:r>
+        <w:rPr>
+          <w:b/>
+          <w:bCs/>
+        </w:rPr>
+        <w:t xml:space="preserve"> = start value for Pc </w:t>
+      </w:r>
+      <w:proofErr w:type="gramStart"/>
+      <w:r>
+        <w:rPr>
+          <w:b/>
+          <w:bCs/>
+        </w:rPr>
+        <w:t>( in</w:t>
+      </w:r>
+      <w:proofErr w:type="gramEnd"/>
+      <w:r>
+        <w:rPr>
+          <w:b/>
+          <w:bCs/>
+        </w:rPr>
+        <w:t xml:space="preserve"> this case 0.9)</w:t>
+      </w:r>
+    </w:p>
+    <w:p>
+      <w:pPr>
+        <w:pStyle w:val="ListParagraph"/>
+        <w:rPr>
+          <w:b/>
+          <w:bCs/>
+        </w:rPr>
+      </w:pPr>
+      <w:r>
+        <w:rPr>
+          <w:b/>
+          <w:bCs/>
+        </w:rPr>
+        <w:t>gen = current generation number</w:t>
+      </w:r>
+    </w:p>
+    <w:p>
+      <w:pPr>
+        <w:pStyle w:val="ListParagraph"/>
+        <w:rPr>
+          <w:b/>
+          <w:bCs/>
+        </w:rPr>
+      </w:pPr>
+      <w:proofErr w:type="spellStart"/>
+      <w:r>
+        <w:rPr>
+          <w:b/>
+          <w:bCs/>
+        </w:rPr>
+        <w:t>nGen</w:t>
+      </w:r>
+      <w:proofErr w:type="spellEnd"/>
+      <w:r>
+        <w:rPr>
+          <w:b/>
+          <w:bCs/>
+        </w:rPr>
+        <w:t xml:space="preserve"> = total generation </w:t>
+      </w:r>
+    </w:p>
+    <w:p>
+      <w:pPr>
+        <w:pStyle w:val="ListParagraph"/>
+        <w:rPr>
+          <w:b/>
+          <w:bCs/>
+        </w:rPr>
+      </w:pPr>
+      <w:proofErr w:type="spellStart"/>
+      <w:r>
+        <w:rPr>
+          <w:b/>
+          <w:bCs/>
+        </w:rPr>
+        <w:t>Pm_end</w:t>
+      </w:r>
+      <w:proofErr w:type="spellEnd"/>
+      <w:r>
+        <w:rPr>
+          <w:b/>
+          <w:bCs/>
+        </w:rPr>
+        <w:t xml:space="preserve"> = maximum value for Pm </w:t>
+      </w:r>
+      <w:proofErr w:type="gramStart"/>
+      <w:r>
+        <w:rPr>
+          <w:b/>
+          <w:bCs/>
+        </w:rPr>
+        <w:t>( in</w:t>
+      </w:r>
+      <w:proofErr w:type="gramEnd"/>
+      <w:r>
+        <w:rPr>
+          <w:b/>
+          <w:bCs/>
+        </w:rPr>
+        <w:t xml:space="preserve"> this case 0.4)</w:t>
+      </w:r>
+    </w:p>
+    <w:p>
+      <w:pPr>
+        <w:pStyle w:val="ListParagraph"/>
+        <w:rPr>
+          <w:b/>
+          <w:bCs/>
+        </w:rPr>
+      </w:pPr>
+      <w:proofErr w:type="spellStart"/>
+      <w:r>
+        <w:rPr>
+          <w:b/>
+          <w:bCs/>
+        </w:rPr>
+        <w:t>initial_Pm</w:t>
+      </w:r>
+      <w:proofErr w:type="spellEnd"/>
+      <w:r>
+        <w:rPr>
+          <w:b/>
+          <w:bCs/>
+        </w:rPr>
+        <w:t xml:space="preserve"> = minimum start value for Pm (in this case 0.05)</w:t>
+      </w:r>
+    </w:p>
+    <w:p>
+      <w:pPr>
+        <w:pStyle w:val="ListParagraph"/>
+        <w:rPr>
+          <w:b/>
+          <w:bCs/>
+        </w:rPr>
+      </w:pPr>
+    </w:p>
+    <w:p>
+      <w:pPr>
+        <w:pStyle w:val="ListParagraph"/>
+        <w:rPr>
+          <w:b/>
+          <w:bCs/>
+        </w:rPr>
+      </w:pPr>
+    </w:p>
+    <w:p>
+      <w:pPr>
+        <w:pStyle w:val="ListParagraph"/>
+        <w:rPr>
+          <w:b/>
+          <w:bCs/>
+        </w:rPr>
+      </w:pPr>
+    </w:p>
+    <w:p>
+      <w:pPr>
+        <w:pStyle w:val="ListParagraph"/>
+        <w:rPr>
+          <w:b/>
+          <w:bCs/>
+        </w:rPr>
+      </w:pPr>
+    </w:p>
+    <w:p>
+      <w:pPr>
+        <w:pStyle w:val="ListParagraph"/>
+        <w:rPr>
+          <w:b/>
+          <w:bCs/>
+        </w:rPr>
+      </w:pPr>
+    </w:p>
+    <w:p>
+      <w:pPr>
+        <w:pStyle w:val="ListParagraph"/>
+        <w:rPr>
+          <w:b/>
+          <w:bCs/>
+        </w:rPr>
+      </w:pPr>
+      <w:r>
+        <w:rPr>
+          <w:b/>
+          <w:bCs/>
+        </w:rPr>
+        <w:t>Test</w:t>
+      </w:r>
+      <w:r>
+        <w:rPr>
+          <w:b/>
+          <w:bCs/>
+        </w:rPr>
+        <w:t>5</w:t>
+      </w:r>
+      <w:r>
+        <w:rPr>
+          <w:b/>
+          <w:bCs/>
+        </w:rPr>
+        <w:t xml:space="preserve">: NSGA3 optimizer, for best fit inclination angle and </w:t>
+      </w:r>
+      <w:proofErr w:type="spellStart"/>
+      <w:r>
+        <w:rPr>
+          <w:b/>
+          <w:bCs/>
+        </w:rPr>
+        <w:t>raan</w:t>
+      </w:r>
+      <w:proofErr w:type="spellEnd"/>
+      <w:r>
+        <w:rPr>
+          <w:b/>
+          <w:bCs/>
+        </w:rPr>
+        <w:t xml:space="preserve"> angle for the constellation of 3 plane and 4 satellite in each plane</w:t>
+      </w:r>
+      <w:r>
+        <w:rPr>
+          <w:b/>
+          <w:bCs/>
+        </w:rPr>
+        <w:t xml:space="preserve">, where mutation and crossover probability keep changing as per </w:t>
+      </w:r>
+      <w:proofErr w:type="spellStart"/>
+      <w:r>
+        <w:rPr>
+          <w:b/>
+          <w:bCs/>
+        </w:rPr>
         <w:t>dynamic</w:t>
       </w:r>
       <w:r>
@@ -2595,33 +4228,39 @@
           <w:b/>
           <w:bCs/>
         </w:rPr>
-        <w:t xml:space="preserve"> for population of 50 with 40 generation</w:t>
-      </w:r>
-    </w:p>
-    <w:p>
-      <w:pPr>
-        <w:rPr>
-          <w:b/>
-          <w:bCs/>
-        </w:rPr>
-      </w:pPr>
-    </w:p>
-    <w:p>
-      <w:pPr>
-        <w:pStyle w:val="ListParagraph"/>
-        <w:rPr>
-          <w:b/>
-          <w:bCs/>
-        </w:rPr>
-      </w:pPr>
-    </w:p>
-    <w:p>
-      <w:pPr>
-        <w:pStyle w:val="ListParagraph"/>
-        <w:rPr>
-          <w:b/>
-          <w:bCs/>
-        </w:rPr>
+        <w:t>. For Population of 200 with 100 generation</w:t>
+      </w:r>
+    </w:p>
+    <w:p>
+      <w:pPr>
+        <w:pStyle w:val="ListParagraph"/>
+        <w:rPr>
+          <w:b/>
+          <w:bCs/>
+        </w:rPr>
+      </w:pPr>
+    </w:p>
+    <w:p>
+      <w:pPr>
+        <w:pStyle w:val="ListParagraph"/>
+        <w:rPr>
+          <w:b/>
+          <w:bCs/>
+        </w:rPr>
+      </w:pPr>
+    </w:p>
+    <w:p>
+      <w:pPr>
+        <w:pStyle w:val="ListParagraph"/>
+        <w:rPr>
+          <w:b/>
+          <w:bCs/>
+        </w:rPr>
+      </w:pPr>
+    </w:p>
+    <w:p>
+      <w:pPr>
+        <w:pStyle w:val="ListParagraph"/>
       </w:pPr>
     </w:p>
     <w:p>
@@ -2644,14 +4283,28 @@
           <w:b/>
           <w:bCs/>
         </w:rPr>
-        <w:t>4</w:t>
-      </w:r>
-      <w:r>
-        <w:rPr>
-          <w:b/>
-          <w:bCs/>
-        </w:rPr>
-        <w:t xml:space="preserve">: NSGA3 optimizer, for best fit inclination angle and </w:t>
+        <w:t>6</w:t>
+      </w:r>
+      <w:r>
+        <w:rPr>
+          <w:b/>
+          <w:bCs/>
+        </w:rPr>
+        <w:t xml:space="preserve">: </w:t>
+      </w:r>
+      <w:r>
+        <w:rPr>
+          <w:b/>
+          <w:bCs/>
+        </w:rPr>
+        <w:t xml:space="preserve">Performance analysis when gradually decrease the population sizes </w:t>
+      </w:r>
+      <w:r>
+        <w:rPr>
+          <w:b/>
+          <w:bCs/>
+        </w:rPr>
+        <w:t xml:space="preserve">NSGA3 optimizer, for best fit inclination angle and </w:t>
       </w:r>
       <w:proofErr w:type="spellStart"/>
       <w:r>
@@ -2674,110 +4327,6 @@
           <w:b/>
           <w:bCs/>
         </w:rPr>
-        <w:t xml:space="preserve">, where mutation and crossover probability keep changing as per </w:t>
-      </w:r>
-      <w:proofErr w:type="spellStart"/>
-      <w:r>
-        <w:rPr>
-          <w:b/>
-          <w:bCs/>
-        </w:rPr>
-        <w:t>dynamic</w:t>
-      </w:r>
-      <w:r>
-        <w:rPr>
-          <w:b/>
-          <w:bCs/>
-        </w:rPr>
-        <w:t>ly</w:t>
-      </w:r>
-      <w:proofErr w:type="spellEnd"/>
-      <w:r>
-        <w:rPr>
-          <w:b/>
-          <w:bCs/>
-        </w:rPr>
-        <w:t>. For Population of 200 with 100 generation</w:t>
-      </w:r>
-    </w:p>
-    <w:p>
-      <w:pPr>
-        <w:pStyle w:val="ListParagraph"/>
-        <w:rPr>
-          <w:b/>
-          <w:bCs/>
-        </w:rPr>
-      </w:pPr>
-    </w:p>
-    <w:p>
-      <w:pPr>
-        <w:pStyle w:val="ListParagraph"/>
-      </w:pPr>
-    </w:p>
-    <w:p>
-      <w:pPr>
-        <w:pStyle w:val="ListParagraph"/>
-        <w:rPr>
-          <w:b/>
-          <w:bCs/>
-        </w:rPr>
-      </w:pPr>
-      <w:r>
-        <w:rPr>
-          <w:b/>
-          <w:bCs/>
-        </w:rPr>
-        <w:t>Test</w:t>
-      </w:r>
-      <w:r>
-        <w:rPr>
-          <w:b/>
-          <w:bCs/>
-        </w:rPr>
-        <w:t>5</w:t>
-      </w:r>
-      <w:r>
-        <w:rPr>
-          <w:b/>
-          <w:bCs/>
-        </w:rPr>
-        <w:t xml:space="preserve">: </w:t>
-      </w:r>
-      <w:r>
-        <w:rPr>
-          <w:b/>
-          <w:bCs/>
-        </w:rPr>
-        <w:t xml:space="preserve">Performance analysis when gradually decrease the population sizes </w:t>
-      </w:r>
-      <w:r>
-        <w:rPr>
-          <w:b/>
-          <w:bCs/>
-        </w:rPr>
-        <w:t xml:space="preserve">NSGA3 optimizer, for best fit inclination angle and </w:t>
-      </w:r>
-      <w:proofErr w:type="spellStart"/>
-      <w:r>
-        <w:rPr>
-          <w:b/>
-          <w:bCs/>
-        </w:rPr>
-        <w:t>raan</w:t>
-      </w:r>
-      <w:proofErr w:type="spellEnd"/>
-      <w:r>
-        <w:rPr>
-          <w:b/>
-          <w:bCs/>
-        </w:rPr>
-        <w:t xml:space="preserve"> angle for the constellation of 3 plane and 4 satellite in each plane</w:t>
-      </w:r>
-      <w:r>
-        <w:rPr>
-          <w:b/>
-          <w:bCs/>
-        </w:rPr>
         <w:t xml:space="preserve"> with initial population size </w:t>
       </w:r>
       <w:r>
@@ -2811,142 +4360,14 @@
     </w:p>
     <w:p>
       <w:pPr>
-        <w:pStyle w:val="ListParagraph"/>
-        <w:ind w:left="1440"/>
-        <w:rPr>
-          <w:b/>
-          <w:bCs/>
-        </w:rPr>
-      </w:pPr>
-    </w:p>
-    <w:p>
-      <w:pPr>
-        <w:ind w:left="720"/>
-        <w:rPr>
-          <w:b/>
-          <w:bCs/>
-        </w:rPr>
-      </w:pPr>
-      <w:r>
-        <w:rPr>
-          <w:b/>
-          <w:bCs/>
-        </w:rPr>
-        <w:t xml:space="preserve">Parameter edit and update on algorithm: </w:t>
-      </w:r>
-    </w:p>
-    <w:p>
-      <w:pPr>
-        <w:ind w:left="720"/>
-      </w:pPr>
-      <w:r>
-        <w:t>We applied mu plus lambda algorithm to run the algorithm, to gradually decrease the population size (</w:t>
-      </w:r>
-      <w:proofErr w:type="gramStart"/>
-      <w:r>
-        <w:t>i.e..</w:t>
-      </w:r>
-      <w:proofErr w:type="gramEnd"/>
-      <w:r>
-        <w:t xml:space="preserve"> the number of individual) in each generation with best fitted values. </w:t>
-      </w:r>
-    </w:p>
-    <w:p>
-      <w:pPr>
-        <w:ind w:left="720"/>
-      </w:pPr>
-      <w:r>
-        <w:t>Here we have the parameters that influences the update in population sizes, and number of offsprings each generation.</w:t>
-      </w:r>
-    </w:p>
-    <w:p>
-      <w:pPr>
-        <w:ind w:left="720"/>
-      </w:pPr>
-      <w:proofErr w:type="gramStart"/>
-      <w:r>
-        <w:t xml:space="preserve">  </w:t>
-      </w:r>
-      <w:proofErr w:type="spellStart"/>
-      <w:r>
-        <w:t>initial</w:t>
-      </w:r>
-      <w:proofErr w:type="gramEnd"/>
-      <w:r>
-        <w:t>_mu</w:t>
-      </w:r>
-      <w:proofErr w:type="spellEnd"/>
-      <w:r>
-        <w:t>: The initial population size.</w:t>
-      </w:r>
-    </w:p>
-    <w:p>
-      <w:pPr>
-        <w:ind w:left="720"/>
-      </w:pPr>
-      <w:proofErr w:type="gramStart"/>
-      <w:r>
-        <w:t xml:space="preserve">  </w:t>
-      </w:r>
-      <w:proofErr w:type="spellStart"/>
-      <w:r>
-        <w:t>min</w:t>
-      </w:r>
-      <w:proofErr w:type="gramEnd"/>
-      <w:r>
-        <w:t>_mu</w:t>
-      </w:r>
-      <w:proofErr w:type="spellEnd"/>
-      <w:r>
-        <w:t>: The minimum population size.</w:t>
-      </w:r>
-    </w:p>
-    <w:p>
-      <w:pPr>
-        <w:ind w:left="720"/>
-      </w:pPr>
-      <w:proofErr w:type="gramStart"/>
-      <w:r>
-        <w:t xml:space="preserve">  </w:t>
-      </w:r>
-      <w:proofErr w:type="spellStart"/>
-      <w:r>
-        <w:t>decrease</w:t>
-      </w:r>
-      <w:proofErr w:type="gramEnd"/>
-      <w:r>
-        <w:t>_rate</w:t>
-      </w:r>
-      <w:proofErr w:type="spellEnd"/>
-      <w:r>
-        <w:t>: The number of individuals to decrease per generation.</w:t>
-      </w:r>
-    </w:p>
-    <w:p>
-      <w:pPr>
-        <w:ind w:left="720"/>
-      </w:pPr>
-      <w:proofErr w:type="gramStart"/>
-      <w:r>
-        <w:t>  lambda</w:t>
-      </w:r>
-      <w:proofErr w:type="gramEnd"/>
-      <w:r>
-        <w:t>_: The number of offspring generated each generation.</w:t>
-      </w:r>
-    </w:p>
-    <w:p>
-      <w:pPr>
-        <w:pStyle w:val="ListParagraph"/>
-        <w:rPr>
-          <w:b/>
-          <w:bCs/>
-        </w:rPr>
-      </w:pPr>
-    </w:p>
-    <w:p>
-      <w:pPr>
-        <w:pStyle w:val="ListParagraph"/>
+        <w:rPr>
+          <w:b/>
+          <w:bCs/>
+        </w:rPr>
+      </w:pPr>
+    </w:p>
+    <w:p>
+      <w:pPr>
         <w:rPr>
           <w:b/>
           <w:bCs/>
@@ -2985,6 +4406,7 @@
         <w:pStyle w:val="ListParagraph"/>
       </w:pPr>
       <w:r>
+        <w:lastRenderedPageBreak/>
         <w:t xml:space="preserve">Further studies </w:t>
       </w:r>
       <w:proofErr w:type="gramStart"/>
@@ -4312,6 +5734,24 @@
       <w:bCs/>
     </w:rPr>
   </w:style>
+  <w:style w:type="paragraph" w:styleId="NormalWeb">
+    <w:name w:val="Normal (Web)"/>
+    <w:basedOn w:val="Normal"/>
+    <w:uiPriority w:val="99"/>
+    <w:semiHidden/>
+    <w:unhideWhenUsed/>
+    <w:rsid w:val="00BA44D6"/>
+  </w:style>
+  <w:style w:type="character" w:styleId="PlaceholderText">
+    <w:name w:val="Placeholder Text"/>
+    <w:basedOn w:val="DefaultParagraphFont"/>
+    <w:uiPriority w:val="99"/>
+    <w:semiHidden/>
+    <w:rsid w:val="00E91A3B"/>
+    <w:rPr>
+      <w:color w:val="666666"/>
+    </w:rPr>
+  </w:style>
 </w:styles>
 </file>
 

</xml_diff>